<commit_message>
bug fixes and made import automatic. Need to update documentation for that
</commit_message>
<xml_diff>
--- a/Documentation/Overview.docx
+++ b/Documentation/Overview.docx
@@ -11,13 +11,41 @@
           <w:szCs w:val="22"/>
         </w:rPr>
       </w:pPr>
+      <w:proofErr w:type="spellStart"/>
       <w:r>
         <w:rPr>
           <w:b/>
           <w:sz w:val="22"/>
           <w:szCs w:val="22"/>
         </w:rPr>
-        <w:t>SchwartzLab Data Analysis in Datajoint for MATLAB</w:t>
+        <w:t>SchwartzLab</w:t>
+      </w:r>
+      <w:proofErr w:type="spellEnd"/>
+      <w:r>
+        <w:rPr>
+          <w:b/>
+          <w:sz w:val="22"/>
+          <w:szCs w:val="22"/>
+        </w:rPr>
+        <w:t xml:space="preserve"> Data Analysis in </w:t>
+      </w:r>
+      <w:proofErr w:type="spellStart"/>
+      <w:r>
+        <w:rPr>
+          <w:b/>
+          <w:sz w:val="22"/>
+          <w:szCs w:val="22"/>
+        </w:rPr>
+        <w:t>Datajoint</w:t>
+      </w:r>
+      <w:proofErr w:type="spellEnd"/>
+      <w:r>
+        <w:rPr>
+          <w:b/>
+          <w:sz w:val="22"/>
+          <w:szCs w:val="22"/>
+        </w:rPr>
+        <w:t xml:space="preserve"> for MATLAB</w:t>
       </w:r>
     </w:p>
     <w:p>
@@ -52,12 +80,37 @@
           <w:szCs w:val="22"/>
         </w:rPr>
       </w:pPr>
-      <w:r>
-        <w:rPr>
-          <w:sz w:val="22"/>
-          <w:szCs w:val="22"/>
-        </w:rPr>
-        <w:t>Datajoint is a data management system for neuroscience that originated in the lab of Andreas Tolias at Baylor. It is built on the framework of a</w:t>
+      <w:proofErr w:type="spellStart"/>
+      <w:r>
+        <w:rPr>
+          <w:sz w:val="22"/>
+          <w:szCs w:val="22"/>
+        </w:rPr>
+        <w:t>Datajoint</w:t>
+      </w:r>
+      <w:proofErr w:type="spellEnd"/>
+      <w:r>
+        <w:rPr>
+          <w:sz w:val="22"/>
+          <w:szCs w:val="22"/>
+        </w:rPr>
+        <w:t xml:space="preserve"> is a data management system for neuroscience that originated in the lab of Andreas </w:t>
+      </w:r>
+      <w:proofErr w:type="spellStart"/>
+      <w:r>
+        <w:rPr>
+          <w:sz w:val="22"/>
+          <w:szCs w:val="22"/>
+        </w:rPr>
+        <w:t>Tolias</w:t>
+      </w:r>
+      <w:proofErr w:type="spellEnd"/>
+      <w:r>
+        <w:rPr>
+          <w:sz w:val="22"/>
+          <w:szCs w:val="22"/>
+        </w:rPr>
+        <w:t xml:space="preserve"> at Baylor. It is built on the framework of a</w:t>
       </w:r>
       <w:r>
         <w:rPr>
@@ -78,14 +131,46 @@
           <w:sz w:val="22"/>
           <w:szCs w:val="22"/>
         </w:rPr>
-        <w:t xml:space="preserve"> Understanding the core concepts of relational databases and some basic datajoint commands will </w:t>
-      </w:r>
-      <w:r>
-        <w:rPr>
-          <w:sz w:val="22"/>
-          <w:szCs w:val="22"/>
-        </w:rPr>
-        <w:t xml:space="preserve">certainly serve you well in the lab (and beyond), but this documentation focuses mainly on the SchwartzLab implementation that I have built on this platform. </w:t>
+        <w:t xml:space="preserve"> Understanding the core concepts of relational databases and some basic </w:t>
+      </w:r>
+      <w:proofErr w:type="spellStart"/>
+      <w:r>
+        <w:rPr>
+          <w:sz w:val="22"/>
+          <w:szCs w:val="22"/>
+        </w:rPr>
+        <w:t>datajoint</w:t>
+      </w:r>
+      <w:proofErr w:type="spellEnd"/>
+      <w:r>
+        <w:rPr>
+          <w:sz w:val="22"/>
+          <w:szCs w:val="22"/>
+        </w:rPr>
+        <w:t xml:space="preserve"> commands will </w:t>
+      </w:r>
+      <w:r>
+        <w:rPr>
+          <w:sz w:val="22"/>
+          <w:szCs w:val="22"/>
+        </w:rPr>
+        <w:t xml:space="preserve">certainly serve you well in the lab (and beyond), but this documentation focuses mainly on the </w:t>
+      </w:r>
+      <w:proofErr w:type="spellStart"/>
+      <w:r>
+        <w:rPr>
+          <w:sz w:val="22"/>
+          <w:szCs w:val="22"/>
+        </w:rPr>
+        <w:t>SchwartzLab</w:t>
+      </w:r>
+      <w:proofErr w:type="spellEnd"/>
+      <w:r>
+        <w:rPr>
+          <w:sz w:val="22"/>
+          <w:szCs w:val="22"/>
+        </w:rPr>
+        <w:t xml:space="preserve"> implementation that I have built on this platform. </w:t>
       </w:r>
       <w:r>
         <w:rPr>
@@ -94,6 +179,7 @@
         </w:rPr>
         <w:t xml:space="preserve">Engagement with </w:t>
       </w:r>
+      <w:proofErr w:type="spellStart"/>
       <w:r>
         <w:rPr>
           <w:sz w:val="22"/>
@@ -106,7 +192,15 @@
           <w:sz w:val="22"/>
           <w:szCs w:val="22"/>
         </w:rPr>
-        <w:t xml:space="preserve">atajoint will vary from interactions with a WebApp (with no programming) on the low end to </w:t>
+        <w:t>atajoint</w:t>
+      </w:r>
+      <w:proofErr w:type="spellEnd"/>
+      <w:r>
+        <w:rPr>
+          <w:sz w:val="22"/>
+          <w:szCs w:val="22"/>
+        </w:rPr>
+        <w:t xml:space="preserve"> will vary from interactions with a WebApp (with no programming) on the low end to </w:t>
       </w:r>
       <w:r>
         <w:rPr>
@@ -136,7 +230,23 @@
           <w:sz w:val="22"/>
           <w:szCs w:val="22"/>
         </w:rPr>
-        <w:t>The MATLAB datajoint documentation is here:</w:t>
+        <w:t xml:space="preserve">The MATLAB </w:t>
+      </w:r>
+      <w:proofErr w:type="spellStart"/>
+      <w:r>
+        <w:rPr>
+          <w:sz w:val="22"/>
+          <w:szCs w:val="22"/>
+        </w:rPr>
+        <w:t>datajoint</w:t>
+      </w:r>
+      <w:proofErr w:type="spellEnd"/>
+      <w:r>
+        <w:rPr>
+          <w:sz w:val="22"/>
+          <w:szCs w:val="22"/>
+        </w:rPr>
+        <w:t xml:space="preserve"> documentation is here:</w:t>
       </w:r>
     </w:p>
     <w:p>
@@ -828,6 +938,7 @@
         </w:rPr>
         <w:t>‘</w:t>
       </w:r>
+      <w:proofErr w:type="spellStart"/>
       <w:r>
         <w:rPr>
           <w:sz w:val="22"/>
@@ -835,6 +946,7 @@
         </w:rPr>
         <w:t>sample_rate</w:t>
       </w:r>
+      <w:proofErr w:type="spellEnd"/>
       <w:r>
         <w:rPr>
           <w:sz w:val="22"/>
@@ -1058,7 +1170,23 @@
           <w:sz w:val="22"/>
           <w:szCs w:val="22"/>
         </w:rPr>
-        <w:t xml:space="preserve"> a grouping of epochs from the same cell as made using the CellDataCurator app – familiar to those in the lab.</w:t>
+        <w:t xml:space="preserve"> a grouping of epochs from the same cell as made using the </w:t>
+      </w:r>
+      <w:proofErr w:type="spellStart"/>
+      <w:r>
+        <w:rPr>
+          <w:sz w:val="22"/>
+          <w:szCs w:val="22"/>
+        </w:rPr>
+        <w:t>CellDataCurator</w:t>
+      </w:r>
+      <w:proofErr w:type="spellEnd"/>
+      <w:r>
+        <w:rPr>
+          <w:sz w:val="22"/>
+          <w:szCs w:val="22"/>
+        </w:rPr>
+        <w:t xml:space="preserve"> app – familiar to those in the lab.</w:t>
       </w:r>
     </w:p>
     <w:p>
@@ -1104,7 +1232,39 @@
           <w:sz w:val="22"/>
           <w:szCs w:val="22"/>
         </w:rPr>
-        <w:t xml:space="preserve"> a set of data (and a query to find new data) and the associated analysis functions and results. Pipelines are a key concept in the SchwartzLab datajoint implementation, and there is more detail on them below.</w:t>
+        <w:t xml:space="preserve"> a set of data (and a query to find new data) and the associated analysis functions and results. Pipelines are a key concept in the </w:t>
+      </w:r>
+      <w:proofErr w:type="spellStart"/>
+      <w:r>
+        <w:rPr>
+          <w:sz w:val="22"/>
+          <w:szCs w:val="22"/>
+        </w:rPr>
+        <w:t>SchwartzLab</w:t>
+      </w:r>
+      <w:proofErr w:type="spellEnd"/>
+      <w:r>
+        <w:rPr>
+          <w:sz w:val="22"/>
+          <w:szCs w:val="22"/>
+        </w:rPr>
+        <w:t xml:space="preserve"> </w:t>
+      </w:r>
+      <w:proofErr w:type="spellStart"/>
+      <w:r>
+        <w:rPr>
+          <w:sz w:val="22"/>
+          <w:szCs w:val="22"/>
+        </w:rPr>
+        <w:t>datajoint</w:t>
+      </w:r>
+      <w:proofErr w:type="spellEnd"/>
+      <w:r>
+        <w:rPr>
+          <w:sz w:val="22"/>
+          <w:szCs w:val="22"/>
+        </w:rPr>
+        <w:t xml:space="preserve"> implementation, and there is more detail on them below.</w:t>
       </w:r>
     </w:p>
     <w:p>
@@ -1175,7 +1335,23 @@
           <w:sz w:val="22"/>
           <w:szCs w:val="22"/>
         </w:rPr>
-        <w:t xml:space="preserve"> in datajoint </w:t>
+        <w:t xml:space="preserve"> in </w:t>
+      </w:r>
+      <w:proofErr w:type="spellStart"/>
+      <w:r>
+        <w:rPr>
+          <w:sz w:val="22"/>
+          <w:szCs w:val="22"/>
+        </w:rPr>
+        <w:t>datajoint</w:t>
+      </w:r>
+      <w:proofErr w:type="spellEnd"/>
+      <w:r>
+        <w:rPr>
+          <w:sz w:val="22"/>
+          <w:szCs w:val="22"/>
+        </w:rPr>
+        <w:t xml:space="preserve"> </w:t>
       </w:r>
       <w:r>
         <w:rPr>
@@ -1196,8 +1372,25 @@
           <w:sz w:val="22"/>
           <w:szCs w:val="22"/>
         </w:rPr>
-        <w:t xml:space="preserve">l letter for each word and have no underscores (e.g. AnimalEventDeceased, </w:t>
-      </w:r>
+        <w:t xml:space="preserve">l letter for each word and have no underscores (e.g. </w:t>
+      </w:r>
+      <w:proofErr w:type="spellStart"/>
+      <w:r>
+        <w:rPr>
+          <w:sz w:val="22"/>
+          <w:szCs w:val="22"/>
+        </w:rPr>
+        <w:t>AnimalEventDeceased</w:t>
+      </w:r>
+      <w:proofErr w:type="spellEnd"/>
+      <w:r>
+        <w:rPr>
+          <w:sz w:val="22"/>
+          <w:szCs w:val="22"/>
+        </w:rPr>
+        <w:t xml:space="preserve">, </w:t>
+      </w:r>
+      <w:proofErr w:type="spellStart"/>
       <w:r>
         <w:rPr>
           <w:sz w:val="22"/>
@@ -1205,6 +1398,7 @@
         </w:rPr>
         <w:t>PipelineQuery</w:t>
       </w:r>
+      <w:proofErr w:type="spellEnd"/>
       <w:r>
         <w:rPr>
           <w:sz w:val="22"/>
@@ -1242,6 +1436,7 @@
         </w:rPr>
         <w:t xml:space="preserve"> are all lowercase and use underscores between words (e.g. </w:t>
       </w:r>
+      <w:proofErr w:type="spellStart"/>
       <w:r>
         <w:rPr>
           <w:sz w:val="22"/>
@@ -1249,6 +1444,7 @@
         </w:rPr>
         <w:t>epoch_filter_func</w:t>
       </w:r>
+      <w:proofErr w:type="spellEnd"/>
       <w:r>
         <w:rPr>
           <w:sz w:val="22"/>
@@ -1256,6 +1452,7 @@
         </w:rPr>
         <w:t xml:space="preserve">, </w:t>
       </w:r>
+      <w:proofErr w:type="spellStart"/>
       <w:r>
         <w:rPr>
           <w:sz w:val="22"/>
@@ -1263,6 +1460,7 @@
         </w:rPr>
         <w:t>use_cell_id_list</w:t>
       </w:r>
+      <w:proofErr w:type="spellEnd"/>
       <w:r>
         <w:rPr>
           <w:sz w:val="22"/>
@@ -1351,7 +1549,23 @@
           <w:sz w:val="22"/>
           <w:szCs w:val="22"/>
         </w:rPr>
-        <w:t>. You never need to log into that server directly and your netids do not have permission to do so.</w:t>
+        <w:t xml:space="preserve">. You never need to log into that server directly and your </w:t>
+      </w:r>
+      <w:proofErr w:type="spellStart"/>
+      <w:r>
+        <w:rPr>
+          <w:sz w:val="22"/>
+          <w:szCs w:val="22"/>
+        </w:rPr>
+        <w:t>netids</w:t>
+      </w:r>
+      <w:proofErr w:type="spellEnd"/>
+      <w:r>
+        <w:rPr>
+          <w:sz w:val="22"/>
+          <w:szCs w:val="22"/>
+        </w:rPr>
+        <w:t xml:space="preserve"> do not have permission to do so.</w:t>
       </w:r>
     </w:p>
     <w:p>
@@ -1389,7 +1603,23 @@
           <w:sz w:val="22"/>
           <w:szCs w:val="22"/>
         </w:rPr>
-        <w:t xml:space="preserve">must be in the RawDataMaster folder on our server: </w:t>
+        <w:t xml:space="preserve">must be in the </w:t>
+      </w:r>
+      <w:proofErr w:type="spellStart"/>
+      <w:r>
+        <w:rPr>
+          <w:sz w:val="22"/>
+          <w:szCs w:val="22"/>
+        </w:rPr>
+        <w:t>RawDataMaster</w:t>
+      </w:r>
+      <w:proofErr w:type="spellEnd"/>
+      <w:r>
+        <w:rPr>
+          <w:sz w:val="22"/>
+          <w:szCs w:val="22"/>
+        </w:rPr>
+        <w:t xml:space="preserve"> folder on our server: </w:t>
       </w:r>
     </w:p>
     <w:p>
@@ -1425,7 +1655,23 @@
           <w:sz w:val="22"/>
           <w:szCs w:val="22"/>
         </w:rPr>
-        <w:t xml:space="preserve">. The datajoint UNIX server mounts that directory locally, so after curating your data, </w:t>
+        <w:t xml:space="preserve">. The </w:t>
+      </w:r>
+      <w:proofErr w:type="spellStart"/>
+      <w:r>
+        <w:rPr>
+          <w:sz w:val="22"/>
+          <w:szCs w:val="22"/>
+        </w:rPr>
+        <w:t>datajoint</w:t>
+      </w:r>
+      <w:proofErr w:type="spellEnd"/>
+      <w:r>
+        <w:rPr>
+          <w:sz w:val="22"/>
+          <w:szCs w:val="22"/>
+        </w:rPr>
+        <w:t xml:space="preserve"> UNIX server mounts that directory locally, so after curating your data, </w:t>
       </w:r>
       <w:r>
         <w:rPr>
@@ -1457,20 +1703,46 @@
         </w:rPr>
         <w:t xml:space="preserve">• </w:t>
       </w:r>
+      <w:proofErr w:type="spellStart"/>
       <w:r>
         <w:rPr>
           <w:b/>
           <w:sz w:val="22"/>
           <w:szCs w:val="22"/>
         </w:rPr>
-        <w:t>CellData files</w:t>
-      </w:r>
-      <w:r>
-        <w:rPr>
-          <w:sz w:val="22"/>
-          <w:szCs w:val="22"/>
-        </w:rPr>
-        <w:t xml:space="preserve"> are now an intermediate step between the raw data recorded in Symphony and the database. They store the dataset definitions and spike times while you are creating them in CellDataCurator, but once data is imported into the database, they are no longer used. Nonetheless, we will keep saving them at </w:t>
+        <w:t>CellData</w:t>
+      </w:r>
+      <w:proofErr w:type="spellEnd"/>
+      <w:r>
+        <w:rPr>
+          <w:b/>
+          <w:sz w:val="22"/>
+          <w:szCs w:val="22"/>
+        </w:rPr>
+        <w:t xml:space="preserve"> files</w:t>
+      </w:r>
+      <w:r>
+        <w:rPr>
+          <w:sz w:val="22"/>
+          <w:szCs w:val="22"/>
+        </w:rPr>
+        <w:t xml:space="preserve"> are now an intermediate step between the raw data recorded in Symphony and the database. They store the dataset definitions and spike times while you are creating them in </w:t>
+      </w:r>
+      <w:proofErr w:type="spellStart"/>
+      <w:r>
+        <w:rPr>
+          <w:sz w:val="22"/>
+          <w:szCs w:val="22"/>
+        </w:rPr>
+        <w:t>CellDataCurator</w:t>
+      </w:r>
+      <w:proofErr w:type="spellEnd"/>
+      <w:r>
+        <w:rPr>
+          <w:sz w:val="22"/>
+          <w:szCs w:val="22"/>
+        </w:rPr>
+        <w:t xml:space="preserve">, but once data is imported into the database, they are no longer used. Nonetheless, we will keep saving them at </w:t>
       </w:r>
       <w:r>
         <w:rPr>
@@ -1484,7 +1756,23 @@
           <w:sz w:val="22"/>
           <w:szCs w:val="22"/>
         </w:rPr>
-        <w:t xml:space="preserve">CellDataMaster. If you want to change a dataset definition or spike detection in the database, you can reload either the whole CellData file or the spikes for particular epochs.  </w:t>
+        <w:t xml:space="preserve">CellDataMaster. If you want to change a dataset definition or spike detection in the database, you can reload either the whole </w:t>
+      </w:r>
+      <w:proofErr w:type="spellStart"/>
+      <w:r>
+        <w:rPr>
+          <w:sz w:val="22"/>
+          <w:szCs w:val="22"/>
+        </w:rPr>
+        <w:t>CellData</w:t>
+      </w:r>
+      <w:proofErr w:type="spellEnd"/>
+      <w:r>
+        <w:rPr>
+          <w:sz w:val="22"/>
+          <w:szCs w:val="22"/>
+        </w:rPr>
+        <w:t xml:space="preserve"> file or the spikes for particular epochs.  </w:t>
       </w:r>
     </w:p>
     <w:p>
@@ -1509,20 +1797,46 @@
         </w:rPr>
         <w:t xml:space="preserve">Common </w:t>
       </w:r>
+      <w:proofErr w:type="spellStart"/>
       <w:r>
         <w:rPr>
           <w:b/>
           <w:sz w:val="22"/>
           <w:szCs w:val="22"/>
         </w:rPr>
-        <w:t>Datajoint MATLAB code</w:t>
-      </w:r>
-      <w:r>
-        <w:rPr>
-          <w:sz w:val="22"/>
-          <w:szCs w:val="22"/>
-        </w:rPr>
-        <w:t xml:space="preserve"> is in this Github repository that you should clone to your own computer:</w:t>
+        <w:t>Datajoint</w:t>
+      </w:r>
+      <w:proofErr w:type="spellEnd"/>
+      <w:r>
+        <w:rPr>
+          <w:b/>
+          <w:sz w:val="22"/>
+          <w:szCs w:val="22"/>
+        </w:rPr>
+        <w:t xml:space="preserve"> MATLAB code</w:t>
+      </w:r>
+      <w:r>
+        <w:rPr>
+          <w:sz w:val="22"/>
+          <w:szCs w:val="22"/>
+        </w:rPr>
+        <w:t xml:space="preserve"> is in this </w:t>
+      </w:r>
+      <w:proofErr w:type="spellStart"/>
+      <w:r>
+        <w:rPr>
+          <w:sz w:val="22"/>
+          <w:szCs w:val="22"/>
+        </w:rPr>
+        <w:t>Github</w:t>
+      </w:r>
+      <w:proofErr w:type="spellEnd"/>
+      <w:r>
+        <w:rPr>
+          <w:sz w:val="22"/>
+          <w:szCs w:val="22"/>
+        </w:rPr>
+        <w:t xml:space="preserve"> repository that you should clone to your own computer:</w:t>
       </w:r>
       <w:r>
         <w:rPr>
@@ -1632,7 +1946,23 @@
           <w:sz w:val="22"/>
           <w:szCs w:val="22"/>
         </w:rPr>
-        <w:t xml:space="preserve"> recommend making your own github repository for them, and I am happy to host it on the lab one. Once a function is working well and someone else might want to use it, it should be copied over to the common analysis functions folders.</w:t>
+        <w:t xml:space="preserve"> recommend making your own </w:t>
+      </w:r>
+      <w:proofErr w:type="spellStart"/>
+      <w:r>
+        <w:rPr>
+          <w:sz w:val="22"/>
+          <w:szCs w:val="22"/>
+        </w:rPr>
+        <w:t>github</w:t>
+      </w:r>
+      <w:proofErr w:type="spellEnd"/>
+      <w:r>
+        <w:rPr>
+          <w:sz w:val="22"/>
+          <w:szCs w:val="22"/>
+        </w:rPr>
+        <w:t xml:space="preserve"> repository for them, and I am happy to host it on the lab one. Once a function is working well and someone else might want to use it, it should be copied over to the common analysis functions folders.</w:t>
       </w:r>
     </w:p>
     <w:p>
@@ -1649,20 +1979,46 @@
         </w:rPr>
         <w:t xml:space="preserve">• </w:t>
       </w:r>
+      <w:proofErr w:type="spellStart"/>
       <w:r>
         <w:rPr>
           <w:b/>
           <w:sz w:val="22"/>
           <w:szCs w:val="22"/>
         </w:rPr>
-        <w:t>AnimalInterface WebApp</w:t>
-      </w:r>
-      <w:r>
-        <w:rPr>
-          <w:sz w:val="22"/>
-          <w:szCs w:val="22"/>
-        </w:rPr>
-        <w:t xml:space="preserve"> is running on the datajoint UNIX server</w:t>
+        <w:t>AnimalInterface</w:t>
+      </w:r>
+      <w:proofErr w:type="spellEnd"/>
+      <w:r>
+        <w:rPr>
+          <w:b/>
+          <w:sz w:val="22"/>
+          <w:szCs w:val="22"/>
+        </w:rPr>
+        <w:t xml:space="preserve"> WebApp</w:t>
+      </w:r>
+      <w:r>
+        <w:rPr>
+          <w:sz w:val="22"/>
+          <w:szCs w:val="22"/>
+        </w:rPr>
+        <w:t xml:space="preserve"> is running on the </w:t>
+      </w:r>
+      <w:proofErr w:type="spellStart"/>
+      <w:r>
+        <w:rPr>
+          <w:sz w:val="22"/>
+          <w:szCs w:val="22"/>
+        </w:rPr>
+        <w:t>datajoint</w:t>
+      </w:r>
+      <w:proofErr w:type="spellEnd"/>
+      <w:r>
+        <w:rPr>
+          <w:sz w:val="22"/>
+          <w:szCs w:val="22"/>
+        </w:rPr>
+        <w:t xml:space="preserve"> UNIX server</w:t>
       </w:r>
       <w:r>
         <w:rPr>
@@ -1741,7 +2097,23 @@
           <w:sz w:val="22"/>
           <w:szCs w:val="22"/>
         </w:rPr>
-        <w:t xml:space="preserve">• Install the datajoint MATLAB toolbox using the instructions here: </w:t>
+        <w:t xml:space="preserve">• Install the </w:t>
+      </w:r>
+      <w:proofErr w:type="spellStart"/>
+      <w:r>
+        <w:rPr>
+          <w:sz w:val="22"/>
+          <w:szCs w:val="22"/>
+        </w:rPr>
+        <w:t>datajoint</w:t>
+      </w:r>
+      <w:proofErr w:type="spellEnd"/>
+      <w:r>
+        <w:rPr>
+          <w:sz w:val="22"/>
+          <w:szCs w:val="22"/>
+        </w:rPr>
+        <w:t xml:space="preserve"> MATLAB toolbox using the instructions here: </w:t>
       </w:r>
       <w:hyperlink r:id="rId11" w:history="1">
         <w:r>
@@ -1849,13 +2221,23 @@
         </w:rPr>
         <w:t xml:space="preserve">Now, you can connect with the command: </w:t>
       </w:r>
-      <w:r>
-        <w:rPr>
-          <w:rFonts w:ascii="Courier" w:hAnsi="Courier"/>
-          <w:sz w:val="22"/>
-          <w:szCs w:val="22"/>
-        </w:rPr>
-        <w:t>dj.conn.</w:t>
+      <w:proofErr w:type="spellStart"/>
+      <w:r>
+        <w:rPr>
+          <w:rFonts w:ascii="Courier" w:hAnsi="Courier"/>
+          <w:sz w:val="22"/>
+          <w:szCs w:val="22"/>
+        </w:rPr>
+        <w:t>dj.conn</w:t>
+      </w:r>
+      <w:proofErr w:type="spellEnd"/>
+      <w:r>
+        <w:rPr>
+          <w:rFonts w:ascii="Courier" w:hAnsi="Courier"/>
+          <w:sz w:val="22"/>
+          <w:szCs w:val="22"/>
+        </w:rPr>
+        <w:t>.</w:t>
       </w:r>
     </w:p>
     <w:p>
@@ -1881,13 +2263,23 @@
           <w:szCs w:val="22"/>
         </w:rPr>
       </w:pPr>
-      <w:r>
-        <w:rPr>
-          <w:rFonts w:ascii="Courier" w:hAnsi="Courier"/>
-          <w:sz w:val="22"/>
-          <w:szCs w:val="22"/>
-        </w:rPr>
-        <w:t>dj.conn(server, username, password)</w:t>
+      <w:proofErr w:type="spellStart"/>
+      <w:r>
+        <w:rPr>
+          <w:rFonts w:ascii="Courier" w:hAnsi="Courier"/>
+          <w:sz w:val="22"/>
+          <w:szCs w:val="22"/>
+        </w:rPr>
+        <w:t>dj.conn</w:t>
+      </w:r>
+      <w:proofErr w:type="spellEnd"/>
+      <w:r>
+        <w:rPr>
+          <w:rFonts w:ascii="Courier" w:hAnsi="Courier"/>
+          <w:sz w:val="22"/>
+          <w:szCs w:val="22"/>
+        </w:rPr>
+        <w:t>(server, username, password)</w:t>
       </w:r>
       <w:r>
         <w:rPr>
@@ -1939,22 +2331,70 @@
           <w:sz w:val="22"/>
           <w:szCs w:val="22"/>
         </w:rPr>
-        <w:t>Your username is your first name with a capital first letter (e.g. David, Greg, Sophia). So far we don’t have duplicate first names in the lab, but when we do, I’ll add Last initials for those people.</w:t>
-      </w:r>
-    </w:p>
-    <w:p>
-      <w:pPr>
-        <w:rPr>
-          <w:sz w:val="22"/>
-          <w:szCs w:val="22"/>
-        </w:rPr>
-      </w:pPr>
-      <w:r>
-        <w:rPr>
-          <w:sz w:val="22"/>
-          <w:szCs w:val="22"/>
-        </w:rPr>
-        <w:t xml:space="preserve">Your temporary password is Username_temppwd (e.g. David_temppwd). </w:t>
+        <w:t xml:space="preserve">Your username is your first name with a capital first letter (e.g. David, Greg, Sophia). So </w:t>
+      </w:r>
+      <w:proofErr w:type="gramStart"/>
+      <w:r>
+        <w:rPr>
+          <w:sz w:val="22"/>
+          <w:szCs w:val="22"/>
+        </w:rPr>
+        <w:t>far</w:t>
+      </w:r>
+      <w:proofErr w:type="gramEnd"/>
+      <w:r>
+        <w:rPr>
+          <w:sz w:val="22"/>
+          <w:szCs w:val="22"/>
+        </w:rPr>
+        <w:t xml:space="preserve"> we don’t have duplicate first names in the lab, but when we do, I’ll add Last initials for those people.</w:t>
+      </w:r>
+    </w:p>
+    <w:p>
+      <w:pPr>
+        <w:rPr>
+          <w:sz w:val="22"/>
+          <w:szCs w:val="22"/>
+        </w:rPr>
+      </w:pPr>
+      <w:r>
+        <w:rPr>
+          <w:sz w:val="22"/>
+          <w:szCs w:val="22"/>
+        </w:rPr>
+        <w:t xml:space="preserve">Your temporary password is </w:t>
+      </w:r>
+      <w:proofErr w:type="spellStart"/>
+      <w:r>
+        <w:rPr>
+          <w:sz w:val="22"/>
+          <w:szCs w:val="22"/>
+        </w:rPr>
+        <w:t>Username_temppwd</w:t>
+      </w:r>
+      <w:proofErr w:type="spellEnd"/>
+      <w:r>
+        <w:rPr>
+          <w:sz w:val="22"/>
+          <w:szCs w:val="22"/>
+        </w:rPr>
+        <w:t xml:space="preserve"> (e.g. </w:t>
+      </w:r>
+      <w:proofErr w:type="spellStart"/>
+      <w:r>
+        <w:rPr>
+          <w:sz w:val="22"/>
+          <w:szCs w:val="22"/>
+        </w:rPr>
+        <w:t>David_temppwd</w:t>
+      </w:r>
+      <w:proofErr w:type="spellEnd"/>
+      <w:r>
+        <w:rPr>
+          <w:sz w:val="22"/>
+          <w:szCs w:val="22"/>
+        </w:rPr>
+        <w:t xml:space="preserve">). </w:t>
       </w:r>
     </w:p>
     <w:p>
@@ -1976,7 +2416,23 @@
           <w:sz w:val="22"/>
           <w:szCs w:val="22"/>
         </w:rPr>
-        <w:t>You must be EITHER connected to the GlobalProtect VPN if you are outside the lab and be a member of our VPN group (set up though IT)</w:t>
+        <w:t xml:space="preserve">You must be EITHER connected to the </w:t>
+      </w:r>
+      <w:proofErr w:type="spellStart"/>
+      <w:r>
+        <w:rPr>
+          <w:sz w:val="22"/>
+          <w:szCs w:val="22"/>
+        </w:rPr>
+        <w:t>GlobalProtect</w:t>
+      </w:r>
+      <w:proofErr w:type="spellEnd"/>
+      <w:r>
+        <w:rPr>
+          <w:sz w:val="22"/>
+          <w:szCs w:val="22"/>
+        </w:rPr>
+        <w:t xml:space="preserve"> VPN if you are outside the lab and be a member of our VPN group (set up though IT)</w:t>
       </w:r>
       <w:r>
         <w:rPr>
@@ -1990,7 +2446,23 @@
           <w:sz w:val="22"/>
           <w:szCs w:val="22"/>
         </w:rPr>
-        <w:t>. If you are on our group, in the Settings/Connection tab of GlobalProtect VPN, your assigned local IP will start with 10.120.14. If you are in the lab, you must be connected to an ethernet cable in one of the offices or the main lab. In that case, you should NOT be on the VPN and your IP address (found in your network settings) should begin with 165.124.232.</w:t>
+        <w:t xml:space="preserve">. If you are on our group, in the Settings/Connection tab of </w:t>
+      </w:r>
+      <w:proofErr w:type="spellStart"/>
+      <w:r>
+        <w:rPr>
+          <w:sz w:val="22"/>
+          <w:szCs w:val="22"/>
+        </w:rPr>
+        <w:t>GlobalProtect</w:t>
+      </w:r>
+      <w:proofErr w:type="spellEnd"/>
+      <w:r>
+        <w:rPr>
+          <w:sz w:val="22"/>
+          <w:szCs w:val="22"/>
+        </w:rPr>
+        <w:t xml:space="preserve"> VPN, your assigned local IP will start with 10.120.14. If you are in the lab, you must be connected to an ethernet cable in one of the offices or the main lab. In that case, you should NOT be on the VPN and your IP address (found in your network settings) should begin with 165.124.232.</w:t>
       </w:r>
       <w:r>
         <w:rPr>
@@ -2005,317 +2477,424 @@
           <w:szCs w:val="22"/>
         </w:rPr>
         <w:t xml:space="preserve">I know it’s a bit of a pain, but restricting access to only these IP addresses is a security measure imposed by IT, and it makes it very difficult for anyone to hack in and corrupt our data. </w:t>
+      </w:r>
+    </w:p>
+    <w:p>
+      <w:pPr>
+        <w:rPr>
+          <w:sz w:val="22"/>
+          <w:szCs w:val="22"/>
+        </w:rPr>
+      </w:pPr>
+      <w:r>
+        <w:rPr>
+          <w:sz w:val="22"/>
+          <w:szCs w:val="22"/>
+        </w:rPr>
+        <w:t xml:space="preserve">• </w:t>
+      </w:r>
+      <w:r>
+        <w:rPr>
+          <w:sz w:val="22"/>
+          <w:szCs w:val="22"/>
+        </w:rPr>
+        <w:t>Once you log on successfully the first time, use the command:</w:t>
+      </w:r>
+    </w:p>
+    <w:p>
+      <w:pPr>
+        <w:rPr>
+          <w:rFonts w:ascii="Courier" w:hAnsi="Courier"/>
+          <w:sz w:val="22"/>
+          <w:szCs w:val="22"/>
+        </w:rPr>
+      </w:pPr>
+      <w:proofErr w:type="spellStart"/>
+      <w:r>
+        <w:rPr>
+          <w:rFonts w:ascii="Courier" w:hAnsi="Courier"/>
+          <w:sz w:val="22"/>
+          <w:szCs w:val="22"/>
+        </w:rPr>
+        <w:t>dj</w:t>
+      </w:r>
+      <w:r>
+        <w:rPr>
+          <w:rFonts w:ascii="Courier" w:hAnsi="Courier"/>
+          <w:b/>
+          <w:bCs/>
+          <w:sz w:val="22"/>
+          <w:szCs w:val="22"/>
+        </w:rPr>
+        <w:t>.</w:t>
+      </w:r>
+      <w:r>
+        <w:rPr>
+          <w:rFonts w:ascii="Courier" w:hAnsi="Courier"/>
+          <w:sz w:val="22"/>
+          <w:szCs w:val="22"/>
+        </w:rPr>
+        <w:t>set</w:t>
+      </w:r>
+      <w:r>
+        <w:rPr>
+          <w:rFonts w:ascii="Courier" w:hAnsi="Courier"/>
+          <w:sz w:val="22"/>
+          <w:szCs w:val="22"/>
+        </w:rPr>
+        <w:t>P</w:t>
+      </w:r>
+      <w:r>
+        <w:rPr>
+          <w:rFonts w:ascii="Courier" w:hAnsi="Courier"/>
+          <w:sz w:val="22"/>
+          <w:szCs w:val="22"/>
+        </w:rPr>
+        <w:t>assword</w:t>
+      </w:r>
+      <w:proofErr w:type="spellEnd"/>
+      <w:r>
+        <w:rPr>
+          <w:rFonts w:ascii="Courier" w:hAnsi="Courier"/>
+          <w:sz w:val="22"/>
+          <w:szCs w:val="22"/>
+        </w:rPr>
+        <w:t>(</w:t>
+      </w:r>
+      <w:r>
+        <w:rPr>
+          <w:rFonts w:ascii="Courier" w:hAnsi="Courier"/>
+          <w:sz w:val="22"/>
+          <w:szCs w:val="22"/>
+        </w:rPr>
+        <w:t>‘</w:t>
+      </w:r>
+      <w:proofErr w:type="spellStart"/>
+      <w:r>
+        <w:rPr>
+          <w:rFonts w:ascii="Courier" w:hAnsi="Courier"/>
+          <w:sz w:val="22"/>
+          <w:szCs w:val="22"/>
+        </w:rPr>
+        <w:t>some_</w:t>
+      </w:r>
+      <w:r>
+        <w:rPr>
+          <w:rFonts w:ascii="Courier" w:hAnsi="Courier"/>
+          <w:sz w:val="22"/>
+          <w:szCs w:val="22"/>
+        </w:rPr>
+        <w:t>new_password</w:t>
+      </w:r>
+      <w:proofErr w:type="spellEnd"/>
+      <w:r>
+        <w:rPr>
+          <w:rFonts w:ascii="Courier" w:hAnsi="Courier"/>
+          <w:sz w:val="22"/>
+          <w:szCs w:val="22"/>
+        </w:rPr>
+        <w:t>’</w:t>
+      </w:r>
+      <w:r>
+        <w:rPr>
+          <w:rFonts w:ascii="Courier" w:hAnsi="Courier"/>
+          <w:sz w:val="22"/>
+          <w:szCs w:val="22"/>
+        </w:rPr>
+        <w:t>)</w:t>
+      </w:r>
+      <w:r>
+        <w:rPr>
+          <w:rFonts w:ascii="Courier" w:hAnsi="Courier"/>
+          <w:sz w:val="22"/>
+          <w:szCs w:val="22"/>
+        </w:rPr>
+        <w:t>;</w:t>
+      </w:r>
+    </w:p>
+    <w:p>
+      <w:pPr>
+        <w:rPr>
+          <w:sz w:val="22"/>
+          <w:szCs w:val="22"/>
+        </w:rPr>
+      </w:pPr>
+      <w:r>
+        <w:rPr>
+          <w:sz w:val="22"/>
+          <w:szCs w:val="22"/>
+        </w:rPr>
+        <w:t xml:space="preserve">to reset your password. Once you have done this, store your hostname, username, and password in your MATLAB startup file by adding lines like this to </w:t>
+      </w:r>
+      <w:proofErr w:type="spellStart"/>
+      <w:r>
+        <w:rPr>
+          <w:sz w:val="22"/>
+          <w:szCs w:val="22"/>
+        </w:rPr>
+        <w:t>startup.m</w:t>
+      </w:r>
+      <w:proofErr w:type="spellEnd"/>
+      <w:r>
+        <w:rPr>
+          <w:sz w:val="22"/>
+          <w:szCs w:val="22"/>
+        </w:rPr>
+        <w:t>.</w:t>
+      </w:r>
+    </w:p>
+    <w:p>
+      <w:pPr>
+        <w:rPr>
+          <w:rFonts w:ascii="Courier" w:hAnsi="Courier"/>
+          <w:sz w:val="22"/>
+          <w:szCs w:val="22"/>
+        </w:rPr>
+      </w:pPr>
+      <w:proofErr w:type="spellStart"/>
+      <w:r>
+        <w:rPr>
+          <w:rFonts w:ascii="Courier" w:hAnsi="Courier"/>
+          <w:sz w:val="22"/>
+          <w:szCs w:val="22"/>
+        </w:rPr>
+        <w:t>setenv</w:t>
+      </w:r>
+      <w:proofErr w:type="spellEnd"/>
+      <w:r>
+        <w:rPr>
+          <w:rFonts w:ascii="Courier" w:hAnsi="Courier"/>
+          <w:sz w:val="22"/>
+          <w:szCs w:val="22"/>
+        </w:rPr>
+        <w:t>('DJ_HOST', 'vfsmdatajoint01.fsm.northwestern.edu')</w:t>
+      </w:r>
+      <w:r>
+        <w:rPr>
+          <w:rFonts w:ascii="Courier" w:hAnsi="Courier"/>
+          <w:sz w:val="22"/>
+          <w:szCs w:val="22"/>
+        </w:rPr>
+        <w:t>;</w:t>
+      </w:r>
+    </w:p>
+    <w:p>
+      <w:pPr>
+        <w:rPr>
+          <w:rFonts w:ascii="Courier" w:hAnsi="Courier"/>
+          <w:sz w:val="22"/>
+          <w:szCs w:val="22"/>
+        </w:rPr>
+      </w:pPr>
+      <w:proofErr w:type="spellStart"/>
+      <w:r>
+        <w:rPr>
+          <w:rFonts w:ascii="Courier" w:hAnsi="Courier"/>
+          <w:sz w:val="22"/>
+          <w:szCs w:val="22"/>
+        </w:rPr>
+        <w:t>setenv</w:t>
+      </w:r>
+      <w:proofErr w:type="spellEnd"/>
+      <w:r>
+        <w:rPr>
+          <w:rFonts w:ascii="Courier" w:hAnsi="Courier"/>
+          <w:sz w:val="22"/>
+          <w:szCs w:val="22"/>
+        </w:rPr>
+        <w:t>('DJ_USER', 'Greg')</w:t>
+      </w:r>
+      <w:r>
+        <w:rPr>
+          <w:rFonts w:ascii="Courier" w:hAnsi="Courier"/>
+          <w:sz w:val="22"/>
+          <w:szCs w:val="22"/>
+        </w:rPr>
+        <w:t>;</w:t>
+      </w:r>
+    </w:p>
+    <w:p>
+      <w:pPr>
+        <w:rPr>
+          <w:rFonts w:ascii="Courier" w:hAnsi="Courier"/>
+          <w:sz w:val="22"/>
+          <w:szCs w:val="22"/>
+        </w:rPr>
+      </w:pPr>
+      <w:proofErr w:type="spellStart"/>
+      <w:r>
+        <w:rPr>
+          <w:rFonts w:ascii="Courier" w:hAnsi="Courier"/>
+          <w:sz w:val="22"/>
+          <w:szCs w:val="22"/>
+        </w:rPr>
+        <w:t>setenv</w:t>
+      </w:r>
+      <w:proofErr w:type="spellEnd"/>
+      <w:r>
+        <w:rPr>
+          <w:rFonts w:ascii="Courier" w:hAnsi="Courier"/>
+          <w:sz w:val="22"/>
+          <w:szCs w:val="22"/>
+        </w:rPr>
+        <w:t>('DJ_PASS', '</w:t>
+      </w:r>
+      <w:proofErr w:type="spellStart"/>
+      <w:r>
+        <w:rPr>
+          <w:rFonts w:ascii="Courier" w:hAnsi="Courier"/>
+          <w:sz w:val="22"/>
+          <w:szCs w:val="22"/>
+        </w:rPr>
+        <w:t>greg_new_password</w:t>
+      </w:r>
+      <w:proofErr w:type="spellEnd"/>
+      <w:r>
+        <w:rPr>
+          <w:rFonts w:ascii="Courier" w:hAnsi="Courier"/>
+          <w:sz w:val="22"/>
+          <w:szCs w:val="22"/>
+        </w:rPr>
+        <w:t>')</w:t>
+      </w:r>
+      <w:r>
+        <w:rPr>
+          <w:rFonts w:ascii="Courier" w:hAnsi="Courier"/>
+          <w:sz w:val="22"/>
+          <w:szCs w:val="22"/>
+        </w:rPr>
+        <w:t>;</w:t>
+      </w:r>
+    </w:p>
+    <w:p>
+      <w:pPr>
+        <w:rPr>
+          <w:sz w:val="22"/>
+          <w:szCs w:val="22"/>
+        </w:rPr>
+      </w:pPr>
+      <w:r>
+        <w:rPr>
+          <w:sz w:val="22"/>
+          <w:szCs w:val="22"/>
+        </w:rPr>
+        <w:t xml:space="preserve">Once you do this. When you start MATLAB again (or just run </w:t>
+      </w:r>
+      <w:proofErr w:type="spellStart"/>
+      <w:r>
+        <w:rPr>
+          <w:sz w:val="22"/>
+          <w:szCs w:val="22"/>
+        </w:rPr>
+        <w:t>startup.m</w:t>
+      </w:r>
+      <w:proofErr w:type="spellEnd"/>
+      <w:r>
+        <w:rPr>
+          <w:sz w:val="22"/>
+          <w:szCs w:val="22"/>
+        </w:rPr>
+        <w:t>), you can connect to the database by simply calling:</w:t>
+      </w:r>
+    </w:p>
+    <w:p>
+      <w:pPr>
+        <w:rPr>
+          <w:rFonts w:ascii="Courier" w:hAnsi="Courier"/>
+          <w:sz w:val="22"/>
+          <w:szCs w:val="22"/>
+        </w:rPr>
+      </w:pPr>
+      <w:proofErr w:type="spellStart"/>
+      <w:r>
+        <w:rPr>
+          <w:rFonts w:ascii="Courier" w:hAnsi="Courier"/>
+          <w:sz w:val="22"/>
+          <w:szCs w:val="22"/>
+        </w:rPr>
+        <w:t>dj.conn</w:t>
+      </w:r>
+      <w:proofErr w:type="spellEnd"/>
+    </w:p>
+    <w:p>
+      <w:pPr>
+        <w:rPr>
+          <w:sz w:val="22"/>
+          <w:szCs w:val="22"/>
+        </w:rPr>
+      </w:pPr>
+      <w:r>
+        <w:rPr>
+          <w:sz w:val="22"/>
+          <w:szCs w:val="22"/>
+        </w:rPr>
+        <w:t xml:space="preserve">• </w:t>
+      </w:r>
+      <w:r>
+        <w:rPr>
+          <w:sz w:val="22"/>
+          <w:szCs w:val="22"/>
+        </w:rPr>
+        <w:t>NOTE</w:t>
+      </w:r>
+      <w:r>
+        <w:rPr>
+          <w:sz w:val="22"/>
+          <w:szCs w:val="22"/>
+        </w:rPr>
+        <w:t xml:space="preserve">: </w:t>
+      </w:r>
+      <w:r>
+        <w:rPr>
+          <w:sz w:val="22"/>
+          <w:szCs w:val="22"/>
+        </w:rPr>
+        <w:t xml:space="preserve">You will probably need to reset your password </w:t>
+      </w:r>
+      <w:r>
+        <w:rPr>
+          <w:sz w:val="22"/>
+          <w:szCs w:val="22"/>
+        </w:rPr>
+        <w:t xml:space="preserve">the first time you connect from the VPN AND the first time you connect from inside the lab. Set them to the same thing and then you won’t have to worry about it again. </w:t>
+      </w:r>
+    </w:p>
+    <w:p>
+      <w:pPr>
+        <w:rPr>
+          <w:sz w:val="22"/>
+          <w:szCs w:val="22"/>
+        </w:rPr>
+      </w:pPr>
+      <w:r>
+        <w:rPr>
+          <w:sz w:val="22"/>
+          <w:szCs w:val="22"/>
+        </w:rPr>
+        <w:t>• If you eve</w:t>
+      </w:r>
+      <w:r>
+        <w:rPr>
+          <w:sz w:val="22"/>
+          <w:szCs w:val="22"/>
+        </w:rPr>
+        <w:t>r</w:t>
+      </w:r>
+      <w:r>
+        <w:rPr>
+          <w:sz w:val="22"/>
+          <w:szCs w:val="22"/>
+        </w:rPr>
+        <w:t xml:space="preserve"> forget your password, just let me know, and I can reset it. I am the database administrator, so I can reset passwords an</w:t>
       </w:r>
       <w:bookmarkStart w:id="0" w:name="_GoBack"/>
       <w:bookmarkEnd w:id="0"/>
-    </w:p>
-    <w:p>
-      <w:pPr>
-        <w:rPr>
-          <w:sz w:val="22"/>
-          <w:szCs w:val="22"/>
-        </w:rPr>
-      </w:pPr>
-      <w:r>
-        <w:rPr>
-          <w:sz w:val="22"/>
-          <w:szCs w:val="22"/>
-        </w:rPr>
-        <w:t xml:space="preserve">• </w:t>
-      </w:r>
-      <w:r>
-        <w:rPr>
-          <w:sz w:val="22"/>
-          <w:szCs w:val="22"/>
-        </w:rPr>
-        <w:t>Once you log on successfully the first time, use the command:</w:t>
-      </w:r>
-    </w:p>
-    <w:p>
-      <w:pPr>
-        <w:rPr>
-          <w:rFonts w:ascii="Courier" w:hAnsi="Courier"/>
-          <w:sz w:val="22"/>
-          <w:szCs w:val="22"/>
-        </w:rPr>
-      </w:pPr>
-      <w:r>
-        <w:rPr>
-          <w:rFonts w:ascii="Courier" w:hAnsi="Courier"/>
-          <w:sz w:val="22"/>
-          <w:szCs w:val="22"/>
-        </w:rPr>
-        <w:t>dj</w:t>
-      </w:r>
-      <w:r>
-        <w:rPr>
-          <w:rFonts w:ascii="Courier" w:hAnsi="Courier"/>
-          <w:b/>
-          <w:bCs/>
-          <w:sz w:val="22"/>
-          <w:szCs w:val="22"/>
-        </w:rPr>
-        <w:t>.</w:t>
-      </w:r>
-      <w:r>
-        <w:rPr>
-          <w:rFonts w:ascii="Courier" w:hAnsi="Courier"/>
-          <w:sz w:val="22"/>
-          <w:szCs w:val="22"/>
-        </w:rPr>
-        <w:t>set</w:t>
-      </w:r>
-      <w:r>
-        <w:rPr>
-          <w:rFonts w:ascii="Courier" w:hAnsi="Courier"/>
-          <w:sz w:val="22"/>
-          <w:szCs w:val="22"/>
-        </w:rPr>
-        <w:t>P</w:t>
-      </w:r>
-      <w:r>
-        <w:rPr>
-          <w:rFonts w:ascii="Courier" w:hAnsi="Courier"/>
-          <w:sz w:val="22"/>
-          <w:szCs w:val="22"/>
-        </w:rPr>
-        <w:t>assword(</w:t>
-      </w:r>
-      <w:r>
-        <w:rPr>
-          <w:rFonts w:ascii="Courier" w:hAnsi="Courier"/>
-          <w:sz w:val="22"/>
-          <w:szCs w:val="22"/>
-        </w:rPr>
-        <w:t>‘</w:t>
-      </w:r>
-      <w:r>
-        <w:rPr>
-          <w:rFonts w:ascii="Courier" w:hAnsi="Courier"/>
-          <w:sz w:val="22"/>
-          <w:szCs w:val="22"/>
-        </w:rPr>
-        <w:t>some_</w:t>
-      </w:r>
-      <w:r>
-        <w:rPr>
-          <w:rFonts w:ascii="Courier" w:hAnsi="Courier"/>
-          <w:sz w:val="22"/>
-          <w:szCs w:val="22"/>
-        </w:rPr>
-        <w:t>new_password’</w:t>
-      </w:r>
-      <w:r>
-        <w:rPr>
-          <w:rFonts w:ascii="Courier" w:hAnsi="Courier"/>
-          <w:sz w:val="22"/>
-          <w:szCs w:val="22"/>
-        </w:rPr>
-        <w:t>)</w:t>
-      </w:r>
-      <w:r>
-        <w:rPr>
-          <w:rFonts w:ascii="Courier" w:hAnsi="Courier"/>
-          <w:sz w:val="22"/>
-          <w:szCs w:val="22"/>
-        </w:rPr>
-        <w:t>;</w:t>
-      </w:r>
-    </w:p>
-    <w:p>
-      <w:pPr>
-        <w:rPr>
-          <w:sz w:val="22"/>
-          <w:szCs w:val="22"/>
-        </w:rPr>
-      </w:pPr>
-      <w:r>
-        <w:rPr>
-          <w:sz w:val="22"/>
-          <w:szCs w:val="22"/>
-        </w:rPr>
-        <w:t>to reset your password. Once you have done this, store your hostname, username, and password in your MATLAB startup file by adding lines like this to startup.m.</w:t>
-      </w:r>
-    </w:p>
-    <w:p>
-      <w:pPr>
-        <w:rPr>
-          <w:rFonts w:ascii="Courier" w:hAnsi="Courier"/>
-          <w:sz w:val="22"/>
-          <w:szCs w:val="22"/>
-        </w:rPr>
-      </w:pPr>
-      <w:r>
-        <w:rPr>
-          <w:rFonts w:ascii="Courier" w:hAnsi="Courier"/>
-          <w:sz w:val="22"/>
-          <w:szCs w:val="22"/>
-        </w:rPr>
-        <w:t>setenv('DJ_HOST', 'vfsmdatajoint01.fsm.northwestern.edu')</w:t>
-      </w:r>
-      <w:r>
-        <w:rPr>
-          <w:rFonts w:ascii="Courier" w:hAnsi="Courier"/>
-          <w:sz w:val="22"/>
-          <w:szCs w:val="22"/>
-        </w:rPr>
-        <w:t>;</w:t>
-      </w:r>
-    </w:p>
-    <w:p>
-      <w:pPr>
-        <w:rPr>
-          <w:rFonts w:ascii="Courier" w:hAnsi="Courier"/>
-          <w:sz w:val="22"/>
-          <w:szCs w:val="22"/>
-        </w:rPr>
-      </w:pPr>
-      <w:r>
-        <w:rPr>
-          <w:rFonts w:ascii="Courier" w:hAnsi="Courier"/>
-          <w:sz w:val="22"/>
-          <w:szCs w:val="22"/>
-        </w:rPr>
-        <w:t>setenv('DJ_USER', 'Greg')</w:t>
-      </w:r>
-      <w:r>
-        <w:rPr>
-          <w:rFonts w:ascii="Courier" w:hAnsi="Courier"/>
-          <w:sz w:val="22"/>
-          <w:szCs w:val="22"/>
-        </w:rPr>
-        <w:t>;</w:t>
-      </w:r>
-    </w:p>
-    <w:p>
-      <w:pPr>
-        <w:rPr>
-          <w:rFonts w:ascii="Courier" w:hAnsi="Courier"/>
-          <w:sz w:val="22"/>
-          <w:szCs w:val="22"/>
-        </w:rPr>
-      </w:pPr>
-      <w:r>
-        <w:rPr>
-          <w:rFonts w:ascii="Courier" w:hAnsi="Courier"/>
-          <w:sz w:val="22"/>
-          <w:szCs w:val="22"/>
-        </w:rPr>
-        <w:t>setenv('DJ_PASS', '</w:t>
-      </w:r>
-      <w:r>
-        <w:rPr>
-          <w:rFonts w:ascii="Courier" w:hAnsi="Courier"/>
-          <w:sz w:val="22"/>
-          <w:szCs w:val="22"/>
-        </w:rPr>
-        <w:t>greg_new_password</w:t>
-      </w:r>
-      <w:r>
-        <w:rPr>
-          <w:rFonts w:ascii="Courier" w:hAnsi="Courier"/>
-          <w:sz w:val="22"/>
-          <w:szCs w:val="22"/>
-        </w:rPr>
-        <w:t>')</w:t>
-      </w:r>
-      <w:r>
-        <w:rPr>
-          <w:rFonts w:ascii="Courier" w:hAnsi="Courier"/>
-          <w:sz w:val="22"/>
-          <w:szCs w:val="22"/>
-        </w:rPr>
-        <w:t>;</w:t>
-      </w:r>
-    </w:p>
-    <w:p>
-      <w:pPr>
-        <w:rPr>
-          <w:sz w:val="22"/>
-          <w:szCs w:val="22"/>
-        </w:rPr>
-      </w:pPr>
-      <w:r>
-        <w:rPr>
-          <w:sz w:val="22"/>
-          <w:szCs w:val="22"/>
-        </w:rPr>
-        <w:t>Once you do this. When you start MATLAB again (or just run startup.m), you can connect to the database by simply calling:</w:t>
-      </w:r>
-    </w:p>
-    <w:p>
-      <w:pPr>
-        <w:rPr>
-          <w:rFonts w:ascii="Courier" w:hAnsi="Courier"/>
-          <w:sz w:val="22"/>
-          <w:szCs w:val="22"/>
-        </w:rPr>
-      </w:pPr>
-      <w:r>
-        <w:rPr>
-          <w:rFonts w:ascii="Courier" w:hAnsi="Courier"/>
-          <w:sz w:val="22"/>
-          <w:szCs w:val="22"/>
-        </w:rPr>
-        <w:t>dj.conn</w:t>
-      </w:r>
-    </w:p>
-    <w:p>
-      <w:pPr>
-        <w:rPr>
-          <w:sz w:val="22"/>
-          <w:szCs w:val="22"/>
-        </w:rPr>
-      </w:pPr>
-      <w:r>
-        <w:rPr>
-          <w:sz w:val="22"/>
-          <w:szCs w:val="22"/>
-        </w:rPr>
-        <w:t xml:space="preserve">• </w:t>
-      </w:r>
-      <w:r>
-        <w:rPr>
-          <w:sz w:val="22"/>
-          <w:szCs w:val="22"/>
-        </w:rPr>
-        <w:t>NOTE</w:t>
-      </w:r>
-      <w:r>
-        <w:rPr>
-          <w:sz w:val="22"/>
-          <w:szCs w:val="22"/>
-        </w:rPr>
-        <w:t xml:space="preserve">: </w:t>
-      </w:r>
-      <w:r>
-        <w:rPr>
-          <w:sz w:val="22"/>
-          <w:szCs w:val="22"/>
-        </w:rPr>
-        <w:t xml:space="preserve">You will probably need to reset your password </w:t>
-      </w:r>
-      <w:r>
-        <w:rPr>
-          <w:sz w:val="22"/>
-          <w:szCs w:val="22"/>
-        </w:rPr>
-        <w:t xml:space="preserve">the first time you connect from the VPN AND the first time you connect from inside the lab. Set them to the same thing and then you won’t have to worry about it again. </w:t>
-      </w:r>
-    </w:p>
-    <w:p>
-      <w:pPr>
-        <w:rPr>
-          <w:sz w:val="22"/>
-          <w:szCs w:val="22"/>
-        </w:rPr>
-      </w:pPr>
-      <w:r>
-        <w:rPr>
-          <w:sz w:val="22"/>
-          <w:szCs w:val="22"/>
-        </w:rPr>
-        <w:t>• If you even forget your password, just let me know, and I can reset it. I am the database administrator, so I can reset passwords and change permissions for each user. However, I cannot see the password you have entered.</w:t>
+      <w:r>
+        <w:rPr>
+          <w:sz w:val="22"/>
+          <w:szCs w:val="22"/>
+        </w:rPr>
+        <w:t>d change permissions for each user. However, I cannot see the password you have entered.</w:t>
       </w:r>
     </w:p>
     <w:p>
@@ -2348,33 +2927,61 @@
           <w:sz w:val="22"/>
           <w:szCs w:val="22"/>
         </w:rPr>
-        <w:t>&gt;&gt; dj.conn</w:t>
-      </w:r>
-    </w:p>
-    <w:p>
-      <w:pPr>
-        <w:rPr>
-          <w:rFonts w:ascii="Courier" w:hAnsi="Courier"/>
-          <w:sz w:val="22"/>
-          <w:szCs w:val="22"/>
-        </w:rPr>
-      </w:pPr>
-    </w:p>
-    <w:p>
-      <w:pPr>
-        <w:rPr>
-          <w:rFonts w:ascii="Courier" w:hAnsi="Courier"/>
-          <w:sz w:val="22"/>
-          <w:szCs w:val="22"/>
-        </w:rPr>
-      </w:pPr>
-      <w:r>
-        <w:rPr>
-          <w:rFonts w:ascii="Courier" w:hAnsi="Courier"/>
-          <w:sz w:val="22"/>
-          <w:szCs w:val="22"/>
-        </w:rPr>
-        <w:t xml:space="preserve">  connection_id() </w:t>
+        <w:t xml:space="preserve">&gt;&gt; </w:t>
+      </w:r>
+      <w:proofErr w:type="spellStart"/>
+      <w:r>
+        <w:rPr>
+          <w:rFonts w:ascii="Courier" w:hAnsi="Courier"/>
+          <w:sz w:val="22"/>
+          <w:szCs w:val="22"/>
+        </w:rPr>
+        <w:t>dj.conn</w:t>
+      </w:r>
+      <w:proofErr w:type="spellEnd"/>
+    </w:p>
+    <w:p>
+      <w:pPr>
+        <w:rPr>
+          <w:rFonts w:ascii="Courier" w:hAnsi="Courier"/>
+          <w:sz w:val="22"/>
+          <w:szCs w:val="22"/>
+        </w:rPr>
+      </w:pPr>
+    </w:p>
+    <w:p>
+      <w:pPr>
+        <w:rPr>
+          <w:rFonts w:ascii="Courier" w:hAnsi="Courier"/>
+          <w:sz w:val="22"/>
+          <w:szCs w:val="22"/>
+        </w:rPr>
+      </w:pPr>
+      <w:r>
+        <w:rPr>
+          <w:rFonts w:ascii="Courier" w:hAnsi="Courier"/>
+          <w:sz w:val="22"/>
+          <w:szCs w:val="22"/>
+        </w:rPr>
+        <w:t xml:space="preserve">  </w:t>
+      </w:r>
+      <w:proofErr w:type="spellStart"/>
+      <w:r>
+        <w:rPr>
+          <w:rFonts w:ascii="Courier" w:hAnsi="Courier"/>
+          <w:sz w:val="22"/>
+          <w:szCs w:val="22"/>
+        </w:rPr>
+        <w:t>connection_id</w:t>
+      </w:r>
+      <w:proofErr w:type="spellEnd"/>
+      <w:r>
+        <w:rPr>
+          <w:rFonts w:ascii="Courier" w:hAnsi="Courier"/>
+          <w:sz w:val="22"/>
+          <w:szCs w:val="22"/>
+        </w:rPr>
+        <w:t xml:space="preserve">() </w:t>
       </w:r>
     </w:p>
     <w:p>
@@ -2437,13 +3044,23 @@
           <w:szCs w:val="22"/>
         </w:rPr>
       </w:pPr>
-      <w:r>
-        <w:rPr>
-          <w:rFonts w:ascii="Courier" w:hAnsi="Courier"/>
-          <w:sz w:val="22"/>
-          <w:szCs w:val="22"/>
-        </w:rPr>
-        <w:t xml:space="preserve">ans = </w:t>
+      <w:proofErr w:type="spellStart"/>
+      <w:r>
+        <w:rPr>
+          <w:rFonts w:ascii="Courier" w:hAnsi="Courier"/>
+          <w:sz w:val="22"/>
+          <w:szCs w:val="22"/>
+        </w:rPr>
+        <w:t>ans</w:t>
+      </w:r>
+      <w:proofErr w:type="spellEnd"/>
+      <w:r>
+        <w:rPr>
+          <w:rFonts w:ascii="Courier" w:hAnsi="Courier"/>
+          <w:sz w:val="22"/>
+          <w:szCs w:val="22"/>
+        </w:rPr>
+        <w:t xml:space="preserve"> = </w:t>
       </w:r>
     </w:p>
     <w:p>
@@ -2529,109 +3146,245 @@
           <w:sz w:val="22"/>
           <w:szCs w:val="22"/>
         </w:rPr>
-        <w:t xml:space="preserve">        initQuery: ''</w:t>
-      </w:r>
-    </w:p>
-    <w:p>
-      <w:pPr>
-        <w:rPr>
-          <w:rFonts w:ascii="Courier" w:hAnsi="Courier"/>
-          <w:sz w:val="22"/>
-          <w:szCs w:val="22"/>
-        </w:rPr>
-      </w:pPr>
-      <w:r>
-        <w:rPr>
-          <w:rFonts w:ascii="Courier" w:hAnsi="Courier"/>
-          <w:sz w:val="22"/>
-          <w:szCs w:val="22"/>
-        </w:rPr>
-        <w:t xml:space="preserve">          use_tls: 'none'</w:t>
-      </w:r>
-    </w:p>
-    <w:p>
-      <w:pPr>
-        <w:rPr>
-          <w:rFonts w:ascii="Courier" w:hAnsi="Courier"/>
-          <w:sz w:val="22"/>
-          <w:szCs w:val="22"/>
-        </w:rPr>
-      </w:pPr>
-      <w:r>
-        <w:rPr>
-          <w:rFonts w:ascii="Courier" w:hAnsi="Courier"/>
-          <w:sz w:val="22"/>
-          <w:szCs w:val="22"/>
-        </w:rPr>
-        <w:t xml:space="preserve">    inTransaction: 0</w:t>
-      </w:r>
-    </w:p>
-    <w:p>
-      <w:pPr>
-        <w:rPr>
-          <w:rFonts w:ascii="Courier" w:hAnsi="Courier"/>
-          <w:sz w:val="22"/>
-          <w:szCs w:val="22"/>
-        </w:rPr>
-      </w:pPr>
-      <w:r>
-        <w:rPr>
-          <w:rFonts w:ascii="Courier" w:hAnsi="Courier"/>
-          <w:sz w:val="22"/>
-          <w:szCs w:val="22"/>
-        </w:rPr>
-        <w:t xml:space="preserve">           connId: 0</w:t>
-      </w:r>
-    </w:p>
-    <w:p>
-      <w:pPr>
-        <w:rPr>
-          <w:rFonts w:ascii="Courier" w:hAnsi="Courier"/>
-          <w:sz w:val="22"/>
-          <w:szCs w:val="22"/>
-        </w:rPr>
-      </w:pPr>
-      <w:r>
-        <w:rPr>
-          <w:rFonts w:ascii="Courier" w:hAnsi="Courier"/>
-          <w:sz w:val="22"/>
-          <w:szCs w:val="22"/>
-        </w:rPr>
-        <w:t xml:space="preserve">         packages: [0×1 containers.Map]</w:t>
-      </w:r>
-    </w:p>
-    <w:p>
-      <w:pPr>
-        <w:rPr>
-          <w:rFonts w:ascii="Courier" w:hAnsi="Courier"/>
-          <w:sz w:val="22"/>
-          <w:szCs w:val="22"/>
-        </w:rPr>
-      </w:pPr>
-      <w:r>
-        <w:rPr>
-          <w:rFonts w:ascii="Courier" w:hAnsi="Courier"/>
-          <w:sz w:val="22"/>
-          <w:szCs w:val="22"/>
-        </w:rPr>
-        <w:t xml:space="preserve">      foreignKeys: [0×0 struct]</w:t>
-      </w:r>
-    </w:p>
-    <w:p>
-      <w:pPr>
-        <w:rPr>
-          <w:rFonts w:ascii="Courier" w:hAnsi="Courier"/>
-          <w:sz w:val="22"/>
-          <w:szCs w:val="22"/>
-        </w:rPr>
-      </w:pPr>
-      <w:r>
-        <w:rPr>
-          <w:rFonts w:ascii="Courier" w:hAnsi="Courier"/>
-          <w:sz w:val="22"/>
-          <w:szCs w:val="22"/>
-        </w:rPr>
-        <w:t xml:space="preserve">      isConnected: 1</w:t>
+        <w:t xml:space="preserve">        </w:t>
+      </w:r>
+      <w:proofErr w:type="spellStart"/>
+      <w:r>
+        <w:rPr>
+          <w:rFonts w:ascii="Courier" w:hAnsi="Courier"/>
+          <w:sz w:val="22"/>
+          <w:szCs w:val="22"/>
+        </w:rPr>
+        <w:t>initQuery</w:t>
+      </w:r>
+      <w:proofErr w:type="spellEnd"/>
+      <w:r>
+        <w:rPr>
+          <w:rFonts w:ascii="Courier" w:hAnsi="Courier"/>
+          <w:sz w:val="22"/>
+          <w:szCs w:val="22"/>
+        </w:rPr>
+        <w:t>: ''</w:t>
+      </w:r>
+    </w:p>
+    <w:p>
+      <w:pPr>
+        <w:rPr>
+          <w:rFonts w:ascii="Courier" w:hAnsi="Courier"/>
+          <w:sz w:val="22"/>
+          <w:szCs w:val="22"/>
+        </w:rPr>
+      </w:pPr>
+      <w:r>
+        <w:rPr>
+          <w:rFonts w:ascii="Courier" w:hAnsi="Courier"/>
+          <w:sz w:val="22"/>
+          <w:szCs w:val="22"/>
+        </w:rPr>
+        <w:t xml:space="preserve">          </w:t>
+      </w:r>
+      <w:proofErr w:type="spellStart"/>
+      <w:r>
+        <w:rPr>
+          <w:rFonts w:ascii="Courier" w:hAnsi="Courier"/>
+          <w:sz w:val="22"/>
+          <w:szCs w:val="22"/>
+        </w:rPr>
+        <w:t>use_tls</w:t>
+      </w:r>
+      <w:proofErr w:type="spellEnd"/>
+      <w:r>
+        <w:rPr>
+          <w:rFonts w:ascii="Courier" w:hAnsi="Courier"/>
+          <w:sz w:val="22"/>
+          <w:szCs w:val="22"/>
+        </w:rPr>
+        <w:t>: 'none'</w:t>
+      </w:r>
+    </w:p>
+    <w:p>
+      <w:pPr>
+        <w:rPr>
+          <w:rFonts w:ascii="Courier" w:hAnsi="Courier"/>
+          <w:sz w:val="22"/>
+          <w:szCs w:val="22"/>
+        </w:rPr>
+      </w:pPr>
+      <w:r>
+        <w:rPr>
+          <w:rFonts w:ascii="Courier" w:hAnsi="Courier"/>
+          <w:sz w:val="22"/>
+          <w:szCs w:val="22"/>
+        </w:rPr>
+        <w:t xml:space="preserve">    </w:t>
+      </w:r>
+      <w:proofErr w:type="spellStart"/>
+      <w:r>
+        <w:rPr>
+          <w:rFonts w:ascii="Courier" w:hAnsi="Courier"/>
+          <w:sz w:val="22"/>
+          <w:szCs w:val="22"/>
+        </w:rPr>
+        <w:t>inTransaction</w:t>
+      </w:r>
+      <w:proofErr w:type="spellEnd"/>
+      <w:r>
+        <w:rPr>
+          <w:rFonts w:ascii="Courier" w:hAnsi="Courier"/>
+          <w:sz w:val="22"/>
+          <w:szCs w:val="22"/>
+        </w:rPr>
+        <w:t>: 0</w:t>
+      </w:r>
+    </w:p>
+    <w:p>
+      <w:pPr>
+        <w:rPr>
+          <w:rFonts w:ascii="Courier" w:hAnsi="Courier"/>
+          <w:sz w:val="22"/>
+          <w:szCs w:val="22"/>
+        </w:rPr>
+      </w:pPr>
+      <w:r>
+        <w:rPr>
+          <w:rFonts w:ascii="Courier" w:hAnsi="Courier"/>
+          <w:sz w:val="22"/>
+          <w:szCs w:val="22"/>
+        </w:rPr>
+        <w:t xml:space="preserve">           </w:t>
+      </w:r>
+      <w:proofErr w:type="spellStart"/>
+      <w:r>
+        <w:rPr>
+          <w:rFonts w:ascii="Courier" w:hAnsi="Courier"/>
+          <w:sz w:val="22"/>
+          <w:szCs w:val="22"/>
+        </w:rPr>
+        <w:t>connId</w:t>
+      </w:r>
+      <w:proofErr w:type="spellEnd"/>
+      <w:r>
+        <w:rPr>
+          <w:rFonts w:ascii="Courier" w:hAnsi="Courier"/>
+          <w:sz w:val="22"/>
+          <w:szCs w:val="22"/>
+        </w:rPr>
+        <w:t>: 0</w:t>
+      </w:r>
+    </w:p>
+    <w:p>
+      <w:pPr>
+        <w:rPr>
+          <w:rFonts w:ascii="Courier" w:hAnsi="Courier"/>
+          <w:sz w:val="22"/>
+          <w:szCs w:val="22"/>
+        </w:rPr>
+      </w:pPr>
+      <w:r>
+        <w:rPr>
+          <w:rFonts w:ascii="Courier" w:hAnsi="Courier"/>
+          <w:sz w:val="22"/>
+          <w:szCs w:val="22"/>
+        </w:rPr>
+        <w:t xml:space="preserve">         packages: [0×1 </w:t>
+      </w:r>
+      <w:proofErr w:type="spellStart"/>
+      <w:proofErr w:type="gramStart"/>
+      <w:r>
+        <w:rPr>
+          <w:rFonts w:ascii="Courier" w:hAnsi="Courier"/>
+          <w:sz w:val="22"/>
+          <w:szCs w:val="22"/>
+        </w:rPr>
+        <w:t>containers</w:t>
+      </w:r>
+      <w:proofErr w:type="gramEnd"/>
+      <w:r>
+        <w:rPr>
+          <w:rFonts w:ascii="Courier" w:hAnsi="Courier"/>
+          <w:sz w:val="22"/>
+          <w:szCs w:val="22"/>
+        </w:rPr>
+        <w:t>.Map</w:t>
+      </w:r>
+      <w:proofErr w:type="spellEnd"/>
+      <w:r>
+        <w:rPr>
+          <w:rFonts w:ascii="Courier" w:hAnsi="Courier"/>
+          <w:sz w:val="22"/>
+          <w:szCs w:val="22"/>
+        </w:rPr>
+        <w:t>]</w:t>
+      </w:r>
+    </w:p>
+    <w:p>
+      <w:pPr>
+        <w:rPr>
+          <w:rFonts w:ascii="Courier" w:hAnsi="Courier"/>
+          <w:sz w:val="22"/>
+          <w:szCs w:val="22"/>
+        </w:rPr>
+      </w:pPr>
+      <w:r>
+        <w:rPr>
+          <w:rFonts w:ascii="Courier" w:hAnsi="Courier"/>
+          <w:sz w:val="22"/>
+          <w:szCs w:val="22"/>
+        </w:rPr>
+        <w:t xml:space="preserve">      </w:t>
+      </w:r>
+      <w:proofErr w:type="spellStart"/>
+      <w:r>
+        <w:rPr>
+          <w:rFonts w:ascii="Courier" w:hAnsi="Courier"/>
+          <w:sz w:val="22"/>
+          <w:szCs w:val="22"/>
+        </w:rPr>
+        <w:t>foreignKeys</w:t>
+      </w:r>
+      <w:proofErr w:type="spellEnd"/>
+      <w:r>
+        <w:rPr>
+          <w:rFonts w:ascii="Courier" w:hAnsi="Courier"/>
+          <w:sz w:val="22"/>
+          <w:szCs w:val="22"/>
+        </w:rPr>
+        <w:t>: [0×0 struct]</w:t>
+      </w:r>
+    </w:p>
+    <w:p>
+      <w:pPr>
+        <w:rPr>
+          <w:rFonts w:ascii="Courier" w:hAnsi="Courier"/>
+          <w:sz w:val="22"/>
+          <w:szCs w:val="22"/>
+        </w:rPr>
+      </w:pPr>
+      <w:r>
+        <w:rPr>
+          <w:rFonts w:ascii="Courier" w:hAnsi="Courier"/>
+          <w:sz w:val="22"/>
+          <w:szCs w:val="22"/>
+        </w:rPr>
+        <w:t xml:space="preserve">      </w:t>
+      </w:r>
+      <w:proofErr w:type="spellStart"/>
+      <w:r>
+        <w:rPr>
+          <w:rFonts w:ascii="Courier" w:hAnsi="Courier"/>
+          <w:sz w:val="22"/>
+          <w:szCs w:val="22"/>
+        </w:rPr>
+        <w:t>isConnected</w:t>
+      </w:r>
+      <w:proofErr w:type="spellEnd"/>
+      <w:r>
+        <w:rPr>
+          <w:rFonts w:ascii="Courier" w:hAnsi="Courier"/>
+          <w:sz w:val="22"/>
+          <w:szCs w:val="22"/>
+        </w:rPr>
+        <w:t>: 1</w:t>
       </w:r>
     </w:p>
     <w:p>
@@ -2725,7 +3478,39 @@
           <w:sz w:val="22"/>
           <w:szCs w:val="22"/>
         </w:rPr>
-        <w:t xml:space="preserve">The schemas are organized as follows. They all begin with ‘sl’ (for SchwartzLab), and you will find a </w:t>
+        <w:t>The schemas are organized as follows. They all begin with ‘</w:t>
+      </w:r>
+      <w:proofErr w:type="spellStart"/>
+      <w:r>
+        <w:rPr>
+          <w:sz w:val="22"/>
+          <w:szCs w:val="22"/>
+        </w:rPr>
+        <w:t>sl</w:t>
+      </w:r>
+      <w:proofErr w:type="spellEnd"/>
+      <w:r>
+        <w:rPr>
+          <w:sz w:val="22"/>
+          <w:szCs w:val="22"/>
+        </w:rPr>
+        <w:t xml:space="preserve">’ (for </w:t>
+      </w:r>
+      <w:proofErr w:type="spellStart"/>
+      <w:r>
+        <w:rPr>
+          <w:sz w:val="22"/>
+          <w:szCs w:val="22"/>
+        </w:rPr>
+        <w:t>SchwartzLab</w:t>
+      </w:r>
+      <w:proofErr w:type="spellEnd"/>
+      <w:r>
+        <w:rPr>
+          <w:sz w:val="22"/>
+          <w:szCs w:val="22"/>
+        </w:rPr>
+        <w:t xml:space="preserve">), and you will find a </w:t>
       </w:r>
       <w:r>
         <w:rPr>
@@ -2741,6 +3526,7 @@
         </w:rPr>
         <w:t xml:space="preserve"> for each one (beginning with a ‘+’) in the </w:t>
       </w:r>
+      <w:proofErr w:type="spellStart"/>
       <w:r>
         <w:rPr>
           <w:sz w:val="22"/>
@@ -2748,6 +3534,7 @@
         </w:rPr>
         <w:t>DJ_schwartzlab</w:t>
       </w:r>
+      <w:proofErr w:type="spellEnd"/>
       <w:r>
         <w:rPr>
           <w:sz w:val="22"/>
@@ -2755,6 +3542,7 @@
         </w:rPr>
         <w:t>/</w:t>
       </w:r>
+      <w:proofErr w:type="spellStart"/>
       <w:r>
         <w:rPr>
           <w:sz w:val="22"/>
@@ -2762,6 +3550,7 @@
         </w:rPr>
         <w:t>datajoint-SchwartzLab</w:t>
       </w:r>
+      <w:proofErr w:type="spellEnd"/>
       <w:r>
         <w:rPr>
           <w:sz w:val="22"/>
@@ -2786,6 +3575,7 @@
           <w:szCs w:val="22"/>
         </w:rPr>
       </w:pPr>
+      <w:proofErr w:type="spellStart"/>
       <w:r>
         <w:rPr>
           <w:b/>
@@ -2794,6 +3584,7 @@
         </w:rPr>
         <w:t>sl</w:t>
       </w:r>
+      <w:proofErr w:type="spellEnd"/>
     </w:p>
     <w:p>
       <w:pPr>
@@ -2822,8 +3613,73 @@
           <w:sz w:val="22"/>
           <w:szCs w:val="22"/>
         </w:rPr>
-        <w:t xml:space="preserve"> all the core data that in inserted but not changed. This includes tables like Animal, SymphonyRecordedCell, Epoch, Dataset as well as lookup tables like User, Rig, Genotype, BrainArea, InjectionSubstance, and all AnimalEvent tables (e.g. </w:t>
-      </w:r>
+        <w:t xml:space="preserve"> all the core data that in inserted but not changed. This includes tables like Animal, </w:t>
+      </w:r>
+      <w:proofErr w:type="spellStart"/>
+      <w:r>
+        <w:rPr>
+          <w:sz w:val="22"/>
+          <w:szCs w:val="22"/>
+        </w:rPr>
+        <w:t>SymphonyRecordedCell</w:t>
+      </w:r>
+      <w:proofErr w:type="spellEnd"/>
+      <w:r>
+        <w:rPr>
+          <w:sz w:val="22"/>
+          <w:szCs w:val="22"/>
+        </w:rPr>
+        <w:t xml:space="preserve">, Epoch, Dataset as well as lookup tables like User, Rig, Genotype, </w:t>
+      </w:r>
+      <w:proofErr w:type="spellStart"/>
+      <w:r>
+        <w:rPr>
+          <w:sz w:val="22"/>
+          <w:szCs w:val="22"/>
+        </w:rPr>
+        <w:t>BrainArea</w:t>
+      </w:r>
+      <w:proofErr w:type="spellEnd"/>
+      <w:r>
+        <w:rPr>
+          <w:sz w:val="22"/>
+          <w:szCs w:val="22"/>
+        </w:rPr>
+        <w:t xml:space="preserve">, </w:t>
+      </w:r>
+      <w:proofErr w:type="spellStart"/>
+      <w:r>
+        <w:rPr>
+          <w:sz w:val="22"/>
+          <w:szCs w:val="22"/>
+        </w:rPr>
+        <w:t>InjectionSubstance</w:t>
+      </w:r>
+      <w:proofErr w:type="spellEnd"/>
+      <w:r>
+        <w:rPr>
+          <w:sz w:val="22"/>
+          <w:szCs w:val="22"/>
+        </w:rPr>
+        <w:t xml:space="preserve">, and all </w:t>
+      </w:r>
+      <w:proofErr w:type="spellStart"/>
+      <w:r>
+        <w:rPr>
+          <w:sz w:val="22"/>
+          <w:szCs w:val="22"/>
+        </w:rPr>
+        <w:t>AnimalEvent</w:t>
+      </w:r>
+      <w:proofErr w:type="spellEnd"/>
+      <w:r>
+        <w:rPr>
+          <w:sz w:val="22"/>
+          <w:szCs w:val="22"/>
+        </w:rPr>
+        <w:t xml:space="preserve"> tables (e.g. </w:t>
+      </w:r>
+      <w:proofErr w:type="spellStart"/>
       <w:r>
         <w:rPr>
           <w:sz w:val="22"/>
@@ -2831,6 +3687,7 @@
         </w:rPr>
         <w:t>AnimalEventGenotyped</w:t>
       </w:r>
+      <w:proofErr w:type="spellEnd"/>
       <w:r>
         <w:rPr>
           <w:sz w:val="22"/>
@@ -2838,6 +3695,7 @@
         </w:rPr>
         <w:t xml:space="preserve">, </w:t>
       </w:r>
+      <w:proofErr w:type="spellStart"/>
       <w:r>
         <w:rPr>
           <w:sz w:val="22"/>
@@ -2845,6 +3703,7 @@
         </w:rPr>
         <w:t>AnimalEventBrainInjection</w:t>
       </w:r>
+      <w:proofErr w:type="spellEnd"/>
       <w:r>
         <w:rPr>
           <w:sz w:val="22"/>
@@ -2852,6 +3711,7 @@
         </w:rPr>
         <w:t xml:space="preserve">, </w:t>
       </w:r>
+      <w:proofErr w:type="spellStart"/>
       <w:r>
         <w:rPr>
           <w:sz w:val="22"/>
@@ -2859,6 +3719,7 @@
         </w:rPr>
         <w:t>AnimalEventReservedForSession</w:t>
       </w:r>
+      <w:proofErr w:type="spellEnd"/>
       <w:r>
         <w:rPr>
           <w:sz w:val="22"/>
@@ -2911,6 +3772,7 @@
         </w:rPr>
         <w:t xml:space="preserve">have access to view and insert elements into all tables in </w:t>
       </w:r>
+      <w:proofErr w:type="spellStart"/>
       <w:r>
         <w:rPr>
           <w:b/>
@@ -2919,6 +3781,7 @@
         </w:rPr>
         <w:t>sl</w:t>
       </w:r>
+      <w:proofErr w:type="spellEnd"/>
       <w:r>
         <w:rPr>
           <w:sz w:val="22"/>
@@ -2954,6 +3817,7 @@
         </w:rPr>
         <w:t xml:space="preserve">with delete access in </w:t>
       </w:r>
+      <w:proofErr w:type="spellStart"/>
       <w:r>
         <w:rPr>
           <w:b/>
@@ -2962,6 +3826,7 @@
         </w:rPr>
         <w:t>sl</w:t>
       </w:r>
+      <w:proofErr w:type="spellEnd"/>
       <w:r>
         <w:rPr>
           <w:sz w:val="22"/>
@@ -2976,6 +3841,7 @@
         </w:rPr>
         <w:t xml:space="preserve">Insertions into the tables in </w:t>
       </w:r>
+      <w:proofErr w:type="spellStart"/>
       <w:r>
         <w:rPr>
           <w:b/>
@@ -2984,12 +3850,45 @@
         </w:rPr>
         <w:t>sl</w:t>
       </w:r>
-      <w:r>
-        <w:rPr>
-          <w:sz w:val="22"/>
-          <w:szCs w:val="22"/>
-        </w:rPr>
-        <w:t xml:space="preserve"> occur though the core SchwartzLab datajoint code and should NOT be made by hand with the </w:t>
+      <w:proofErr w:type="spellEnd"/>
+      <w:r>
+        <w:rPr>
+          <w:sz w:val="22"/>
+          <w:szCs w:val="22"/>
+        </w:rPr>
+        <w:t xml:space="preserve"> occur though the core </w:t>
+      </w:r>
+      <w:proofErr w:type="spellStart"/>
+      <w:r>
+        <w:rPr>
+          <w:sz w:val="22"/>
+          <w:szCs w:val="22"/>
+        </w:rPr>
+        <w:t>SchwartzLab</w:t>
+      </w:r>
+      <w:proofErr w:type="spellEnd"/>
+      <w:r>
+        <w:rPr>
+          <w:sz w:val="22"/>
+          <w:szCs w:val="22"/>
+        </w:rPr>
+        <w:t xml:space="preserve"> </w:t>
+      </w:r>
+      <w:proofErr w:type="spellStart"/>
+      <w:r>
+        <w:rPr>
+          <w:sz w:val="22"/>
+          <w:szCs w:val="22"/>
+        </w:rPr>
+        <w:t>datajoint</w:t>
+      </w:r>
+      <w:proofErr w:type="spellEnd"/>
+      <w:r>
+        <w:rPr>
+          <w:sz w:val="22"/>
+          <w:szCs w:val="22"/>
+        </w:rPr>
+        <w:t xml:space="preserve"> code and should NOT be made by hand with the </w:t>
       </w:r>
       <w:r>
         <w:rPr>
@@ -3022,6 +3921,7 @@
           <w:szCs w:val="22"/>
         </w:rPr>
       </w:pPr>
+      <w:proofErr w:type="spellStart"/>
       <w:r>
         <w:rPr>
           <w:b/>
@@ -3030,6 +3930,7 @@
         </w:rPr>
         <w:t>sl_mutable</w:t>
       </w:r>
+      <w:proofErr w:type="spellEnd"/>
     </w:p>
     <w:p>
       <w:pPr>
@@ -3058,7 +3959,39 @@
           <w:sz w:val="22"/>
           <w:szCs w:val="22"/>
         </w:rPr>
-        <w:t>tables that store data than will be overwritten. This includes tables like DatasetAnalyzed, which records which datasets have been analyzed in which pipelines and CurrentCellType, which records</w:t>
+        <w:t xml:space="preserve">tables that store data than will be overwritten. This includes tables like </w:t>
+      </w:r>
+      <w:proofErr w:type="spellStart"/>
+      <w:r>
+        <w:rPr>
+          <w:sz w:val="22"/>
+          <w:szCs w:val="22"/>
+        </w:rPr>
+        <w:t>DatasetAnalyzed</w:t>
+      </w:r>
+      <w:proofErr w:type="spellEnd"/>
+      <w:r>
+        <w:rPr>
+          <w:sz w:val="22"/>
+          <w:szCs w:val="22"/>
+        </w:rPr>
+        <w:t xml:space="preserve">, which records which datasets have been analyzed in which pipelines and </w:t>
+      </w:r>
+      <w:proofErr w:type="spellStart"/>
+      <w:r>
+        <w:rPr>
+          <w:sz w:val="22"/>
+          <w:szCs w:val="22"/>
+        </w:rPr>
+        <w:t>CurrentCellType</w:t>
+      </w:r>
+      <w:proofErr w:type="spellEnd"/>
+      <w:r>
+        <w:rPr>
+          <w:sz w:val="22"/>
+          <w:szCs w:val="22"/>
+        </w:rPr>
+        <w:t>, which records</w:t>
       </w:r>
       <w:r>
         <w:rPr>
@@ -3067,13 +4000,23 @@
         </w:rPr>
         <w:t xml:space="preserve"> the type currently assigned to each cell. </w:t>
       </w:r>
-      <w:r>
-        <w:rPr>
-          <w:sz w:val="22"/>
-          <w:szCs w:val="22"/>
-        </w:rPr>
-        <w:t xml:space="preserve">SpikeTrain is also in </w:t>
-      </w:r>
+      <w:proofErr w:type="spellStart"/>
+      <w:r>
+        <w:rPr>
+          <w:sz w:val="22"/>
+          <w:szCs w:val="22"/>
+        </w:rPr>
+        <w:t>SpikeTrain</w:t>
+      </w:r>
+      <w:proofErr w:type="spellEnd"/>
+      <w:r>
+        <w:rPr>
+          <w:sz w:val="22"/>
+          <w:szCs w:val="22"/>
+        </w:rPr>
+        <w:t xml:space="preserve"> is also in </w:t>
+      </w:r>
+      <w:proofErr w:type="spellStart"/>
       <w:r>
         <w:rPr>
           <w:b/>
@@ -3082,12 +4025,29 @@
         </w:rPr>
         <w:t>sl_mutable</w:t>
       </w:r>
-      <w:r>
-        <w:rPr>
-          <w:sz w:val="22"/>
-          <w:szCs w:val="22"/>
-        </w:rPr>
-        <w:t xml:space="preserve"> so that users can overwrite spike trains for particular epochs in cases where spike detection was not accurate, though most of the (large) SpikeTrain table should remain stable. </w:t>
+      <w:proofErr w:type="spellEnd"/>
+      <w:r>
+        <w:rPr>
+          <w:sz w:val="22"/>
+          <w:szCs w:val="22"/>
+        </w:rPr>
+        <w:t xml:space="preserve"> so that users can overwrite spike trains for particular epochs in cases where spike detection was not accurate, though most of the (large) </w:t>
+      </w:r>
+      <w:proofErr w:type="spellStart"/>
+      <w:r>
+        <w:rPr>
+          <w:sz w:val="22"/>
+          <w:szCs w:val="22"/>
+        </w:rPr>
+        <w:t>SpikeTrain</w:t>
+      </w:r>
+      <w:proofErr w:type="spellEnd"/>
+      <w:r>
+        <w:rPr>
+          <w:sz w:val="22"/>
+          <w:szCs w:val="22"/>
+        </w:rPr>
+        <w:t xml:space="preserve"> table should remain stable. </w:t>
       </w:r>
       <w:r>
         <w:rPr>
@@ -3120,6 +4080,7 @@
         </w:rPr>
         <w:t xml:space="preserve"> All users have access to view, insert, replace, and delete elements in </w:t>
       </w:r>
+      <w:proofErr w:type="spellStart"/>
       <w:r>
         <w:rPr>
           <w:b/>
@@ -3128,6 +4089,7 @@
         </w:rPr>
         <w:t>sl_mutable</w:t>
       </w:r>
+      <w:proofErr w:type="spellEnd"/>
       <w:r>
         <w:rPr>
           <w:sz w:val="22"/>
@@ -3140,7 +4102,23 @@
           <w:sz w:val="22"/>
           <w:szCs w:val="22"/>
         </w:rPr>
-        <w:t xml:space="preserve">the core datajoint functions and apps. </w:t>
+        <w:t xml:space="preserve">the core </w:t>
+      </w:r>
+      <w:proofErr w:type="spellStart"/>
+      <w:r>
+        <w:rPr>
+          <w:sz w:val="22"/>
+          <w:szCs w:val="22"/>
+        </w:rPr>
+        <w:t>datajoint</w:t>
+      </w:r>
+      <w:proofErr w:type="spellEnd"/>
+      <w:r>
+        <w:rPr>
+          <w:sz w:val="22"/>
+          <w:szCs w:val="22"/>
+        </w:rPr>
+        <w:t xml:space="preserve"> functions and apps. </w:t>
       </w:r>
       <w:r>
         <w:rPr>
@@ -3163,6 +4141,7 @@
         </w:rPr>
         <w:t xml:space="preserve">insert and delete elements in </w:t>
       </w:r>
+      <w:proofErr w:type="spellStart"/>
       <w:r>
         <w:rPr>
           <w:b/>
@@ -3171,12 +4150,29 @@
         </w:rPr>
         <w:t>sl_mutable</w:t>
       </w:r>
-      <w:r>
-        <w:rPr>
-          <w:sz w:val="22"/>
-          <w:szCs w:val="22"/>
-        </w:rPr>
-        <w:t xml:space="preserve"> directly with datajoint commands like </w:t>
+      <w:proofErr w:type="spellEnd"/>
+      <w:r>
+        <w:rPr>
+          <w:sz w:val="22"/>
+          <w:szCs w:val="22"/>
+        </w:rPr>
+        <w:t xml:space="preserve"> directly with </w:t>
+      </w:r>
+      <w:proofErr w:type="spellStart"/>
+      <w:r>
+        <w:rPr>
+          <w:sz w:val="22"/>
+          <w:szCs w:val="22"/>
+        </w:rPr>
+        <w:t>datajoint</w:t>
+      </w:r>
+      <w:proofErr w:type="spellEnd"/>
+      <w:r>
+        <w:rPr>
+          <w:sz w:val="22"/>
+          <w:szCs w:val="22"/>
+        </w:rPr>
+        <w:t xml:space="preserve"> commands like </w:t>
       </w:r>
       <w:r>
         <w:rPr>
@@ -3225,13 +4221,59 @@
           <w:szCs w:val="22"/>
         </w:rPr>
       </w:pPr>
+      <w:proofErr w:type="spellStart"/>
       <w:r>
         <w:rPr>
           <w:b/>
           <w:sz w:val="22"/>
           <w:szCs w:val="22"/>
         </w:rPr>
-        <w:t>sl_username (e.g. sl_zach, sl_devon)</w:t>
+        <w:t>sl_username</w:t>
+      </w:r>
+      <w:proofErr w:type="spellEnd"/>
+      <w:r>
+        <w:rPr>
+          <w:b/>
+          <w:sz w:val="22"/>
+          <w:szCs w:val="22"/>
+        </w:rPr>
+        <w:t xml:space="preserve"> (e.g. </w:t>
+      </w:r>
+      <w:proofErr w:type="spellStart"/>
+      <w:r>
+        <w:rPr>
+          <w:b/>
+          <w:sz w:val="22"/>
+          <w:szCs w:val="22"/>
+        </w:rPr>
+        <w:t>sl_zach</w:t>
+      </w:r>
+      <w:proofErr w:type="spellEnd"/>
+      <w:r>
+        <w:rPr>
+          <w:b/>
+          <w:sz w:val="22"/>
+          <w:szCs w:val="22"/>
+        </w:rPr>
+        <w:t xml:space="preserve">, </w:t>
+      </w:r>
+      <w:proofErr w:type="spellStart"/>
+      <w:r>
+        <w:rPr>
+          <w:b/>
+          <w:sz w:val="22"/>
+          <w:szCs w:val="22"/>
+        </w:rPr>
+        <w:t>sl_devon</w:t>
+      </w:r>
+      <w:proofErr w:type="spellEnd"/>
+      <w:r>
+        <w:rPr>
+          <w:b/>
+          <w:sz w:val="22"/>
+          <w:szCs w:val="22"/>
+        </w:rPr>
+        <w:t>)</w:t>
       </w:r>
     </w:p>
     <w:p>
@@ -3262,14 +4304,78 @@
           <w:sz w:val="22"/>
           <w:szCs w:val="22"/>
         </w:rPr>
-        <w:t xml:space="preserve">, sort of. Your own schema starts with 5 tables that you should not delete. EpochResult, DatasetResult, CellResult, and Result, store </w:t>
-      </w:r>
-      <w:r>
-        <w:rPr>
-          <w:sz w:val="22"/>
-          <w:szCs w:val="22"/>
-        </w:rPr>
-        <w:t xml:space="preserve">computed results for epochs, datasets, cells, and multi-cell analyses, respectively. The table TempFilter </w:t>
+        <w:t xml:space="preserve">, sort of. Your own schema starts with 5 tables that you should not delete. </w:t>
+      </w:r>
+      <w:proofErr w:type="spellStart"/>
+      <w:r>
+        <w:rPr>
+          <w:sz w:val="22"/>
+          <w:szCs w:val="22"/>
+        </w:rPr>
+        <w:t>EpochResult</w:t>
+      </w:r>
+      <w:proofErr w:type="spellEnd"/>
+      <w:r>
+        <w:rPr>
+          <w:sz w:val="22"/>
+          <w:szCs w:val="22"/>
+        </w:rPr>
+        <w:t xml:space="preserve">, </w:t>
+      </w:r>
+      <w:proofErr w:type="spellStart"/>
+      <w:r>
+        <w:rPr>
+          <w:sz w:val="22"/>
+          <w:szCs w:val="22"/>
+        </w:rPr>
+        <w:t>DatasetResult</w:t>
+      </w:r>
+      <w:proofErr w:type="spellEnd"/>
+      <w:r>
+        <w:rPr>
+          <w:sz w:val="22"/>
+          <w:szCs w:val="22"/>
+        </w:rPr>
+        <w:t xml:space="preserve">, </w:t>
+      </w:r>
+      <w:proofErr w:type="spellStart"/>
+      <w:r>
+        <w:rPr>
+          <w:sz w:val="22"/>
+          <w:szCs w:val="22"/>
+        </w:rPr>
+        <w:t>CellResult</w:t>
+      </w:r>
+      <w:proofErr w:type="spellEnd"/>
+      <w:r>
+        <w:rPr>
+          <w:sz w:val="22"/>
+          <w:szCs w:val="22"/>
+        </w:rPr>
+        <w:t xml:space="preserve">, and Result, store </w:t>
+      </w:r>
+      <w:r>
+        <w:rPr>
+          <w:sz w:val="22"/>
+          <w:szCs w:val="22"/>
+        </w:rPr>
+        <w:t xml:space="preserve">computed results for epochs, datasets, cells, and multi-cell analyses, respectively. The table </w:t>
+      </w:r>
+      <w:proofErr w:type="spellStart"/>
+      <w:r>
+        <w:rPr>
+          <w:sz w:val="22"/>
+          <w:szCs w:val="22"/>
+        </w:rPr>
+        <w:t>TempFilter</w:t>
+      </w:r>
+      <w:proofErr w:type="spellEnd"/>
+      <w:r>
+        <w:rPr>
+          <w:sz w:val="22"/>
+          <w:szCs w:val="22"/>
+        </w:rPr>
+        <w:t xml:space="preserve"> </w:t>
       </w:r>
       <w:r>
         <w:rPr>
@@ -3308,6 +4414,7 @@
         </w:rPr>
         <w:t xml:space="preserve"> Users have full access to their own </w:t>
       </w:r>
+      <w:proofErr w:type="spellStart"/>
       <w:r>
         <w:rPr>
           <w:b/>
@@ -3316,6 +4423,7 @@
         </w:rPr>
         <w:t>sl_username</w:t>
       </w:r>
+      <w:proofErr w:type="spellEnd"/>
       <w:r>
         <w:rPr>
           <w:sz w:val="22"/>
@@ -3375,7 +4483,23 @@
           <w:sz w:val="22"/>
           <w:szCs w:val="22"/>
         </w:rPr>
-        <w:t xml:space="preserve"> as “schema.table”.</w:t>
+        <w:t xml:space="preserve"> as “</w:t>
+      </w:r>
+      <w:proofErr w:type="spellStart"/>
+      <w:r>
+        <w:rPr>
+          <w:sz w:val="22"/>
+          <w:szCs w:val="22"/>
+        </w:rPr>
+        <w:t>schema.table</w:t>
+      </w:r>
+      <w:proofErr w:type="spellEnd"/>
+      <w:r>
+        <w:rPr>
+          <w:sz w:val="22"/>
+          <w:szCs w:val="22"/>
+        </w:rPr>
+        <w:t>”.</w:t>
       </w:r>
       <w:r>
         <w:rPr>
@@ -3393,6 +4517,7 @@
           <w:szCs w:val="22"/>
         </w:rPr>
       </w:pPr>
+      <w:proofErr w:type="spellStart"/>
       <w:r>
         <w:rPr>
           <w:rFonts w:ascii="Courier" w:hAnsi="Courier"/>
@@ -3401,15 +4526,17 @@
         </w:rPr>
         <w:t>sl.Epoch</w:t>
       </w:r>
-    </w:p>
-    <w:p>
-      <w:pPr>
-        <w:rPr>
-          <w:rFonts w:ascii="Courier" w:hAnsi="Courier"/>
-          <w:sz w:val="22"/>
-          <w:szCs w:val="22"/>
-        </w:rPr>
-      </w:pPr>
+      <w:proofErr w:type="spellEnd"/>
+    </w:p>
+    <w:p>
+      <w:pPr>
+        <w:rPr>
+          <w:rFonts w:ascii="Courier" w:hAnsi="Courier"/>
+          <w:sz w:val="22"/>
+          <w:szCs w:val="22"/>
+        </w:rPr>
+      </w:pPr>
+      <w:proofErr w:type="spellStart"/>
       <w:r>
         <w:rPr>
           <w:rFonts w:ascii="Courier" w:hAnsi="Courier"/>
@@ -3418,15 +4545,17 @@
         </w:rPr>
         <w:t>sl.Dataset</w:t>
       </w:r>
-    </w:p>
-    <w:p>
-      <w:pPr>
-        <w:rPr>
-          <w:rFonts w:ascii="Courier" w:hAnsi="Courier"/>
-          <w:sz w:val="22"/>
-          <w:szCs w:val="22"/>
-        </w:rPr>
-      </w:pPr>
+      <w:proofErr w:type="spellEnd"/>
+    </w:p>
+    <w:p>
+      <w:pPr>
+        <w:rPr>
+          <w:rFonts w:ascii="Courier" w:hAnsi="Courier"/>
+          <w:sz w:val="22"/>
+          <w:szCs w:val="22"/>
+        </w:rPr>
+      </w:pPr>
+      <w:proofErr w:type="spellStart"/>
       <w:r>
         <w:rPr>
           <w:rFonts w:ascii="Courier" w:hAnsi="Courier"/>
@@ -3435,15 +4564,17 @@
         </w:rPr>
         <w:t>sl.CellType</w:t>
       </w:r>
-    </w:p>
-    <w:p>
-      <w:pPr>
-        <w:rPr>
-          <w:rFonts w:ascii="Courier" w:hAnsi="Courier"/>
-          <w:sz w:val="22"/>
-          <w:szCs w:val="22"/>
-        </w:rPr>
-      </w:pPr>
+      <w:proofErr w:type="spellEnd"/>
+    </w:p>
+    <w:p>
+      <w:pPr>
+        <w:rPr>
+          <w:rFonts w:ascii="Courier" w:hAnsi="Courier"/>
+          <w:sz w:val="22"/>
+          <w:szCs w:val="22"/>
+        </w:rPr>
+      </w:pPr>
+      <w:proofErr w:type="spellStart"/>
       <w:r>
         <w:rPr>
           <w:rFonts w:ascii="Courier" w:hAnsi="Courier"/>
@@ -3452,15 +4583,17 @@
         </w:rPr>
         <w:t>sl.AnimalEventAssignCage</w:t>
       </w:r>
-    </w:p>
-    <w:p>
-      <w:pPr>
-        <w:rPr>
-          <w:rFonts w:ascii="Courier" w:hAnsi="Courier"/>
-          <w:sz w:val="22"/>
-          <w:szCs w:val="22"/>
-        </w:rPr>
-      </w:pPr>
+      <w:proofErr w:type="spellEnd"/>
+    </w:p>
+    <w:p>
+      <w:pPr>
+        <w:rPr>
+          <w:rFonts w:ascii="Courier" w:hAnsi="Courier"/>
+          <w:sz w:val="22"/>
+          <w:szCs w:val="22"/>
+        </w:rPr>
+      </w:pPr>
+      <w:proofErr w:type="spellStart"/>
       <w:r>
         <w:rPr>
           <w:rFonts w:ascii="Courier" w:hAnsi="Courier"/>
@@ -3469,15 +4602,17 @@
         </w:rPr>
         <w:t>sl_mutable.SpikeTrain</w:t>
       </w:r>
-    </w:p>
-    <w:p>
-      <w:pPr>
-        <w:rPr>
-          <w:rFonts w:ascii="Courier" w:hAnsi="Courier"/>
-          <w:sz w:val="22"/>
-          <w:szCs w:val="22"/>
-        </w:rPr>
-      </w:pPr>
+      <w:proofErr w:type="spellEnd"/>
+    </w:p>
+    <w:p>
+      <w:pPr>
+        <w:rPr>
+          <w:rFonts w:ascii="Courier" w:hAnsi="Courier"/>
+          <w:sz w:val="22"/>
+          <w:szCs w:val="22"/>
+        </w:rPr>
+      </w:pPr>
+      <w:proofErr w:type="spellStart"/>
       <w:r>
         <w:rPr>
           <w:rFonts w:ascii="Courier" w:hAnsi="Courier"/>
@@ -3486,15 +4621,17 @@
         </w:rPr>
         <w:t>sl_mutable.CurrentCellType</w:t>
       </w:r>
-    </w:p>
-    <w:p>
-      <w:pPr>
-        <w:rPr>
-          <w:rFonts w:ascii="Courier" w:hAnsi="Courier"/>
-          <w:sz w:val="22"/>
-          <w:szCs w:val="22"/>
-        </w:rPr>
-      </w:pPr>
+      <w:proofErr w:type="spellEnd"/>
+    </w:p>
+    <w:p>
+      <w:pPr>
+        <w:rPr>
+          <w:rFonts w:ascii="Courier" w:hAnsi="Courier"/>
+          <w:sz w:val="22"/>
+          <w:szCs w:val="22"/>
+        </w:rPr>
+      </w:pPr>
+      <w:proofErr w:type="spellStart"/>
       <w:r>
         <w:rPr>
           <w:rFonts w:ascii="Courier" w:hAnsi="Courier"/>
@@ -3503,6 +4640,7 @@
         </w:rPr>
         <w:t>sl_greg.DatasetResult</w:t>
       </w:r>
+      <w:proofErr w:type="spellEnd"/>
     </w:p>
     <w:p>
       <w:pPr>
@@ -3575,7 +4713,23 @@
           <w:sz w:val="22"/>
           <w:szCs w:val="22"/>
         </w:rPr>
-        <w:t xml:space="preserve"> in which ALL elements of the primary key match. For example, Epochs are specified by the animal and cell to which they belong but also by their epoch_number. While multiple Epochs have the same value for one or two of these, they never have the same value for all three. </w:t>
+        <w:t xml:space="preserve"> in which ALL elements of the primary key match. For example, Epochs are specified by the animal and cell to which they belong but also by their </w:t>
+      </w:r>
+      <w:proofErr w:type="spellStart"/>
+      <w:r>
+        <w:rPr>
+          <w:sz w:val="22"/>
+          <w:szCs w:val="22"/>
+        </w:rPr>
+        <w:t>epoch_number</w:t>
+      </w:r>
+      <w:proofErr w:type="spellEnd"/>
+      <w:r>
+        <w:rPr>
+          <w:sz w:val="22"/>
+          <w:szCs w:val="22"/>
+        </w:rPr>
+        <w:t xml:space="preserve">. While multiple Epochs have the same value for one or two of these, they never have the same value for all three. </w:t>
       </w:r>
       <w:r>
         <w:rPr>
@@ -3621,6 +4775,7 @@
         </w:rPr>
         <w:t xml:space="preserve">, for example, the </w:t>
       </w:r>
+      <w:proofErr w:type="spellStart"/>
       <w:r>
         <w:rPr>
           <w:sz w:val="22"/>
@@ -3628,6 +4783,7 @@
         </w:rPr>
         <w:t>protocol_params</w:t>
       </w:r>
+      <w:proofErr w:type="spellEnd"/>
       <w:r>
         <w:rPr>
           <w:sz w:val="22"/>
@@ -3635,6 +4791,7 @@
         </w:rPr>
         <w:t xml:space="preserve"> field of Epoch. This means that it is a data type other than a number or a string. In the case of </w:t>
       </w:r>
+      <w:proofErr w:type="spellStart"/>
       <w:r>
         <w:rPr>
           <w:sz w:val="22"/>
@@ -3642,19 +4799,52 @@
         </w:rPr>
         <w:t>protocol_params</w:t>
       </w:r>
-      <w:r>
-        <w:rPr>
-          <w:sz w:val="22"/>
-          <w:szCs w:val="22"/>
-        </w:rPr>
-        <w:t>, it is a MATLAB struct. You can also store vectors, arrays, or cell arrays in fields of the BLOB type. Importantly, while BLOB fields are necessary in many cases for storing the kinds of data we collect, they cannot be used in queries the same way that the numeric and string fields are. In other words, searching for Epochs with stim_intensity &gt; 300 is easy and fast</w:t>
-      </w:r>
-      <w:r>
-        <w:rPr>
-          <w:sz w:val="22"/>
-          <w:szCs w:val="22"/>
-        </w:rPr>
-        <w:t xml:space="preserve"> while searching for Epochs in which protocol_params.barLength &gt; 500 is MUCH slower. </w:t>
+      <w:proofErr w:type="spellEnd"/>
+      <w:r>
+        <w:rPr>
+          <w:sz w:val="22"/>
+          <w:szCs w:val="22"/>
+        </w:rPr>
+        <w:t xml:space="preserve">, it is a MATLAB struct. You can also store vectors, arrays, or cell arrays in fields of the BLOB type. Importantly, while BLOB fields are necessary in many cases for storing the kinds of data we collect, they cannot be used in queries the same way that the numeric and string fields are. In other words, searching for Epochs with </w:t>
+      </w:r>
+      <w:proofErr w:type="spellStart"/>
+      <w:r>
+        <w:rPr>
+          <w:sz w:val="22"/>
+          <w:szCs w:val="22"/>
+        </w:rPr>
+        <w:t>stim_intensity</w:t>
+      </w:r>
+      <w:proofErr w:type="spellEnd"/>
+      <w:r>
+        <w:rPr>
+          <w:sz w:val="22"/>
+          <w:szCs w:val="22"/>
+        </w:rPr>
+        <w:t xml:space="preserve"> &gt; 300 is easy and fast</w:t>
+      </w:r>
+      <w:r>
+        <w:rPr>
+          <w:sz w:val="22"/>
+          <w:szCs w:val="22"/>
+        </w:rPr>
+        <w:t xml:space="preserve"> while searching for Epochs in which </w:t>
+      </w:r>
+      <w:proofErr w:type="spellStart"/>
+      <w:r>
+        <w:rPr>
+          <w:sz w:val="22"/>
+          <w:szCs w:val="22"/>
+        </w:rPr>
+        <w:t>protocol_params.barLength</w:t>
+      </w:r>
+      <w:proofErr w:type="spellEnd"/>
+      <w:r>
+        <w:rPr>
+          <w:sz w:val="22"/>
+          <w:szCs w:val="22"/>
+        </w:rPr>
+        <w:t xml:space="preserve"> &gt; 500 is MUCH slower. </w:t>
       </w:r>
       <w:r>
         <w:rPr>
@@ -3703,6 +4893,7 @@
         </w:rPr>
         <w:t xml:space="preserve">Now the fun part. What epochs do you want to see? How about ones from cell 060619Ac3 in which the </w:t>
       </w:r>
+      <w:proofErr w:type="spellStart"/>
       <w:r>
         <w:rPr>
           <w:sz w:val="22"/>
@@ -3710,6 +4901,7 @@
         </w:rPr>
         <w:t>protocol_name</w:t>
       </w:r>
+      <w:proofErr w:type="spellEnd"/>
       <w:r>
         <w:rPr>
           <w:sz w:val="22"/>
@@ -3726,13 +4918,59 @@
           <w:szCs w:val="22"/>
         </w:rPr>
       </w:pPr>
-      <w:r>
-        <w:rPr>
-          <w:rFonts w:ascii="Courier" w:hAnsi="Courier"/>
-          <w:sz w:val="22"/>
-          <w:szCs w:val="22"/>
-        </w:rPr>
-        <w:t>sl.Epoch &amp; 'cell_id="060619Ac13"' &amp; 'protocol_name="Light Step"'</w:t>
+      <w:proofErr w:type="spellStart"/>
+      <w:r>
+        <w:rPr>
+          <w:rFonts w:ascii="Courier" w:hAnsi="Courier"/>
+          <w:sz w:val="22"/>
+          <w:szCs w:val="22"/>
+        </w:rPr>
+        <w:t>sl.Epoch</w:t>
+      </w:r>
+      <w:proofErr w:type="spellEnd"/>
+      <w:r>
+        <w:rPr>
+          <w:rFonts w:ascii="Courier" w:hAnsi="Courier"/>
+          <w:sz w:val="22"/>
+          <w:szCs w:val="22"/>
+        </w:rPr>
+        <w:t xml:space="preserve"> &amp; '</w:t>
+      </w:r>
+      <w:proofErr w:type="spellStart"/>
+      <w:r>
+        <w:rPr>
+          <w:rFonts w:ascii="Courier" w:hAnsi="Courier"/>
+          <w:sz w:val="22"/>
+          <w:szCs w:val="22"/>
+        </w:rPr>
+        <w:t>cell_id</w:t>
+      </w:r>
+      <w:proofErr w:type="spellEnd"/>
+      <w:r>
+        <w:rPr>
+          <w:rFonts w:ascii="Courier" w:hAnsi="Courier"/>
+          <w:sz w:val="22"/>
+          <w:szCs w:val="22"/>
+        </w:rPr>
+        <w:t>="060619Ac13"' &amp; '</w:t>
+      </w:r>
+      <w:proofErr w:type="spellStart"/>
+      <w:r>
+        <w:rPr>
+          <w:rFonts w:ascii="Courier" w:hAnsi="Courier"/>
+          <w:sz w:val="22"/>
+          <w:szCs w:val="22"/>
+        </w:rPr>
+        <w:t>protocol_name</w:t>
+      </w:r>
+      <w:proofErr w:type="spellEnd"/>
+      <w:r>
+        <w:rPr>
+          <w:rFonts w:ascii="Courier" w:hAnsi="Courier"/>
+          <w:sz w:val="22"/>
+          <w:szCs w:val="22"/>
+        </w:rPr>
+        <w:t>="Light Step"'</w:t>
       </w:r>
     </w:p>
     <w:p>
@@ -3825,13 +5063,59 @@
           <w:szCs w:val="22"/>
         </w:rPr>
       </w:pPr>
-      <w:r>
-        <w:rPr>
-          <w:rFonts w:ascii="Courier" w:hAnsi="Courier"/>
-          <w:sz w:val="22"/>
-          <w:szCs w:val="22"/>
-        </w:rPr>
-        <w:t>sl.Epoch &amp; 'cell_id="060619Ac13"' &amp; 'epoch_number=6'</w:t>
+      <w:proofErr w:type="spellStart"/>
+      <w:r>
+        <w:rPr>
+          <w:rFonts w:ascii="Courier" w:hAnsi="Courier"/>
+          <w:sz w:val="22"/>
+          <w:szCs w:val="22"/>
+        </w:rPr>
+        <w:t>sl.Epoch</w:t>
+      </w:r>
+      <w:proofErr w:type="spellEnd"/>
+      <w:r>
+        <w:rPr>
+          <w:rFonts w:ascii="Courier" w:hAnsi="Courier"/>
+          <w:sz w:val="22"/>
+          <w:szCs w:val="22"/>
+        </w:rPr>
+        <w:t xml:space="preserve"> &amp; '</w:t>
+      </w:r>
+      <w:proofErr w:type="spellStart"/>
+      <w:r>
+        <w:rPr>
+          <w:rFonts w:ascii="Courier" w:hAnsi="Courier"/>
+          <w:sz w:val="22"/>
+          <w:szCs w:val="22"/>
+        </w:rPr>
+        <w:t>cell_id</w:t>
+      </w:r>
+      <w:proofErr w:type="spellEnd"/>
+      <w:r>
+        <w:rPr>
+          <w:rFonts w:ascii="Courier" w:hAnsi="Courier"/>
+          <w:sz w:val="22"/>
+          <w:szCs w:val="22"/>
+        </w:rPr>
+        <w:t>="060619Ac13"' &amp; '</w:t>
+      </w:r>
+      <w:proofErr w:type="spellStart"/>
+      <w:r>
+        <w:rPr>
+          <w:rFonts w:ascii="Courier" w:hAnsi="Courier"/>
+          <w:sz w:val="22"/>
+          <w:szCs w:val="22"/>
+        </w:rPr>
+        <w:t>epoch_number</w:t>
+      </w:r>
+      <w:proofErr w:type="spellEnd"/>
+      <w:r>
+        <w:rPr>
+          <w:rFonts w:ascii="Courier" w:hAnsi="Courier"/>
+          <w:sz w:val="22"/>
+          <w:szCs w:val="22"/>
+        </w:rPr>
+        <w:t>=6'</w:t>
       </w:r>
     </w:p>
     <w:p>
@@ -3895,13 +5179,41 @@
           <w:szCs w:val="22"/>
         </w:rPr>
       </w:pPr>
-      <w:r>
-        <w:rPr>
-          <w:rFonts w:ascii="Courier" w:hAnsi="Courier"/>
-          <w:sz w:val="22"/>
-          <w:szCs w:val="22"/>
-        </w:rPr>
-        <w:t xml:space="preserve">sl.Epoch &amp; 'cell_id LIKE "05%20Ac%"' </w:t>
+      <w:proofErr w:type="spellStart"/>
+      <w:r>
+        <w:rPr>
+          <w:rFonts w:ascii="Courier" w:hAnsi="Courier"/>
+          <w:sz w:val="22"/>
+          <w:szCs w:val="22"/>
+        </w:rPr>
+        <w:t>sl.Epoch</w:t>
+      </w:r>
+      <w:proofErr w:type="spellEnd"/>
+      <w:r>
+        <w:rPr>
+          <w:rFonts w:ascii="Courier" w:hAnsi="Courier"/>
+          <w:sz w:val="22"/>
+          <w:szCs w:val="22"/>
+        </w:rPr>
+        <w:t xml:space="preserve"> &amp; '</w:t>
+      </w:r>
+      <w:proofErr w:type="spellStart"/>
+      <w:r>
+        <w:rPr>
+          <w:rFonts w:ascii="Courier" w:hAnsi="Courier"/>
+          <w:sz w:val="22"/>
+          <w:szCs w:val="22"/>
+        </w:rPr>
+        <w:t>cell_id</w:t>
+      </w:r>
+      <w:proofErr w:type="spellEnd"/>
+      <w:r>
+        <w:rPr>
+          <w:rFonts w:ascii="Courier" w:hAnsi="Courier"/>
+          <w:sz w:val="22"/>
+          <w:szCs w:val="22"/>
+        </w:rPr>
+        <w:t xml:space="preserve"> LIKE "05%20Ac%"' </w:t>
       </w:r>
     </w:p>
     <w:p>
@@ -3955,24 +5267,71 @@
           <w:szCs w:val="22"/>
           <w:u w:val="single"/>
         </w:rPr>
-        <w:t>Fetch-ing</w:t>
-      </w:r>
-    </w:p>
-    <w:p>
-      <w:pPr>
-        <w:rPr>
-          <w:rFonts w:cstheme="minorHAnsi"/>
-          <w:sz w:val="22"/>
-          <w:szCs w:val="22"/>
-        </w:rPr>
-      </w:pPr>
-      <w:r>
-        <w:rPr>
-          <w:rFonts w:cstheme="minorHAnsi"/>
-          <w:sz w:val="22"/>
-          <w:szCs w:val="22"/>
-        </w:rPr>
-        <w:t xml:space="preserve">So far you have been able to see the results of your queries printed to the screen, but you can’t do anything with the data in the sense that you don’t have a MATLAB variable storing things like a list of ‘cell_ids’ or ‘Rstar_mean’ numbers. </w:t>
+        <w:t>Fetch-</w:t>
+      </w:r>
+      <w:proofErr w:type="spellStart"/>
+      <w:r>
+        <w:rPr>
+          <w:rFonts w:cstheme="minorHAnsi"/>
+          <w:sz w:val="22"/>
+          <w:szCs w:val="22"/>
+          <w:u w:val="single"/>
+        </w:rPr>
+        <w:t>ing</w:t>
+      </w:r>
+      <w:proofErr w:type="spellEnd"/>
+    </w:p>
+    <w:p>
+      <w:pPr>
+        <w:rPr>
+          <w:rFonts w:cstheme="minorHAnsi"/>
+          <w:sz w:val="22"/>
+          <w:szCs w:val="22"/>
+        </w:rPr>
+      </w:pPr>
+      <w:r>
+        <w:rPr>
+          <w:rFonts w:cstheme="minorHAnsi"/>
+          <w:sz w:val="22"/>
+          <w:szCs w:val="22"/>
+        </w:rPr>
+        <w:t>So far you have been able to see the results of your queries printed to the screen, but you can’t do anything with the data in the sense that you don’t have a MATLAB variable storing things like a list of ‘</w:t>
+      </w:r>
+      <w:proofErr w:type="spellStart"/>
+      <w:r>
+        <w:rPr>
+          <w:rFonts w:cstheme="minorHAnsi"/>
+          <w:sz w:val="22"/>
+          <w:szCs w:val="22"/>
+        </w:rPr>
+        <w:t>cell_ids</w:t>
+      </w:r>
+      <w:proofErr w:type="spellEnd"/>
+      <w:r>
+        <w:rPr>
+          <w:rFonts w:cstheme="minorHAnsi"/>
+          <w:sz w:val="22"/>
+          <w:szCs w:val="22"/>
+        </w:rPr>
+        <w:t>’ or ‘</w:t>
+      </w:r>
+      <w:proofErr w:type="spellStart"/>
+      <w:r>
+        <w:rPr>
+          <w:rFonts w:cstheme="minorHAnsi"/>
+          <w:sz w:val="22"/>
+          <w:szCs w:val="22"/>
+        </w:rPr>
+        <w:t>Rstar_mean</w:t>
+      </w:r>
+      <w:proofErr w:type="spellEnd"/>
+      <w:r>
+        <w:rPr>
+          <w:rFonts w:cstheme="minorHAnsi"/>
+          <w:sz w:val="22"/>
+          <w:szCs w:val="22"/>
+        </w:rPr>
+        <w:t xml:space="preserve">’ numbers. </w:t>
       </w:r>
       <w:r>
         <w:rPr>
@@ -4032,21 +5391,77 @@
           <w:szCs w:val="22"/>
         </w:rPr>
       </w:pPr>
-      <w:r>
-        <w:rPr>
-          <w:rFonts w:ascii="Courier" w:hAnsi="Courier"/>
-          <w:sz w:val="22"/>
-          <w:szCs w:val="22"/>
-        </w:rPr>
-        <w:t xml:space="preserve">queryResult = </w:t>
-      </w:r>
-      <w:r>
-        <w:rPr>
-          <w:rFonts w:ascii="Courier" w:hAnsi="Courier"/>
-          <w:sz w:val="22"/>
-          <w:szCs w:val="22"/>
-        </w:rPr>
-        <w:t>sl.Epoch &amp; 'cell_id="060619Ac13"' &amp; 'epoch_number=6'</w:t>
+      <w:proofErr w:type="spellStart"/>
+      <w:r>
+        <w:rPr>
+          <w:rFonts w:ascii="Courier" w:hAnsi="Courier"/>
+          <w:sz w:val="22"/>
+          <w:szCs w:val="22"/>
+        </w:rPr>
+        <w:t>queryResult</w:t>
+      </w:r>
+      <w:proofErr w:type="spellEnd"/>
+      <w:r>
+        <w:rPr>
+          <w:rFonts w:ascii="Courier" w:hAnsi="Courier"/>
+          <w:sz w:val="22"/>
+          <w:szCs w:val="22"/>
+        </w:rPr>
+        <w:t xml:space="preserve"> = </w:t>
+      </w:r>
+      <w:proofErr w:type="spellStart"/>
+      <w:r>
+        <w:rPr>
+          <w:rFonts w:ascii="Courier" w:hAnsi="Courier"/>
+          <w:sz w:val="22"/>
+          <w:szCs w:val="22"/>
+        </w:rPr>
+        <w:t>sl.Epoch</w:t>
+      </w:r>
+      <w:proofErr w:type="spellEnd"/>
+      <w:r>
+        <w:rPr>
+          <w:rFonts w:ascii="Courier" w:hAnsi="Courier"/>
+          <w:sz w:val="22"/>
+          <w:szCs w:val="22"/>
+        </w:rPr>
+        <w:t xml:space="preserve"> &amp; '</w:t>
+      </w:r>
+      <w:proofErr w:type="spellStart"/>
+      <w:r>
+        <w:rPr>
+          <w:rFonts w:ascii="Courier" w:hAnsi="Courier"/>
+          <w:sz w:val="22"/>
+          <w:szCs w:val="22"/>
+        </w:rPr>
+        <w:t>cell_id</w:t>
+      </w:r>
+      <w:proofErr w:type="spellEnd"/>
+      <w:r>
+        <w:rPr>
+          <w:rFonts w:ascii="Courier" w:hAnsi="Courier"/>
+          <w:sz w:val="22"/>
+          <w:szCs w:val="22"/>
+        </w:rPr>
+        <w:t>="060619Ac13"' &amp; '</w:t>
+      </w:r>
+      <w:proofErr w:type="spellStart"/>
+      <w:r>
+        <w:rPr>
+          <w:rFonts w:ascii="Courier" w:hAnsi="Courier"/>
+          <w:sz w:val="22"/>
+          <w:szCs w:val="22"/>
+        </w:rPr>
+        <w:t>epoch_number</w:t>
+      </w:r>
+      <w:proofErr w:type="spellEnd"/>
+      <w:r>
+        <w:rPr>
+          <w:rFonts w:ascii="Courier" w:hAnsi="Courier"/>
+          <w:sz w:val="22"/>
+          <w:szCs w:val="22"/>
+        </w:rPr>
+        <w:t>=6'</w:t>
       </w:r>
     </w:p>
     <w:p>
@@ -4057,21 +5472,41 @@
           <w:szCs w:val="22"/>
         </w:rPr>
       </w:pPr>
+      <w:proofErr w:type="spellStart"/>
       <w:r>
         <w:rPr>
           <w:rFonts w:ascii="Courier" w:hAnsi="Courier" w:cstheme="minorHAnsi"/>
           <w:sz w:val="22"/>
           <w:szCs w:val="22"/>
         </w:rPr>
-        <w:t xml:space="preserve">data_structure = </w:t>
-      </w:r>
+        <w:t>data_structure</w:t>
+      </w:r>
+      <w:proofErr w:type="spellEnd"/>
       <w:r>
         <w:rPr>
           <w:rFonts w:ascii="Courier" w:hAnsi="Courier" w:cstheme="minorHAnsi"/>
           <w:sz w:val="22"/>
           <w:szCs w:val="22"/>
         </w:rPr>
-        <w:t>queryResult.fetch();</w:t>
+        <w:t xml:space="preserve"> = </w:t>
+      </w:r>
+      <w:proofErr w:type="spellStart"/>
+      <w:r>
+        <w:rPr>
+          <w:rFonts w:ascii="Courier" w:hAnsi="Courier" w:cstheme="minorHAnsi"/>
+          <w:sz w:val="22"/>
+          <w:szCs w:val="22"/>
+        </w:rPr>
+        <w:t>queryResult.fetch</w:t>
+      </w:r>
+      <w:proofErr w:type="spellEnd"/>
+      <w:r>
+        <w:rPr>
+          <w:rFonts w:ascii="Courier" w:hAnsi="Courier" w:cstheme="minorHAnsi"/>
+          <w:sz w:val="22"/>
+          <w:szCs w:val="22"/>
+        </w:rPr>
+        <w:t>();</w:t>
       </w:r>
     </w:p>
     <w:p>
@@ -4099,13 +5534,23 @@
         </w:rPr>
         <w:t xml:space="preserve">Now the regular MATLAB struct </w:t>
       </w:r>
+      <w:proofErr w:type="spellStart"/>
       <w:r>
         <w:rPr>
           <w:rFonts w:ascii="Courier" w:hAnsi="Courier" w:cstheme="minorHAnsi"/>
           <w:sz w:val="22"/>
           <w:szCs w:val="22"/>
         </w:rPr>
-        <w:t xml:space="preserve">data_structure </w:t>
+        <w:t>data_structure</w:t>
+      </w:r>
+      <w:proofErr w:type="spellEnd"/>
+      <w:r>
+        <w:rPr>
+          <w:rFonts w:ascii="Courier" w:hAnsi="Courier" w:cstheme="minorHAnsi"/>
+          <w:sz w:val="22"/>
+          <w:szCs w:val="22"/>
+        </w:rPr>
+        <w:t xml:space="preserve"> </w:t>
       </w:r>
       <w:r>
         <w:rPr>
@@ -4153,7 +5598,25 @@
           <w:sz w:val="22"/>
           <w:szCs w:val="22"/>
         </w:rPr>
-        <w:t xml:space="preserve"> ways to fetch data. Make sure you use the correct one. This has been one of my most common datajoint coding mistakes.</w:t>
+        <w:t xml:space="preserve"> ways to fetch data. Make sure you use the correct one. This has been one of my most common </w:t>
+      </w:r>
+      <w:proofErr w:type="spellStart"/>
+      <w:r>
+        <w:rPr>
+          <w:rFonts w:ascii="Calibri" w:hAnsi="Calibri" w:cs="Calibri"/>
+          <w:sz w:val="22"/>
+          <w:szCs w:val="22"/>
+        </w:rPr>
+        <w:t>datajoint</w:t>
+      </w:r>
+      <w:proofErr w:type="spellEnd"/>
+      <w:r>
+        <w:rPr>
+          <w:rFonts w:ascii="Calibri" w:hAnsi="Calibri" w:cs="Calibri"/>
+          <w:sz w:val="22"/>
+          <w:szCs w:val="22"/>
+        </w:rPr>
+        <w:t xml:space="preserve"> coding mistakes.</w:t>
       </w:r>
     </w:p>
     <w:p>
@@ -4257,20 +5720,30 @@
         </w:rPr>
         <w:t>‘</w:t>
       </w:r>
+      <w:proofErr w:type="spellStart"/>
       <w:r>
         <w:rPr>
           <w:rFonts w:ascii="Courier" w:hAnsi="Courier" w:cstheme="minorHAnsi"/>
           <w:sz w:val="22"/>
           <w:szCs w:val="22"/>
         </w:rPr>
-        <w:t>field_name’</w:t>
-      </w:r>
+        <w:t>field_name</w:t>
+      </w:r>
+      <w:proofErr w:type="spellEnd"/>
       <w:r>
         <w:rPr>
           <w:rFonts w:ascii="Courier" w:hAnsi="Courier" w:cstheme="minorHAnsi"/>
           <w:sz w:val="22"/>
           <w:szCs w:val="22"/>
         </w:rPr>
+        <w:t>’</w:t>
+      </w:r>
+      <w:r>
+        <w:rPr>
+          <w:rFonts w:ascii="Courier" w:hAnsi="Courier" w:cstheme="minorHAnsi"/>
+          <w:sz w:val="22"/>
+          <w:szCs w:val="22"/>
+        </w:rPr>
         <w:t>)</w:t>
       </w:r>
     </w:p>
@@ -4314,7 +5787,27 @@
           <w:sz w:val="22"/>
           <w:szCs w:val="22"/>
         </w:rPr>
-        <w:t xml:space="preserve">plus field_name </w:t>
+        <w:t xml:space="preserve">plus </w:t>
+      </w:r>
+      <w:proofErr w:type="spellStart"/>
+      <w:r>
+        <w:rPr>
+          <w:rFonts w:cstheme="minorHAnsi"/>
+          <w:b/>
+          <w:sz w:val="22"/>
+          <w:szCs w:val="22"/>
+        </w:rPr>
+        <w:t>field_name</w:t>
+      </w:r>
+      <w:proofErr w:type="spellEnd"/>
+      <w:r>
+        <w:rPr>
+          <w:rFonts w:cstheme="minorHAnsi"/>
+          <w:b/>
+          <w:sz w:val="22"/>
+          <w:szCs w:val="22"/>
+        </w:rPr>
+        <w:t xml:space="preserve"> </w:t>
       </w:r>
       <w:r>
         <w:rPr>
@@ -4416,7 +5909,25 @@
           <w:sz w:val="22"/>
           <w:szCs w:val="22"/>
         </w:rPr>
-        <w:t>(‘field_name’)</w:t>
+        <w:t>(‘</w:t>
+      </w:r>
+      <w:proofErr w:type="spellStart"/>
+      <w:r>
+        <w:rPr>
+          <w:rFonts w:ascii="Courier" w:hAnsi="Courier" w:cstheme="minorHAnsi"/>
+          <w:sz w:val="22"/>
+          <w:szCs w:val="22"/>
+        </w:rPr>
+        <w:t>field_name</w:t>
+      </w:r>
+      <w:proofErr w:type="spellEnd"/>
+      <w:r>
+        <w:rPr>
+          <w:rFonts w:ascii="Courier" w:hAnsi="Courier" w:cstheme="minorHAnsi"/>
+          <w:sz w:val="22"/>
+          <w:szCs w:val="22"/>
+        </w:rPr>
+        <w:t>’)</w:t>
       </w:r>
     </w:p>
     <w:p>
@@ -4475,14 +5986,32 @@
           <w:sz w:val="22"/>
           <w:szCs w:val="22"/>
         </w:rPr>
-        <w:t>field you request. This might be a number or a string, but if ‘field_name’ corresponds to a ‘BLOB’ field, it could be any other data structure. For example</w:t>
-      </w:r>
+        <w:t>field you request. This might be a number or a string, but if ‘</w:t>
+      </w:r>
+      <w:proofErr w:type="spellStart"/>
       <w:r>
         <w:rPr>
           <w:rFonts w:ascii="Calibri" w:hAnsi="Calibri" w:cs="Calibri"/>
           <w:sz w:val="22"/>
           <w:szCs w:val="22"/>
         </w:rPr>
+        <w:t>field_name</w:t>
+      </w:r>
+      <w:proofErr w:type="spellEnd"/>
+      <w:r>
+        <w:rPr>
+          <w:rFonts w:ascii="Calibri" w:hAnsi="Calibri" w:cs="Calibri"/>
+          <w:sz w:val="22"/>
+          <w:szCs w:val="22"/>
+        </w:rPr>
+        <w:t>’ corresponds to a ‘BLOB’ field, it could be any other data structure. For example</w:t>
+      </w:r>
+      <w:r>
+        <w:rPr>
+          <w:rFonts w:ascii="Calibri" w:hAnsi="Calibri" w:cs="Calibri"/>
+          <w:sz w:val="22"/>
+          <w:szCs w:val="22"/>
+        </w:rPr>
         <w:t>:</w:t>
       </w:r>
     </w:p>
@@ -4494,21 +6023,77 @@
           <w:szCs w:val="22"/>
         </w:rPr>
       </w:pPr>
-      <w:r>
-        <w:rPr>
-          <w:rFonts w:ascii="Courier" w:hAnsi="Courier"/>
-          <w:sz w:val="22"/>
-          <w:szCs w:val="22"/>
-        </w:rPr>
-        <w:t xml:space="preserve">queryResult = </w:t>
-      </w:r>
-      <w:r>
-        <w:rPr>
-          <w:rFonts w:ascii="Courier" w:hAnsi="Courier"/>
-          <w:sz w:val="22"/>
-          <w:szCs w:val="22"/>
-        </w:rPr>
-        <w:t>sl.Epoch &amp; 'cell_id="060619Ac13"' &amp; 'epoch_number=6'</w:t>
+      <w:proofErr w:type="spellStart"/>
+      <w:r>
+        <w:rPr>
+          <w:rFonts w:ascii="Courier" w:hAnsi="Courier"/>
+          <w:sz w:val="22"/>
+          <w:szCs w:val="22"/>
+        </w:rPr>
+        <w:t>queryResult</w:t>
+      </w:r>
+      <w:proofErr w:type="spellEnd"/>
+      <w:r>
+        <w:rPr>
+          <w:rFonts w:ascii="Courier" w:hAnsi="Courier"/>
+          <w:sz w:val="22"/>
+          <w:szCs w:val="22"/>
+        </w:rPr>
+        <w:t xml:space="preserve"> = </w:t>
+      </w:r>
+      <w:proofErr w:type="spellStart"/>
+      <w:r>
+        <w:rPr>
+          <w:rFonts w:ascii="Courier" w:hAnsi="Courier"/>
+          <w:sz w:val="22"/>
+          <w:szCs w:val="22"/>
+        </w:rPr>
+        <w:t>sl.Epoch</w:t>
+      </w:r>
+      <w:proofErr w:type="spellEnd"/>
+      <w:r>
+        <w:rPr>
+          <w:rFonts w:ascii="Courier" w:hAnsi="Courier"/>
+          <w:sz w:val="22"/>
+          <w:szCs w:val="22"/>
+        </w:rPr>
+        <w:t xml:space="preserve"> &amp; '</w:t>
+      </w:r>
+      <w:proofErr w:type="spellStart"/>
+      <w:r>
+        <w:rPr>
+          <w:rFonts w:ascii="Courier" w:hAnsi="Courier"/>
+          <w:sz w:val="22"/>
+          <w:szCs w:val="22"/>
+        </w:rPr>
+        <w:t>cell_id</w:t>
+      </w:r>
+      <w:proofErr w:type="spellEnd"/>
+      <w:r>
+        <w:rPr>
+          <w:rFonts w:ascii="Courier" w:hAnsi="Courier"/>
+          <w:sz w:val="22"/>
+          <w:szCs w:val="22"/>
+        </w:rPr>
+        <w:t>="060619Ac13"' &amp; '</w:t>
+      </w:r>
+      <w:proofErr w:type="spellStart"/>
+      <w:r>
+        <w:rPr>
+          <w:rFonts w:ascii="Courier" w:hAnsi="Courier"/>
+          <w:sz w:val="22"/>
+          <w:szCs w:val="22"/>
+        </w:rPr>
+        <w:t>epoch_number</w:t>
+      </w:r>
+      <w:proofErr w:type="spellEnd"/>
+      <w:r>
+        <w:rPr>
+          <w:rFonts w:ascii="Courier" w:hAnsi="Courier"/>
+          <w:sz w:val="22"/>
+          <w:szCs w:val="22"/>
+        </w:rPr>
+        <w:t>=6'</w:t>
       </w:r>
     </w:p>
     <w:p>
@@ -4519,20 +6104,30 @@
           <w:szCs w:val="22"/>
         </w:rPr>
       </w:pPr>
+      <w:proofErr w:type="spellStart"/>
       <w:r>
         <w:rPr>
           <w:rFonts w:ascii="Courier" w:hAnsi="Courier" w:cstheme="minorHAnsi"/>
           <w:sz w:val="22"/>
           <w:szCs w:val="22"/>
         </w:rPr>
-        <w:t xml:space="preserve">params = </w:t>
-      </w:r>
+        <w:t>params</w:t>
+      </w:r>
+      <w:proofErr w:type="spellEnd"/>
       <w:r>
         <w:rPr>
           <w:rFonts w:ascii="Courier" w:hAnsi="Courier" w:cstheme="minorHAnsi"/>
           <w:sz w:val="22"/>
           <w:szCs w:val="22"/>
         </w:rPr>
+        <w:t xml:space="preserve"> = </w:t>
+      </w:r>
+      <w:r>
+        <w:rPr>
+          <w:rFonts w:ascii="Courier" w:hAnsi="Courier" w:cstheme="minorHAnsi"/>
+          <w:sz w:val="22"/>
+          <w:szCs w:val="22"/>
+        </w:rPr>
         <w:t>queryResult.fetch</w:t>
       </w:r>
       <w:r>
@@ -4557,14 +6152,32 @@
           <w:sz w:val="22"/>
           <w:szCs w:val="22"/>
         </w:rPr>
-        <w:t>‘protocol_params’</w:t>
-      </w:r>
+        <w:t>‘</w:t>
+      </w:r>
+      <w:proofErr w:type="spellStart"/>
       <w:r>
         <w:rPr>
           <w:rFonts w:ascii="Courier" w:hAnsi="Courier" w:cstheme="minorHAnsi"/>
           <w:sz w:val="22"/>
           <w:szCs w:val="22"/>
         </w:rPr>
+        <w:t>protocol_params</w:t>
+      </w:r>
+      <w:proofErr w:type="spellEnd"/>
+      <w:r>
+        <w:rPr>
+          <w:rFonts w:ascii="Courier" w:hAnsi="Courier" w:cstheme="minorHAnsi"/>
+          <w:sz w:val="22"/>
+          <w:szCs w:val="22"/>
+        </w:rPr>
+        <w:t>’</w:t>
+      </w:r>
+      <w:r>
+        <w:rPr>
+          <w:rFonts w:ascii="Courier" w:hAnsi="Courier" w:cstheme="minorHAnsi"/>
+          <w:sz w:val="22"/>
+          <w:szCs w:val="22"/>
+        </w:rPr>
         <w:t>);</w:t>
       </w:r>
     </w:p>
@@ -4584,6 +6197,7 @@
         </w:rPr>
         <w:t xml:space="preserve">Now </w:t>
       </w:r>
+      <w:proofErr w:type="spellStart"/>
       <w:r>
         <w:rPr>
           <w:rFonts w:ascii="Courier" w:hAnsi="Courier" w:cs="Calibri"/>
@@ -4592,6 +6206,7 @@
         </w:rPr>
         <w:t>params</w:t>
       </w:r>
+      <w:proofErr w:type="spellEnd"/>
       <w:r>
         <w:rPr>
           <w:rFonts w:ascii="Calibri" w:hAnsi="Calibri" w:cs="Calibri"/>
@@ -4618,6 +6233,7 @@
           <w:szCs w:val="22"/>
         </w:rPr>
       </w:pPr>
+      <w:proofErr w:type="spellStart"/>
       <w:r>
         <w:rPr>
           <w:rFonts w:ascii="Courier" w:hAnsi="Courier" w:cstheme="minorHAnsi"/>
@@ -4626,13 +6242,32 @@
         </w:rPr>
         <w:t>fetchn</w:t>
       </w:r>
+      <w:proofErr w:type="spellEnd"/>
       <w:r>
         <w:rPr>
           <w:rFonts w:ascii="Courier" w:hAnsi="Courier" w:cstheme="minorHAnsi"/>
           <w:sz w:val="22"/>
           <w:szCs w:val="22"/>
         </w:rPr>
-        <w:t>(‘field_name’)</w:t>
+        <w:t>(‘</w:t>
+      </w:r>
+      <w:proofErr w:type="spellStart"/>
+      <w:r>
+        <w:rPr>
+          <w:rFonts w:ascii="Courier" w:hAnsi="Courier" w:cstheme="minorHAnsi"/>
+          <w:sz w:val="22"/>
+          <w:szCs w:val="22"/>
+        </w:rPr>
+        <w:t>field_name</w:t>
+      </w:r>
+      <w:proofErr w:type="spellEnd"/>
+      <w:r>
+        <w:rPr>
+          <w:rFonts w:ascii="Courier" w:hAnsi="Courier" w:cstheme="minorHAnsi"/>
+          <w:sz w:val="22"/>
+          <w:szCs w:val="22"/>
+        </w:rPr>
+        <w:t>’)</w:t>
       </w:r>
     </w:p>
     <w:p>
@@ -4674,15 +6309,62 @@
           <w:sz w:val="22"/>
           <w:szCs w:val="22"/>
         </w:rPr>
-        <w:t>only the value of field_name</w:t>
-      </w:r>
-      <w:r>
-        <w:rPr>
-          <w:rFonts w:cstheme="minorHAnsi"/>
-          <w:sz w:val="22"/>
-          <w:szCs w:val="22"/>
-        </w:rPr>
-        <w:t xml:space="preserve"> for each item in the query. If field_name corresponds to a numeric field, it will return a vector. If field_name corresponds to a string or BLOB field, it will return a cell array. </w:t>
+        <w:t xml:space="preserve">only the value of </w:t>
+      </w:r>
+      <w:proofErr w:type="spellStart"/>
+      <w:r>
+        <w:rPr>
+          <w:rFonts w:cstheme="minorHAnsi"/>
+          <w:b/>
+          <w:sz w:val="22"/>
+          <w:szCs w:val="22"/>
+        </w:rPr>
+        <w:t>field_name</w:t>
+      </w:r>
+      <w:proofErr w:type="spellEnd"/>
+      <w:r>
+        <w:rPr>
+          <w:rFonts w:cstheme="minorHAnsi"/>
+          <w:sz w:val="22"/>
+          <w:szCs w:val="22"/>
+        </w:rPr>
+        <w:t xml:space="preserve"> for each item in the query. If </w:t>
+      </w:r>
+      <w:proofErr w:type="spellStart"/>
+      <w:r>
+        <w:rPr>
+          <w:rFonts w:cstheme="minorHAnsi"/>
+          <w:sz w:val="22"/>
+          <w:szCs w:val="22"/>
+        </w:rPr>
+        <w:t>field_name</w:t>
+      </w:r>
+      <w:proofErr w:type="spellEnd"/>
+      <w:r>
+        <w:rPr>
+          <w:rFonts w:cstheme="minorHAnsi"/>
+          <w:sz w:val="22"/>
+          <w:szCs w:val="22"/>
+        </w:rPr>
+        <w:t xml:space="preserve"> corresponds to a numeric field, it will return a vector. If </w:t>
+      </w:r>
+      <w:proofErr w:type="spellStart"/>
+      <w:r>
+        <w:rPr>
+          <w:rFonts w:cstheme="minorHAnsi"/>
+          <w:sz w:val="22"/>
+          <w:szCs w:val="22"/>
+        </w:rPr>
+        <w:t>field_name</w:t>
+      </w:r>
+      <w:proofErr w:type="spellEnd"/>
+      <w:r>
+        <w:rPr>
+          <w:rFonts w:cstheme="minorHAnsi"/>
+          <w:sz w:val="22"/>
+          <w:szCs w:val="22"/>
+        </w:rPr>
+        <w:t xml:space="preserve"> corresponds to a string or BLOB field, it will return a cell array. </w:t>
       </w:r>
       <w:r>
         <w:rPr>
@@ -4701,30 +6383,122 @@
           <w:szCs w:val="22"/>
         </w:rPr>
       </w:pPr>
+      <w:proofErr w:type="spellStart"/>
       <w:r>
         <w:rPr>
           <w:rFonts w:ascii="Courier" w:hAnsi="Courier" w:cstheme="minorHAnsi"/>
           <w:sz w:val="22"/>
           <w:szCs w:val="22"/>
         </w:rPr>
-        <w:t>OFFsA = sl_mutable.CurrentCellType &amp; 'cell_type = "OFF sustained alpha"';</w:t>
-      </w:r>
-    </w:p>
-    <w:p>
-      <w:pPr>
+        <w:t>OFFsA</w:t>
+      </w:r>
+      <w:proofErr w:type="spellEnd"/>
+      <w:r>
         <w:rPr>
           <w:rFonts w:ascii="Courier" w:hAnsi="Courier" w:cstheme="minorHAnsi"/>
           <w:sz w:val="22"/>
           <w:szCs w:val="22"/>
         </w:rPr>
-      </w:pPr>
+        <w:t xml:space="preserve"> = </w:t>
+      </w:r>
+      <w:proofErr w:type="spellStart"/>
       <w:r>
         <w:rPr>
           <w:rFonts w:ascii="Courier" w:hAnsi="Courier" w:cstheme="minorHAnsi"/>
           <w:sz w:val="22"/>
           <w:szCs w:val="22"/>
         </w:rPr>
-        <w:t>cell_list = OFFsA.fetchn('cell_id')</w:t>
+        <w:t>sl_mutable.CurrentCellType</w:t>
+      </w:r>
+      <w:proofErr w:type="spellEnd"/>
+      <w:r>
+        <w:rPr>
+          <w:rFonts w:ascii="Courier" w:hAnsi="Courier" w:cstheme="minorHAnsi"/>
+          <w:sz w:val="22"/>
+          <w:szCs w:val="22"/>
+        </w:rPr>
+        <w:t xml:space="preserve"> &amp; '</w:t>
+      </w:r>
+      <w:proofErr w:type="spellStart"/>
+      <w:r>
+        <w:rPr>
+          <w:rFonts w:ascii="Courier" w:hAnsi="Courier" w:cstheme="minorHAnsi"/>
+          <w:sz w:val="22"/>
+          <w:szCs w:val="22"/>
+        </w:rPr>
+        <w:t>cell_type</w:t>
+      </w:r>
+      <w:proofErr w:type="spellEnd"/>
+      <w:r>
+        <w:rPr>
+          <w:rFonts w:ascii="Courier" w:hAnsi="Courier" w:cstheme="minorHAnsi"/>
+          <w:sz w:val="22"/>
+          <w:szCs w:val="22"/>
+        </w:rPr>
+        <w:t xml:space="preserve"> = "OFF sustained alpha"';</w:t>
+      </w:r>
+    </w:p>
+    <w:p>
+      <w:pPr>
+        <w:rPr>
+          <w:rFonts w:ascii="Courier" w:hAnsi="Courier" w:cstheme="minorHAnsi"/>
+          <w:sz w:val="22"/>
+          <w:szCs w:val="22"/>
+        </w:rPr>
+      </w:pPr>
+      <w:proofErr w:type="spellStart"/>
+      <w:r>
+        <w:rPr>
+          <w:rFonts w:ascii="Courier" w:hAnsi="Courier" w:cstheme="minorHAnsi"/>
+          <w:sz w:val="22"/>
+          <w:szCs w:val="22"/>
+        </w:rPr>
+        <w:t>cell_list</w:t>
+      </w:r>
+      <w:proofErr w:type="spellEnd"/>
+      <w:r>
+        <w:rPr>
+          <w:rFonts w:ascii="Courier" w:hAnsi="Courier" w:cstheme="minorHAnsi"/>
+          <w:sz w:val="22"/>
+          <w:szCs w:val="22"/>
+        </w:rPr>
+        <w:t xml:space="preserve"> = </w:t>
+      </w:r>
+      <w:proofErr w:type="spellStart"/>
+      <w:r>
+        <w:rPr>
+          <w:rFonts w:ascii="Courier" w:hAnsi="Courier" w:cstheme="minorHAnsi"/>
+          <w:sz w:val="22"/>
+          <w:szCs w:val="22"/>
+        </w:rPr>
+        <w:t>OFFsA.fetchn</w:t>
+      </w:r>
+      <w:proofErr w:type="spellEnd"/>
+      <w:r>
+        <w:rPr>
+          <w:rFonts w:ascii="Courier" w:hAnsi="Courier" w:cstheme="minorHAnsi"/>
+          <w:sz w:val="22"/>
+          <w:szCs w:val="22"/>
+        </w:rPr>
+        <w:t>('</w:t>
+      </w:r>
+      <w:proofErr w:type="spellStart"/>
+      <w:r>
+        <w:rPr>
+          <w:rFonts w:ascii="Courier" w:hAnsi="Courier" w:cstheme="minorHAnsi"/>
+          <w:sz w:val="22"/>
+          <w:szCs w:val="22"/>
+        </w:rPr>
+        <w:t>cell_id</w:t>
+      </w:r>
+      <w:proofErr w:type="spellEnd"/>
+      <w:r>
+        <w:rPr>
+          <w:rFonts w:ascii="Courier" w:hAnsi="Courier" w:cstheme="minorHAnsi"/>
+          <w:sz w:val="22"/>
+          <w:szCs w:val="22"/>
+        </w:rPr>
+        <w:t>')</w:t>
       </w:r>
     </w:p>
     <w:p>
@@ -4743,6 +6517,7 @@
         </w:rPr>
         <w:t xml:space="preserve">Now </w:t>
       </w:r>
+      <w:proofErr w:type="spellStart"/>
       <w:r>
         <w:rPr>
           <w:rFonts w:ascii="Courier" w:hAnsi="Courier" w:cstheme="minorHAnsi"/>
@@ -4751,6 +6526,7 @@
         </w:rPr>
         <w:t>cell_list</w:t>
       </w:r>
+      <w:proofErr w:type="spellEnd"/>
       <w:r>
         <w:rPr>
           <w:rFonts w:cstheme="minorHAnsi"/>
@@ -4773,8 +6549,872 @@
           <w:sz w:val="22"/>
           <w:szCs w:val="22"/>
         </w:rPr>
-        <w:t xml:space="preserve"> the cell_id of every OFF sustained alpha in the database.</w:t>
-      </w:r>
+        <w:t xml:space="preserve"> the </w:t>
+      </w:r>
+      <w:proofErr w:type="spellStart"/>
+      <w:r>
+        <w:rPr>
+          <w:rFonts w:cstheme="minorHAnsi"/>
+          <w:sz w:val="22"/>
+          <w:szCs w:val="22"/>
+        </w:rPr>
+        <w:t>cell_id</w:t>
+      </w:r>
+      <w:proofErr w:type="spellEnd"/>
+      <w:r>
+        <w:rPr>
+          <w:rFonts w:cstheme="minorHAnsi"/>
+          <w:sz w:val="22"/>
+          <w:szCs w:val="22"/>
+        </w:rPr>
+        <w:t xml:space="preserve"> of every OFF sustained alpha in the database.</w:t>
+      </w:r>
+    </w:p>
+    <w:p>
+      <w:pPr>
+        <w:rPr>
+          <w:rFonts w:cstheme="minorHAnsi"/>
+          <w:sz w:val="22"/>
+          <w:szCs w:val="22"/>
+        </w:rPr>
+      </w:pPr>
+    </w:p>
+    <w:p>
+      <w:pPr>
+        <w:rPr>
+          <w:rFonts w:cstheme="minorHAnsi"/>
+          <w:b/>
+          <w:sz w:val="22"/>
+          <w:szCs w:val="22"/>
+        </w:rPr>
+      </w:pPr>
+      <w:r>
+        <w:rPr>
+          <w:rFonts w:cstheme="minorHAnsi"/>
+          <w:sz w:val="22"/>
+          <w:szCs w:val="22"/>
+          <w:u w:val="single"/>
+        </w:rPr>
+        <w:lastRenderedPageBreak/>
+        <w:t>Pipelines</w:t>
+      </w:r>
+      <w:r>
+        <w:rPr>
+          <w:rFonts w:cstheme="minorHAnsi"/>
+          <w:b/>
+          <w:sz w:val="22"/>
+          <w:szCs w:val="22"/>
+        </w:rPr>
+        <w:t>.</w:t>
+      </w:r>
+    </w:p>
+    <w:p>
+      <w:pPr>
+        <w:rPr>
+          <w:rFonts w:cstheme="minorHAnsi"/>
+          <w:sz w:val="22"/>
+          <w:szCs w:val="22"/>
+        </w:rPr>
+      </w:pPr>
+      <w:r>
+        <w:rPr>
+          <w:rFonts w:cstheme="minorHAnsi"/>
+          <w:sz w:val="22"/>
+          <w:szCs w:val="22"/>
+        </w:rPr>
+        <w:t>A pipeline is a construct that include</w:t>
+      </w:r>
+      <w:r>
+        <w:rPr>
+          <w:rFonts w:cstheme="minorHAnsi"/>
+          <w:sz w:val="22"/>
+          <w:szCs w:val="22"/>
+        </w:rPr>
+        <w:t>s</w:t>
+      </w:r>
+      <w:r>
+        <w:rPr>
+          <w:rFonts w:cstheme="minorHAnsi"/>
+          <w:sz w:val="22"/>
+          <w:szCs w:val="22"/>
+        </w:rPr>
+        <w:t xml:space="preserve"> </w:t>
+      </w:r>
+      <w:r>
+        <w:rPr>
+          <w:rFonts w:cstheme="minorHAnsi"/>
+          <w:sz w:val="22"/>
+          <w:szCs w:val="22"/>
+        </w:rPr>
+        <w:t xml:space="preserve">everything you need to go from the database to your finished analysis results (e.g. for a figure in a paper). </w:t>
+      </w:r>
+      <w:r>
+        <w:rPr>
+          <w:rFonts w:cstheme="minorHAnsi"/>
+          <w:sz w:val="22"/>
+          <w:szCs w:val="22"/>
+        </w:rPr>
+        <w:t>Pipelines have several associated parts.</w:t>
+      </w:r>
+      <w:r>
+        <w:rPr>
+          <w:rFonts w:cstheme="minorHAnsi"/>
+          <w:sz w:val="22"/>
+          <w:szCs w:val="22"/>
+        </w:rPr>
+        <w:t xml:space="preserve"> This section will introduce you to the concept, but it will not give you the tools to manipulate pipelines. I made an App for that that I will introduce in a separate document. </w:t>
+      </w:r>
+    </w:p>
+    <w:p>
+      <w:pPr>
+        <w:rPr>
+          <w:rFonts w:cstheme="minorHAnsi"/>
+          <w:sz w:val="22"/>
+          <w:szCs w:val="22"/>
+        </w:rPr>
+      </w:pPr>
+    </w:p>
+    <w:p>
+      <w:pPr>
+        <w:rPr>
+          <w:rFonts w:cstheme="minorHAnsi"/>
+          <w:b/>
+          <w:sz w:val="22"/>
+          <w:szCs w:val="22"/>
+        </w:rPr>
+      </w:pPr>
+      <w:r>
+        <w:rPr>
+          <w:rFonts w:cstheme="minorHAnsi"/>
+          <w:b/>
+          <w:sz w:val="22"/>
+          <w:szCs w:val="22"/>
+        </w:rPr>
+        <w:t>Owner</w:t>
+      </w:r>
+    </w:p>
+    <w:p>
+      <w:pPr>
+        <w:rPr>
+          <w:rFonts w:cstheme="minorHAnsi"/>
+          <w:sz w:val="22"/>
+          <w:szCs w:val="22"/>
+        </w:rPr>
+      </w:pPr>
+      <w:r>
+        <w:rPr>
+          <w:rFonts w:cstheme="minorHAnsi"/>
+          <w:sz w:val="22"/>
+          <w:szCs w:val="22"/>
+        </w:rPr>
+        <w:t xml:space="preserve">Each pipeline is owned by the user who creates it. This means that the Results for the pipeline are stored in that user’s schema. As mentioned above, however, other users can read the data in anyone’s schema so all pipeline results are readable to all. </w:t>
+      </w:r>
+    </w:p>
+    <w:p>
+      <w:pPr>
+        <w:rPr>
+          <w:rFonts w:cstheme="minorHAnsi"/>
+          <w:sz w:val="22"/>
+          <w:szCs w:val="22"/>
+        </w:rPr>
+      </w:pPr>
+    </w:p>
+    <w:p>
+      <w:pPr>
+        <w:rPr>
+          <w:rFonts w:cstheme="minorHAnsi"/>
+          <w:b/>
+          <w:sz w:val="22"/>
+          <w:szCs w:val="22"/>
+        </w:rPr>
+      </w:pPr>
+      <w:r>
+        <w:rPr>
+          <w:rFonts w:cstheme="minorHAnsi"/>
+          <w:b/>
+          <w:sz w:val="22"/>
+          <w:szCs w:val="22"/>
+        </w:rPr>
+        <w:t>Data query</w:t>
+      </w:r>
+    </w:p>
+    <w:p>
+      <w:pPr>
+        <w:rPr>
+          <w:rFonts w:cstheme="minorHAnsi"/>
+          <w:sz w:val="22"/>
+          <w:szCs w:val="22"/>
+        </w:rPr>
+      </w:pPr>
+      <w:r>
+        <w:rPr>
+          <w:rFonts w:cstheme="minorHAnsi"/>
+          <w:sz w:val="22"/>
+          <w:szCs w:val="22"/>
+        </w:rPr>
+        <w:t>This is the query that provides the input to your pi</w:t>
+      </w:r>
+      <w:r>
+        <w:rPr>
+          <w:rFonts w:cstheme="minorHAnsi"/>
+          <w:sz w:val="22"/>
+          <w:szCs w:val="22"/>
+        </w:rPr>
+        <w:t>p</w:t>
+      </w:r>
+      <w:r>
+        <w:rPr>
+          <w:rFonts w:cstheme="minorHAnsi"/>
+          <w:sz w:val="22"/>
+          <w:szCs w:val="22"/>
+        </w:rPr>
+        <w:t xml:space="preserve">eline. </w:t>
+      </w:r>
+      <w:r>
+        <w:rPr>
+          <w:rFonts w:cstheme="minorHAnsi"/>
+          <w:sz w:val="22"/>
+          <w:szCs w:val="22"/>
+        </w:rPr>
+        <w:t xml:space="preserve">It can be quite complex and include fields from different tables. For example, you could look for Datasets named “Spots Multi Size” with </w:t>
+      </w:r>
+      <w:proofErr w:type="spellStart"/>
+      <w:r>
+        <w:rPr>
+          <w:rFonts w:cstheme="minorHAnsi"/>
+          <w:sz w:val="22"/>
+          <w:szCs w:val="22"/>
+        </w:rPr>
+        <w:t>Rstar_mean</w:t>
+      </w:r>
+      <w:proofErr w:type="spellEnd"/>
+      <w:r>
+        <w:rPr>
+          <w:rFonts w:cstheme="minorHAnsi"/>
+          <w:sz w:val="22"/>
+          <w:szCs w:val="22"/>
+        </w:rPr>
+        <w:t xml:space="preserve"> = 0 from ON alpha cells or </w:t>
+      </w:r>
+      <w:proofErr w:type="spellStart"/>
+      <w:r>
+        <w:rPr>
+          <w:rFonts w:cstheme="minorHAnsi"/>
+          <w:sz w:val="22"/>
+          <w:szCs w:val="22"/>
+        </w:rPr>
+        <w:t>PixON</w:t>
+      </w:r>
+      <w:proofErr w:type="spellEnd"/>
+      <w:r>
+        <w:rPr>
+          <w:rFonts w:cstheme="minorHAnsi"/>
+          <w:sz w:val="22"/>
+          <w:szCs w:val="22"/>
+        </w:rPr>
+        <w:t xml:space="preserve"> cells from female Animals while excluding Datasets that have the word “_UV” in their names. </w:t>
+      </w:r>
+      <w:r>
+        <w:rPr>
+          <w:rFonts w:cstheme="minorHAnsi"/>
+          <w:sz w:val="22"/>
+          <w:szCs w:val="22"/>
+        </w:rPr>
+        <w:t xml:space="preserve">The beauty of writing a query as input is that if new data matching the query appears in the database, it will just “show up” in your pipeline, whether or not you recorded it. If you want to narrow your query and exclude or include particular cells or datasets directly by name you can do that too. </w:t>
+      </w:r>
+    </w:p>
+    <w:p>
+      <w:pPr>
+        <w:rPr>
+          <w:rFonts w:cstheme="minorHAnsi"/>
+          <w:sz w:val="22"/>
+          <w:szCs w:val="22"/>
+        </w:rPr>
+      </w:pPr>
+    </w:p>
+    <w:p>
+      <w:pPr>
+        <w:rPr>
+          <w:rFonts w:cstheme="minorHAnsi"/>
+          <w:b/>
+          <w:sz w:val="22"/>
+          <w:szCs w:val="22"/>
+        </w:rPr>
+      </w:pPr>
+      <w:r>
+        <w:rPr>
+          <w:rFonts w:cstheme="minorHAnsi"/>
+          <w:b/>
+          <w:sz w:val="22"/>
+          <w:szCs w:val="22"/>
+        </w:rPr>
+        <w:t>Analysis steps</w:t>
+      </w:r>
+    </w:p>
+    <w:p>
+      <w:pPr>
+        <w:rPr>
+          <w:rFonts w:cstheme="minorHAnsi"/>
+          <w:sz w:val="22"/>
+          <w:szCs w:val="22"/>
+        </w:rPr>
+      </w:pPr>
+      <w:r>
+        <w:rPr>
+          <w:rFonts w:cstheme="minorHAnsi"/>
+          <w:sz w:val="22"/>
+          <w:szCs w:val="22"/>
+        </w:rPr>
+        <w:t xml:space="preserve">This is the list of functions that you want to run on your data and the associated parameter set for each function (if </w:t>
+      </w:r>
+      <w:r>
+        <w:rPr>
+          <w:rFonts w:cstheme="minorHAnsi"/>
+          <w:sz w:val="22"/>
+          <w:szCs w:val="22"/>
+        </w:rPr>
+        <w:t>the function has</w:t>
+      </w:r>
+      <w:r>
+        <w:rPr>
+          <w:rFonts w:cstheme="minorHAnsi"/>
+          <w:sz w:val="22"/>
+          <w:szCs w:val="22"/>
+        </w:rPr>
+        <w:t xml:space="preserve"> analysis parameters). </w:t>
+      </w:r>
+      <w:r>
+        <w:rPr>
+          <w:rFonts w:cstheme="minorHAnsi"/>
+          <w:sz w:val="22"/>
+          <w:szCs w:val="22"/>
+        </w:rPr>
+        <w:t>The functions are run in an order so, for example,</w:t>
+      </w:r>
+    </w:p>
+    <w:p>
+      <w:pPr>
+        <w:rPr>
+          <w:rFonts w:cstheme="minorHAnsi"/>
+          <w:sz w:val="22"/>
+          <w:szCs w:val="22"/>
+          <w:u w:val="single"/>
+        </w:rPr>
+      </w:pPr>
+      <w:r>
+        <w:rPr>
+          <w:rFonts w:cstheme="minorHAnsi"/>
+          <w:sz w:val="22"/>
+          <w:szCs w:val="22"/>
+          <w:u w:val="single"/>
+        </w:rPr>
+        <w:t xml:space="preserve">Step1: </w:t>
+      </w:r>
+      <w:proofErr w:type="spellStart"/>
+      <w:r>
+        <w:rPr>
+          <w:rFonts w:cstheme="minorHAnsi"/>
+          <w:sz w:val="22"/>
+          <w:szCs w:val="22"/>
+          <w:u w:val="single"/>
+        </w:rPr>
+        <w:t>EpochResult</w:t>
+      </w:r>
+      <w:proofErr w:type="spellEnd"/>
+    </w:p>
+    <w:p>
+      <w:pPr>
+        <w:rPr>
+          <w:rFonts w:cstheme="minorHAnsi"/>
+          <w:sz w:val="22"/>
+          <w:szCs w:val="22"/>
+        </w:rPr>
+      </w:pPr>
+      <w:r>
+        <w:rPr>
+          <w:rFonts w:cstheme="minorHAnsi"/>
+          <w:sz w:val="22"/>
+          <w:szCs w:val="22"/>
+        </w:rPr>
+        <w:t xml:space="preserve">you can count the spikes in the pre, stim, and post times for each epoch before </w:t>
+      </w:r>
+      <w:r>
+        <w:rPr>
+          <w:rFonts w:cstheme="minorHAnsi"/>
+          <w:sz w:val="22"/>
+          <w:szCs w:val="22"/>
+        </w:rPr>
+        <w:t>…</w:t>
+      </w:r>
+    </w:p>
+    <w:p>
+      <w:pPr>
+        <w:rPr>
+          <w:rFonts w:cstheme="minorHAnsi"/>
+          <w:sz w:val="22"/>
+          <w:szCs w:val="22"/>
+          <w:u w:val="single"/>
+        </w:rPr>
+      </w:pPr>
+      <w:r>
+        <w:rPr>
+          <w:rFonts w:cstheme="minorHAnsi"/>
+          <w:sz w:val="22"/>
+          <w:szCs w:val="22"/>
+          <w:u w:val="single"/>
+        </w:rPr>
+        <w:t xml:space="preserve">Step2: </w:t>
+      </w:r>
+      <w:proofErr w:type="spellStart"/>
+      <w:r>
+        <w:rPr>
+          <w:rFonts w:cstheme="minorHAnsi"/>
+          <w:sz w:val="22"/>
+          <w:szCs w:val="22"/>
+          <w:u w:val="single"/>
+        </w:rPr>
+        <w:t>DatasetResult</w:t>
+      </w:r>
+      <w:proofErr w:type="spellEnd"/>
+    </w:p>
+    <w:p>
+      <w:pPr>
+        <w:rPr>
+          <w:rFonts w:cstheme="minorHAnsi"/>
+          <w:sz w:val="22"/>
+          <w:szCs w:val="22"/>
+        </w:rPr>
+      </w:pPr>
+      <w:r>
+        <w:rPr>
+          <w:rFonts w:cstheme="minorHAnsi"/>
+          <w:sz w:val="22"/>
+          <w:szCs w:val="22"/>
+        </w:rPr>
+        <w:t xml:space="preserve">using those spike counts to construct a curve of spikes vs. spot size. </w:t>
+      </w:r>
+      <w:r>
+        <w:rPr>
+          <w:rFonts w:cstheme="minorHAnsi"/>
+          <w:sz w:val="22"/>
+          <w:szCs w:val="22"/>
+        </w:rPr>
+        <w:t xml:space="preserve">Then you could compute some value like the suppression index </w:t>
+      </w:r>
+      <w:r>
+        <w:rPr>
+          <w:rFonts w:cstheme="minorHAnsi"/>
+          <w:sz w:val="22"/>
+          <w:szCs w:val="22"/>
+        </w:rPr>
+        <w:t xml:space="preserve">(SI) </w:t>
+      </w:r>
+      <w:r>
+        <w:rPr>
+          <w:rFonts w:cstheme="minorHAnsi"/>
+          <w:sz w:val="22"/>
+          <w:szCs w:val="22"/>
+        </w:rPr>
+        <w:t xml:space="preserve">for each of these curves and </w:t>
+      </w:r>
+      <w:r>
+        <w:rPr>
+          <w:rFonts w:cstheme="minorHAnsi"/>
+          <w:sz w:val="22"/>
+          <w:szCs w:val="22"/>
+        </w:rPr>
+        <w:t>…</w:t>
+      </w:r>
+    </w:p>
+    <w:p>
+      <w:pPr>
+        <w:rPr>
+          <w:rFonts w:cstheme="minorHAnsi"/>
+          <w:sz w:val="22"/>
+          <w:szCs w:val="22"/>
+          <w:u w:val="single"/>
+        </w:rPr>
+      </w:pPr>
+      <w:r>
+        <w:rPr>
+          <w:rFonts w:cstheme="minorHAnsi"/>
+          <w:sz w:val="22"/>
+          <w:szCs w:val="22"/>
+          <w:u w:val="single"/>
+        </w:rPr>
+        <w:t xml:space="preserve">Step3: </w:t>
+      </w:r>
+      <w:proofErr w:type="spellStart"/>
+      <w:r>
+        <w:rPr>
+          <w:rFonts w:cstheme="minorHAnsi"/>
+          <w:sz w:val="22"/>
+          <w:szCs w:val="22"/>
+          <w:u w:val="single"/>
+        </w:rPr>
+        <w:t>CellResult</w:t>
+      </w:r>
+      <w:proofErr w:type="spellEnd"/>
+    </w:p>
+    <w:p>
+      <w:pPr>
+        <w:rPr>
+          <w:rFonts w:cstheme="minorHAnsi"/>
+          <w:sz w:val="22"/>
+          <w:szCs w:val="22"/>
+        </w:rPr>
+      </w:pPr>
+      <w:r>
+        <w:rPr>
+          <w:rFonts w:cstheme="minorHAnsi"/>
+          <w:sz w:val="22"/>
+          <w:szCs w:val="22"/>
+        </w:rPr>
+        <w:t xml:space="preserve">collect </w:t>
+      </w:r>
+      <w:r>
+        <w:rPr>
+          <w:rFonts w:cstheme="minorHAnsi"/>
+          <w:sz w:val="22"/>
+          <w:szCs w:val="22"/>
+        </w:rPr>
+        <w:t xml:space="preserve">SI for each cell and </w:t>
+      </w:r>
+      <w:r>
+        <w:rPr>
+          <w:rFonts w:cstheme="minorHAnsi"/>
+          <w:sz w:val="22"/>
+          <w:szCs w:val="22"/>
+        </w:rPr>
+        <w:t xml:space="preserve"> </w:t>
+      </w:r>
+    </w:p>
+    <w:p>
+      <w:pPr>
+        <w:rPr>
+          <w:rFonts w:cstheme="minorHAnsi"/>
+          <w:sz w:val="22"/>
+          <w:szCs w:val="22"/>
+          <w:u w:val="single"/>
+        </w:rPr>
+      </w:pPr>
+      <w:r>
+        <w:rPr>
+          <w:rFonts w:cstheme="minorHAnsi"/>
+          <w:sz w:val="22"/>
+          <w:szCs w:val="22"/>
+          <w:u w:val="single"/>
+        </w:rPr>
+        <w:t>Step4: Result</w:t>
+      </w:r>
+    </w:p>
+    <w:p>
+      <w:pPr>
+        <w:rPr>
+          <w:rFonts w:cstheme="minorHAnsi"/>
+          <w:sz w:val="22"/>
+          <w:szCs w:val="22"/>
+        </w:rPr>
+      </w:pPr>
+      <w:r>
+        <w:rPr>
+          <w:rFonts w:cstheme="minorHAnsi"/>
+          <w:sz w:val="22"/>
+          <w:szCs w:val="22"/>
+        </w:rPr>
+        <w:t xml:space="preserve">compare the average </w:t>
+      </w:r>
+      <w:r>
+        <w:rPr>
+          <w:rFonts w:cstheme="minorHAnsi"/>
+          <w:sz w:val="22"/>
+          <w:szCs w:val="22"/>
+        </w:rPr>
+        <w:t>SI</w:t>
+      </w:r>
+      <w:r>
+        <w:rPr>
+          <w:rFonts w:cstheme="minorHAnsi"/>
+          <w:sz w:val="22"/>
+          <w:szCs w:val="22"/>
+        </w:rPr>
+        <w:t xml:space="preserve"> in ON alphas vs. </w:t>
+      </w:r>
+      <w:proofErr w:type="spellStart"/>
+      <w:r>
+        <w:rPr>
+          <w:rFonts w:cstheme="minorHAnsi"/>
+          <w:sz w:val="22"/>
+          <w:szCs w:val="22"/>
+        </w:rPr>
+        <w:t>PixONs</w:t>
+      </w:r>
+      <w:proofErr w:type="spellEnd"/>
+      <w:r>
+        <w:rPr>
+          <w:rFonts w:cstheme="minorHAnsi"/>
+          <w:sz w:val="22"/>
+          <w:szCs w:val="22"/>
+        </w:rPr>
+        <w:t xml:space="preserve">.  </w:t>
+      </w:r>
+    </w:p>
+    <w:p>
+      <w:pPr>
+        <w:rPr>
+          <w:rFonts w:cstheme="minorHAnsi"/>
+          <w:sz w:val="22"/>
+          <w:szCs w:val="22"/>
+        </w:rPr>
+      </w:pPr>
+    </w:p>
+    <w:p>
+      <w:pPr>
+        <w:rPr>
+          <w:rFonts w:cstheme="minorHAnsi"/>
+          <w:b/>
+          <w:sz w:val="22"/>
+          <w:szCs w:val="22"/>
+        </w:rPr>
+      </w:pPr>
+      <w:r>
+        <w:rPr>
+          <w:rFonts w:cstheme="minorHAnsi"/>
+          <w:b/>
+          <w:sz w:val="22"/>
+          <w:szCs w:val="22"/>
+        </w:rPr>
+        <w:t>Results</w:t>
+      </w:r>
+    </w:p>
+    <w:p>
+      <w:pPr>
+        <w:rPr>
+          <w:rFonts w:cstheme="minorHAnsi"/>
+          <w:sz w:val="22"/>
+          <w:szCs w:val="22"/>
+        </w:rPr>
+      </w:pPr>
+      <w:r>
+        <w:rPr>
+          <w:rFonts w:cstheme="minorHAnsi"/>
+          <w:sz w:val="22"/>
+          <w:szCs w:val="22"/>
+        </w:rPr>
+        <w:t xml:space="preserve">Results from your pipeline are tagged with the pipeline name and stored in the </w:t>
+      </w:r>
+      <w:proofErr w:type="spellStart"/>
+      <w:r>
+        <w:rPr>
+          <w:rFonts w:cstheme="minorHAnsi"/>
+          <w:sz w:val="22"/>
+          <w:szCs w:val="22"/>
+        </w:rPr>
+        <w:t>EpochResult</w:t>
+      </w:r>
+      <w:proofErr w:type="spellEnd"/>
+      <w:r>
+        <w:rPr>
+          <w:rFonts w:cstheme="minorHAnsi"/>
+          <w:sz w:val="22"/>
+          <w:szCs w:val="22"/>
+        </w:rPr>
+        <w:t xml:space="preserve">, </w:t>
+      </w:r>
+      <w:proofErr w:type="spellStart"/>
+      <w:r>
+        <w:rPr>
+          <w:rFonts w:cstheme="minorHAnsi"/>
+          <w:sz w:val="22"/>
+          <w:szCs w:val="22"/>
+        </w:rPr>
+        <w:t>DatasetResult</w:t>
+      </w:r>
+      <w:proofErr w:type="spellEnd"/>
+      <w:r>
+        <w:rPr>
+          <w:rFonts w:cstheme="minorHAnsi"/>
+          <w:sz w:val="22"/>
+          <w:szCs w:val="22"/>
+        </w:rPr>
+        <w:t xml:space="preserve">, </w:t>
+      </w:r>
+      <w:proofErr w:type="spellStart"/>
+      <w:r>
+        <w:rPr>
+          <w:rFonts w:cstheme="minorHAnsi"/>
+          <w:sz w:val="22"/>
+          <w:szCs w:val="22"/>
+        </w:rPr>
+        <w:t>CellResult</w:t>
+      </w:r>
+      <w:proofErr w:type="spellEnd"/>
+      <w:r>
+        <w:rPr>
+          <w:rFonts w:cstheme="minorHAnsi"/>
+          <w:sz w:val="22"/>
+          <w:szCs w:val="22"/>
+        </w:rPr>
+        <w:t xml:space="preserve">, and Result tables in your own schema. Storing the results in the database like this means they don’t have to be recomputed. </w:t>
+      </w:r>
+      <w:r>
+        <w:rPr>
+          <w:rFonts w:cstheme="minorHAnsi"/>
+          <w:sz w:val="22"/>
+          <w:szCs w:val="22"/>
+        </w:rPr>
+        <w:t>When</w:t>
+      </w:r>
+      <w:r>
+        <w:rPr>
+          <w:rFonts w:cstheme="minorHAnsi"/>
+          <w:sz w:val="22"/>
+          <w:szCs w:val="22"/>
+        </w:rPr>
+        <w:t xml:space="preserve"> new data arrives from your </w:t>
+      </w:r>
+      <w:r>
+        <w:rPr>
+          <w:rFonts w:cstheme="minorHAnsi"/>
+          <w:sz w:val="22"/>
+          <w:szCs w:val="22"/>
+        </w:rPr>
+        <w:t>data</w:t>
+      </w:r>
+      <w:r>
+        <w:rPr>
+          <w:rFonts w:cstheme="minorHAnsi"/>
+          <w:sz w:val="22"/>
+          <w:szCs w:val="22"/>
+        </w:rPr>
+        <w:t xml:space="preserve"> query, you can calculate the results for just that new data. If you update your analysis code, you can choose to run the pipeline and overwrite all the stored results.  </w:t>
+      </w:r>
+    </w:p>
+    <w:p>
+      <w:pPr>
+        <w:rPr>
+          <w:rFonts w:cstheme="minorHAnsi"/>
+          <w:sz w:val="22"/>
+          <w:szCs w:val="22"/>
+        </w:rPr>
+      </w:pPr>
+    </w:p>
+    <w:p>
+      <w:pPr>
+        <w:rPr>
+          <w:rFonts w:cstheme="minorHAnsi"/>
+          <w:b/>
+          <w:sz w:val="22"/>
+          <w:szCs w:val="22"/>
+        </w:rPr>
+      </w:pPr>
+      <w:r>
+        <w:rPr>
+          <w:rFonts w:cstheme="minorHAnsi"/>
+          <w:b/>
+          <w:sz w:val="22"/>
+          <w:szCs w:val="22"/>
+        </w:rPr>
+        <w:t>Export settings</w:t>
+      </w:r>
+    </w:p>
+    <w:p>
+      <w:pPr>
+        <w:rPr>
+          <w:rFonts w:cstheme="minorHAnsi"/>
+          <w:sz w:val="22"/>
+          <w:szCs w:val="22"/>
+        </w:rPr>
+      </w:pPr>
+      <w:r>
+        <w:rPr>
+          <w:rFonts w:cstheme="minorHAnsi"/>
+          <w:sz w:val="22"/>
+          <w:szCs w:val="22"/>
+        </w:rPr>
+        <w:t xml:space="preserve">Results from any point in your pipeline can be exported to hdf5 files </w:t>
+      </w:r>
+      <w:r>
+        <w:rPr>
+          <w:rFonts w:cstheme="minorHAnsi"/>
+          <w:sz w:val="22"/>
+          <w:szCs w:val="22"/>
+        </w:rPr>
+        <w:t xml:space="preserve">for plotting </w:t>
+      </w:r>
+      <w:r>
+        <w:rPr>
+          <w:rFonts w:cstheme="minorHAnsi"/>
+          <w:sz w:val="22"/>
+          <w:szCs w:val="22"/>
+        </w:rPr>
+        <w:t xml:space="preserve">in Igor. You can save settings that structure the hierarchy and naming conventions in the hdf5 file. This will </w:t>
+      </w:r>
+      <w:r>
+        <w:rPr>
+          <w:rFonts w:cstheme="minorHAnsi"/>
+          <w:sz w:val="22"/>
+          <w:szCs w:val="22"/>
+        </w:rPr>
+        <w:t xml:space="preserve">keep your Igor experiments well organized and </w:t>
+      </w:r>
+      <w:r>
+        <w:rPr>
+          <w:rFonts w:cstheme="minorHAnsi"/>
+          <w:sz w:val="22"/>
+          <w:szCs w:val="22"/>
+        </w:rPr>
+        <w:t xml:space="preserve">make it easy to </w:t>
+      </w:r>
+      <w:r>
+        <w:rPr>
+          <w:rFonts w:cstheme="minorHAnsi"/>
+          <w:sz w:val="22"/>
+          <w:szCs w:val="22"/>
+        </w:rPr>
+        <w:t xml:space="preserve">create the same kinds of </w:t>
+      </w:r>
+      <w:r>
+        <w:rPr>
+          <w:rFonts w:cstheme="minorHAnsi"/>
+          <w:sz w:val="22"/>
+          <w:szCs w:val="22"/>
+        </w:rPr>
+        <w:t>plot</w:t>
+      </w:r>
+      <w:r>
+        <w:rPr>
+          <w:rFonts w:cstheme="minorHAnsi"/>
+          <w:sz w:val="22"/>
+          <w:szCs w:val="22"/>
+        </w:rPr>
+        <w:t>s for different epochs/datasets/cells</w:t>
+      </w:r>
+      <w:r>
+        <w:rPr>
+          <w:rFonts w:cstheme="minorHAnsi"/>
+          <w:sz w:val="22"/>
+          <w:szCs w:val="22"/>
+        </w:rPr>
+        <w:t xml:space="preserve"> with minimal effort. </w:t>
+      </w:r>
+      <w:r>
+        <w:rPr>
+          <w:rFonts w:cstheme="minorHAnsi"/>
+          <w:sz w:val="22"/>
+          <w:szCs w:val="22"/>
+        </w:rPr>
+        <w:t>When you run your pipeline, you can choose to have it export the hdf5 files according to your settings or you can run without exporting and manually export the results whenever you like.</w:t>
+      </w:r>
+    </w:p>
+    <w:p>
+      <w:pPr>
+        <w:rPr>
+          <w:rFonts w:cstheme="minorHAnsi"/>
+          <w:sz w:val="22"/>
+          <w:szCs w:val="22"/>
+        </w:rPr>
+      </w:pPr>
     </w:p>
     <w:sectPr>
       <w:pgSz w:w="12240" w:h="15840"/>

</xml_diff>

<commit_message>
fixed a few bugs and updated documentation
</commit_message>
<xml_diff>
--- a/Documentation/Overview.docx
+++ b/Documentation/Overview.docx
@@ -877,7 +877,44 @@
           <w:sz w:val="22"/>
           <w:szCs w:val="22"/>
         </w:rPr>
-        <w:t>. Entries in the table must all have the same fields.</w:t>
+        <w:t xml:space="preserve">. Entries in the table </w:t>
+      </w:r>
+      <w:r>
+        <w:rPr>
+          <w:sz w:val="22"/>
+          <w:szCs w:val="22"/>
+        </w:rPr>
+        <w:t xml:space="preserve">(sometimes called </w:t>
+      </w:r>
+      <w:r>
+        <w:rPr>
+          <w:b/>
+          <w:sz w:val="22"/>
+          <w:szCs w:val="22"/>
+        </w:rPr>
+        <w:t>Tuples</w:t>
+      </w:r>
+      <w:r>
+        <w:rPr>
+          <w:sz w:val="22"/>
+          <w:szCs w:val="22"/>
+        </w:rPr>
+        <w:t>)</w:t>
+      </w:r>
+      <w:r>
+        <w:rPr>
+          <w:b/>
+          <w:sz w:val="22"/>
+          <w:szCs w:val="22"/>
+        </w:rPr>
+        <w:t xml:space="preserve"> </w:t>
+      </w:r>
+      <w:r>
+        <w:rPr>
+          <w:sz w:val="22"/>
+          <w:szCs w:val="22"/>
+        </w:rPr>
+        <w:t>must all have the same fields.</w:t>
       </w:r>
     </w:p>
     <w:p>
@@ -966,7 +1003,14 @@
           <w:sz w:val="22"/>
           <w:szCs w:val="22"/>
         </w:rPr>
-        <w:t xml:space="preserve"> It’s similar to a field in a MATLAB struct except, critically, once it is set to a value, it cannot be changed.</w:t>
+        <w:t xml:space="preserve"> It’s similar to a field in a MATLAB struct except, critically, once it is set to a value, it cannot be change</w:t>
+      </w:r>
+      <w:r>
+        <w:rPr>
+          <w:sz w:val="22"/>
+          <w:szCs w:val="22"/>
+        </w:rPr>
+        <w:t>d without deleting and replacing the whole entry.</w:t>
       </w:r>
     </w:p>
     <w:p>
@@ -1671,22 +1715,21 @@
           <w:sz w:val="22"/>
           <w:szCs w:val="22"/>
         </w:rPr>
-        <w:t xml:space="preserve"> UNIX server mounts that directory locally, so after curating your data, </w:t>
-      </w:r>
-      <w:r>
-        <w:rPr>
-          <w:i/>
-          <w:sz w:val="22"/>
-          <w:szCs w:val="22"/>
-        </w:rPr>
-        <w:t>you no longer need copies of the raw data on your own machine</w:t>
-      </w:r>
-      <w:r>
-        <w:rPr>
-          <w:sz w:val="22"/>
-          <w:szCs w:val="22"/>
-        </w:rPr>
-        <w:t xml:space="preserve">. </w:t>
+        <w:t xml:space="preserve"> UNIX server mounts that directory locally</w:t>
+      </w:r>
+      <w:r>
+        <w:rPr>
+          <w:sz w:val="22"/>
+          <w:szCs w:val="22"/>
+        </w:rPr>
+        <w:t>.</w:t>
+      </w:r>
+      <w:r>
+        <w:rPr>
+          <w:sz w:val="22"/>
+          <w:szCs w:val="22"/>
+        </w:rPr>
+        <w:t xml:space="preserve"> </w:t>
       </w:r>
     </w:p>
     <w:p>
@@ -1868,7 +1911,6 @@
           <w:sz w:val="22"/>
           <w:szCs w:val="22"/>
         </w:rPr>
-        <w:lastRenderedPageBreak/>
         <w:t xml:space="preserve">• </w:t>
       </w:r>
       <w:r>
@@ -1916,6 +1958,7 @@
           <w:sz w:val="22"/>
           <w:szCs w:val="22"/>
         </w:rPr>
+        <w:lastRenderedPageBreak/>
         <w:t xml:space="preserve">• </w:t>
       </w:r>
       <w:r>
@@ -2331,17 +2374,15 @@
           <w:sz w:val="22"/>
           <w:szCs w:val="22"/>
         </w:rPr>
-        <w:t xml:space="preserve">Your username is your first name with a capital first letter (e.g. David, Greg, Sophia). So </w:t>
-      </w:r>
-      <w:proofErr w:type="gramStart"/>
-      <w:r>
-        <w:rPr>
-          <w:sz w:val="22"/>
-          <w:szCs w:val="22"/>
-        </w:rPr>
-        <w:t>far</w:t>
-      </w:r>
-      <w:proofErr w:type="gramEnd"/>
+        <w:t>Your username is your first name with a capital first letter (e.g. David, Greg, Sophia). So far</w:t>
+      </w:r>
+      <w:r>
+        <w:rPr>
+          <w:sz w:val="22"/>
+          <w:szCs w:val="22"/>
+        </w:rPr>
+        <w:t>,</w:t>
+      </w:r>
       <w:r>
         <w:rPr>
           <w:sz w:val="22"/>
@@ -2624,187 +2665,105 @@
           <w:sz w:val="22"/>
           <w:szCs w:val="22"/>
         </w:rPr>
-        <w:t xml:space="preserve">to reset your password. Once you have done this, store your hostname, username, and password in your MATLAB startup file by adding lines like this to </w:t>
-      </w:r>
-      <w:proofErr w:type="spellStart"/>
-      <w:r>
-        <w:rPr>
-          <w:sz w:val="22"/>
-          <w:szCs w:val="22"/>
-        </w:rPr>
-        <w:t>startup.m</w:t>
-      </w:r>
-      <w:proofErr w:type="spellEnd"/>
-      <w:r>
-        <w:rPr>
-          <w:sz w:val="22"/>
-          <w:szCs w:val="22"/>
-        </w:rPr>
-        <w:t>.</w:t>
-      </w:r>
-    </w:p>
-    <w:p>
-      <w:pPr>
-        <w:rPr>
-          <w:rFonts w:ascii="Courier" w:hAnsi="Courier"/>
-          <w:sz w:val="22"/>
-          <w:szCs w:val="22"/>
-        </w:rPr>
-      </w:pPr>
-      <w:proofErr w:type="spellStart"/>
-      <w:r>
-        <w:rPr>
-          <w:rFonts w:ascii="Courier" w:hAnsi="Courier"/>
-          <w:sz w:val="22"/>
-          <w:szCs w:val="22"/>
-        </w:rPr>
-        <w:t>setenv</w:t>
-      </w:r>
-      <w:proofErr w:type="spellEnd"/>
-      <w:r>
-        <w:rPr>
-          <w:rFonts w:ascii="Courier" w:hAnsi="Courier"/>
-          <w:sz w:val="22"/>
-          <w:szCs w:val="22"/>
-        </w:rPr>
-        <w:t>('DJ_HOST', 'vfsmdatajoint01.fsm.northwestern.edu')</w:t>
-      </w:r>
-      <w:r>
-        <w:rPr>
-          <w:rFonts w:ascii="Courier" w:hAnsi="Courier"/>
-          <w:sz w:val="22"/>
-          <w:szCs w:val="22"/>
-        </w:rPr>
-        <w:t>;</w:t>
-      </w:r>
-    </w:p>
-    <w:p>
-      <w:pPr>
-        <w:rPr>
-          <w:rFonts w:ascii="Courier" w:hAnsi="Courier"/>
-          <w:sz w:val="22"/>
-          <w:szCs w:val="22"/>
-        </w:rPr>
-      </w:pPr>
-      <w:proofErr w:type="spellStart"/>
-      <w:r>
-        <w:rPr>
-          <w:rFonts w:ascii="Courier" w:hAnsi="Courier"/>
-          <w:sz w:val="22"/>
-          <w:szCs w:val="22"/>
-        </w:rPr>
-        <w:t>setenv</w:t>
-      </w:r>
-      <w:proofErr w:type="spellEnd"/>
-      <w:r>
-        <w:rPr>
-          <w:rFonts w:ascii="Courier" w:hAnsi="Courier"/>
-          <w:sz w:val="22"/>
-          <w:szCs w:val="22"/>
-        </w:rPr>
-        <w:t>('DJ_USER', 'Greg')</w:t>
-      </w:r>
-      <w:r>
-        <w:rPr>
-          <w:rFonts w:ascii="Courier" w:hAnsi="Courier"/>
-          <w:sz w:val="22"/>
-          <w:szCs w:val="22"/>
-        </w:rPr>
-        <w:t>;</w:t>
-      </w:r>
-    </w:p>
-    <w:p>
-      <w:pPr>
-        <w:rPr>
-          <w:rFonts w:ascii="Courier" w:hAnsi="Courier"/>
-          <w:sz w:val="22"/>
-          <w:szCs w:val="22"/>
-        </w:rPr>
-      </w:pPr>
-      <w:proofErr w:type="spellStart"/>
-      <w:r>
-        <w:rPr>
-          <w:rFonts w:ascii="Courier" w:hAnsi="Courier"/>
-          <w:sz w:val="22"/>
-          <w:szCs w:val="22"/>
-        </w:rPr>
-        <w:t>setenv</w:t>
-      </w:r>
-      <w:proofErr w:type="spellEnd"/>
-      <w:r>
-        <w:rPr>
-          <w:rFonts w:ascii="Courier" w:hAnsi="Courier"/>
-          <w:sz w:val="22"/>
-          <w:szCs w:val="22"/>
-        </w:rPr>
-        <w:t>('DJ_PASS', '</w:t>
-      </w:r>
-      <w:proofErr w:type="spellStart"/>
-      <w:r>
-        <w:rPr>
-          <w:rFonts w:ascii="Courier" w:hAnsi="Courier"/>
-          <w:sz w:val="22"/>
-          <w:szCs w:val="22"/>
-        </w:rPr>
-        <w:t>greg_new_password</w:t>
-      </w:r>
-      <w:proofErr w:type="spellEnd"/>
-      <w:r>
-        <w:rPr>
-          <w:rFonts w:ascii="Courier" w:hAnsi="Courier"/>
-          <w:sz w:val="22"/>
-          <w:szCs w:val="22"/>
-        </w:rPr>
-        <w:t>')</w:t>
-      </w:r>
-      <w:r>
-        <w:rPr>
-          <w:rFonts w:ascii="Courier" w:hAnsi="Courier"/>
-          <w:sz w:val="22"/>
-          <w:szCs w:val="22"/>
-        </w:rPr>
-        <w:t>;</w:t>
-      </w:r>
-    </w:p>
-    <w:p>
-      <w:pPr>
-        <w:rPr>
-          <w:sz w:val="22"/>
-          <w:szCs w:val="22"/>
-        </w:rPr>
-      </w:pPr>
-      <w:r>
-        <w:rPr>
-          <w:sz w:val="22"/>
-          <w:szCs w:val="22"/>
-        </w:rPr>
-        <w:t xml:space="preserve">Once you do this. When you start MATLAB again (or just run </w:t>
-      </w:r>
-      <w:proofErr w:type="spellStart"/>
-      <w:r>
-        <w:rPr>
-          <w:sz w:val="22"/>
-          <w:szCs w:val="22"/>
-        </w:rPr>
-        <w:t>startup.m</w:t>
-      </w:r>
-      <w:proofErr w:type="spellEnd"/>
-      <w:r>
-        <w:rPr>
-          <w:sz w:val="22"/>
-          <w:szCs w:val="22"/>
-        </w:rPr>
-        <w:t>), you can connect to the database by simply calling:</w:t>
-      </w:r>
-    </w:p>
-    <w:p>
-      <w:pPr>
-        <w:rPr>
-          <w:rFonts w:ascii="Courier" w:hAnsi="Courier"/>
-          <w:sz w:val="22"/>
-          <w:szCs w:val="22"/>
-        </w:rPr>
-      </w:pPr>
+        <w:t xml:space="preserve">to reset your password. </w:t>
+      </w:r>
+    </w:p>
+    <w:p>
+      <w:pPr>
+        <w:rPr>
+          <w:sz w:val="22"/>
+          <w:szCs w:val="22"/>
+        </w:rPr>
+      </w:pPr>
+      <w:r>
+        <w:rPr>
+          <w:sz w:val="22"/>
+          <w:szCs w:val="22"/>
+        </w:rPr>
+        <w:t xml:space="preserve">If this does not work, it is probably because of a bug I found in the </w:t>
+      </w:r>
+      <w:proofErr w:type="spellStart"/>
+      <w:r>
+        <w:rPr>
+          <w:sz w:val="22"/>
+          <w:szCs w:val="22"/>
+        </w:rPr>
+        <w:t>setPassword</w:t>
+      </w:r>
+      <w:proofErr w:type="spellEnd"/>
+      <w:r>
+        <w:rPr>
+          <w:sz w:val="22"/>
+          <w:szCs w:val="22"/>
+        </w:rPr>
+        <w:t xml:space="preserve"> function in DJ. The fix is easy</w:t>
+      </w:r>
+      <w:r>
+        <w:rPr>
+          <w:sz w:val="22"/>
+          <w:szCs w:val="22"/>
+        </w:rPr>
+        <w:t>:</w:t>
+      </w:r>
+    </w:p>
+    <w:p>
+      <w:pPr>
+        <w:rPr>
+          <w:rFonts w:ascii="Courier" w:hAnsi="Courier"/>
+          <w:sz w:val="22"/>
+          <w:szCs w:val="22"/>
+        </w:rPr>
+      </w:pPr>
+      <w:r>
+        <w:rPr>
+          <w:rFonts w:ascii="Courier" w:hAnsi="Courier"/>
+          <w:sz w:val="22"/>
+          <w:szCs w:val="22"/>
+        </w:rPr>
+        <w:t xml:space="preserve">edit </w:t>
+      </w:r>
+      <w:proofErr w:type="spellStart"/>
+      <w:r>
+        <w:rPr>
+          <w:rFonts w:ascii="Courier" w:hAnsi="Courier"/>
+          <w:sz w:val="22"/>
+          <w:szCs w:val="22"/>
+        </w:rPr>
+        <w:t>sl.setPassword</w:t>
+      </w:r>
+      <w:proofErr w:type="spellEnd"/>
+    </w:p>
+    <w:p>
+      <w:pPr>
+        <w:rPr>
+          <w:sz w:val="22"/>
+          <w:szCs w:val="22"/>
+        </w:rPr>
+      </w:pPr>
+      <w:r>
+        <w:rPr>
+          <w:sz w:val="22"/>
+          <w:szCs w:val="22"/>
+        </w:rPr>
+        <w:t>and change this line</w:t>
+      </w:r>
+    </w:p>
+    <w:p>
+      <w:pPr>
+        <w:rPr>
+          <w:rFonts w:ascii="Courier" w:hAnsi="Courier"/>
+          <w:sz w:val="22"/>
+          <w:szCs w:val="22"/>
+        </w:rPr>
+      </w:pPr>
+      <w:r>
+        <w:rPr>
+          <w:rFonts w:ascii="Courier" w:hAnsi="Courier"/>
+          <w:sz w:val="22"/>
+          <w:szCs w:val="22"/>
+        </w:rPr>
+        <w:t>query(</w:t>
+      </w:r>
       <w:proofErr w:type="spellStart"/>
       <w:r>
         <w:rPr>
@@ -2815,101 +2774,408 @@
         <w:t>dj.conn</w:t>
       </w:r>
       <w:proofErr w:type="spellEnd"/>
-    </w:p>
-    <w:p>
-      <w:pPr>
-        <w:rPr>
-          <w:sz w:val="22"/>
-          <w:szCs w:val="22"/>
-        </w:rPr>
-      </w:pPr>
-      <w:r>
-        <w:rPr>
-          <w:sz w:val="22"/>
-          <w:szCs w:val="22"/>
-        </w:rPr>
-        <w:t xml:space="preserve">• </w:t>
-      </w:r>
-      <w:r>
-        <w:rPr>
-          <w:sz w:val="22"/>
-          <w:szCs w:val="22"/>
-        </w:rPr>
-        <w:t>NOTE</w:t>
-      </w:r>
-      <w:r>
-        <w:rPr>
-          <w:sz w:val="22"/>
-          <w:szCs w:val="22"/>
-        </w:rPr>
-        <w:t xml:space="preserve">: </w:t>
-      </w:r>
-      <w:r>
-        <w:rPr>
-          <w:sz w:val="22"/>
-          <w:szCs w:val="22"/>
-        </w:rPr>
-        <w:t xml:space="preserve">You will probably need to reset your password </w:t>
-      </w:r>
-      <w:r>
-        <w:rPr>
-          <w:sz w:val="22"/>
-          <w:szCs w:val="22"/>
-        </w:rPr>
-        <w:t xml:space="preserve">the first time you connect from the VPN AND the first time you connect from inside the lab. Set them to the same thing and then you won’t have to worry about it again. </w:t>
-      </w:r>
-    </w:p>
-    <w:p>
-      <w:pPr>
-        <w:rPr>
-          <w:sz w:val="22"/>
-          <w:szCs w:val="22"/>
-        </w:rPr>
-      </w:pPr>
-      <w:r>
-        <w:rPr>
-          <w:sz w:val="22"/>
-          <w:szCs w:val="22"/>
-        </w:rPr>
-        <w:t>• If you eve</w:t>
-      </w:r>
-      <w:r>
-        <w:rPr>
-          <w:sz w:val="22"/>
-          <w:szCs w:val="22"/>
-        </w:rPr>
-        <w:t>r</w:t>
-      </w:r>
-      <w:r>
-        <w:rPr>
-          <w:sz w:val="22"/>
-          <w:szCs w:val="22"/>
-        </w:rPr>
-        <w:t xml:space="preserve"> forget your password, just let me know, and I can reset it. I am the database administrator, so I can reset passwords an</w:t>
+      <w:r>
+        <w:rPr>
+          <w:rFonts w:ascii="Courier" w:hAnsi="Courier"/>
+          <w:sz w:val="22"/>
+          <w:szCs w:val="22"/>
+        </w:rPr>
+        <w:t xml:space="preserve">, ‘SET PASSWORD = PASSWORD(“{S}“)’, </w:t>
+      </w:r>
+      <w:proofErr w:type="spellStart"/>
+      <w:r>
+        <w:rPr>
+          <w:rFonts w:ascii="Courier" w:hAnsi="Courier"/>
+          <w:sz w:val="22"/>
+          <w:szCs w:val="22"/>
+        </w:rPr>
+        <w:t>newPassword</w:t>
+      </w:r>
+      <w:proofErr w:type="spellEnd"/>
+      <w:r>
+        <w:rPr>
+          <w:rFonts w:ascii="Courier" w:hAnsi="Courier"/>
+          <w:sz w:val="22"/>
+          <w:szCs w:val="22"/>
+        </w:rPr>
+        <w:t>)</w:t>
+      </w:r>
+    </w:p>
+    <w:p>
+      <w:pPr>
+        <w:rPr>
+          <w:sz w:val="22"/>
+          <w:szCs w:val="22"/>
+        </w:rPr>
+      </w:pPr>
+      <w:r>
+        <w:rPr>
+          <w:sz w:val="22"/>
+          <w:szCs w:val="22"/>
+        </w:rPr>
+        <w:t>to this line</w:t>
       </w:r>
       <w:bookmarkStart w:id="0" w:name="_GoBack"/>
       <w:bookmarkEnd w:id="0"/>
-      <w:r>
-        <w:rPr>
-          <w:sz w:val="22"/>
-          <w:szCs w:val="22"/>
-        </w:rPr>
-        <w:t>d change permissions for each user. However, I cannot see the password you have entered.</w:t>
-      </w:r>
-    </w:p>
-    <w:p>
-      <w:pPr>
-        <w:rPr>
-          <w:sz w:val="22"/>
-          <w:szCs w:val="22"/>
-        </w:rPr>
-      </w:pPr>
-      <w:r>
-        <w:rPr>
+    </w:p>
+    <w:p>
+      <w:pPr>
+        <w:rPr>
+          <w:rFonts w:ascii="Courier" w:hAnsi="Courier"/>
+          <w:sz w:val="22"/>
+          <w:szCs w:val="22"/>
+        </w:rPr>
+      </w:pPr>
+      <w:r>
+        <w:rPr>
+          <w:rFonts w:ascii="Courier" w:hAnsi="Courier"/>
+          <w:sz w:val="22"/>
+          <w:szCs w:val="22"/>
+        </w:rPr>
+        <w:t>query(</w:t>
+      </w:r>
+      <w:proofErr w:type="spellStart"/>
+      <w:r>
+        <w:rPr>
+          <w:rFonts w:ascii="Courier" w:hAnsi="Courier"/>
+          <w:sz w:val="22"/>
+          <w:szCs w:val="22"/>
+        </w:rPr>
+        <w:t>dj.conn</w:t>
+      </w:r>
+      <w:proofErr w:type="spellEnd"/>
+      <w:r>
+        <w:rPr>
+          <w:rFonts w:ascii="Courier" w:hAnsi="Courier"/>
+          <w:sz w:val="22"/>
+          <w:szCs w:val="22"/>
+        </w:rPr>
+        <w:t xml:space="preserve">, ‘SET PASSWORD = “{S}“’, </w:t>
+      </w:r>
+      <w:proofErr w:type="spellStart"/>
+      <w:r>
+        <w:rPr>
+          <w:rFonts w:ascii="Courier" w:hAnsi="Courier"/>
+          <w:sz w:val="22"/>
+          <w:szCs w:val="22"/>
+        </w:rPr>
+        <w:t>newPassword</w:t>
+      </w:r>
+      <w:proofErr w:type="spellEnd"/>
+      <w:r>
+        <w:rPr>
+          <w:rFonts w:ascii="Courier" w:hAnsi="Courier"/>
+          <w:sz w:val="22"/>
+          <w:szCs w:val="22"/>
+        </w:rPr>
+        <w:t>)</w:t>
+      </w:r>
+    </w:p>
+    <w:p>
+      <w:pPr>
+        <w:rPr>
+          <w:sz w:val="22"/>
+          <w:szCs w:val="22"/>
+        </w:rPr>
+      </w:pPr>
+    </w:p>
+    <w:p>
+      <w:pPr>
+        <w:rPr>
+          <w:sz w:val="22"/>
+          <w:szCs w:val="22"/>
+        </w:rPr>
+      </w:pPr>
+      <w:r>
+        <w:rPr>
+          <w:sz w:val="22"/>
+          <w:szCs w:val="22"/>
+        </w:rPr>
+        <w:t xml:space="preserve">Once you have done this, store your hostname, username, and password in your MATLAB startup file by adding lines like this to </w:t>
+      </w:r>
+      <w:proofErr w:type="spellStart"/>
+      <w:r>
+        <w:rPr>
+          <w:sz w:val="22"/>
+          <w:szCs w:val="22"/>
+        </w:rPr>
+        <w:t>startup.m</w:t>
+      </w:r>
+      <w:proofErr w:type="spellEnd"/>
+      <w:r>
+        <w:rPr>
+          <w:sz w:val="22"/>
+          <w:szCs w:val="22"/>
+        </w:rPr>
+        <w:t>.</w:t>
+      </w:r>
+    </w:p>
+    <w:p>
+      <w:pPr>
+        <w:rPr>
+          <w:sz w:val="22"/>
+          <w:szCs w:val="22"/>
+        </w:rPr>
+      </w:pPr>
+    </w:p>
+    <w:p>
+      <w:pPr>
+        <w:rPr>
+          <w:rFonts w:ascii="Courier" w:hAnsi="Courier"/>
+          <w:sz w:val="22"/>
+          <w:szCs w:val="22"/>
+        </w:rPr>
+      </w:pPr>
+      <w:proofErr w:type="spellStart"/>
+      <w:r>
+        <w:rPr>
+          <w:rFonts w:ascii="Courier" w:hAnsi="Courier"/>
+          <w:sz w:val="22"/>
+          <w:szCs w:val="22"/>
+        </w:rPr>
+        <w:t>setenv</w:t>
+      </w:r>
+      <w:proofErr w:type="spellEnd"/>
+      <w:r>
+        <w:rPr>
+          <w:rFonts w:ascii="Courier" w:hAnsi="Courier"/>
+          <w:sz w:val="22"/>
+          <w:szCs w:val="22"/>
+        </w:rPr>
+        <w:t>('DJ_HOST', 'vfsmdatajoint01.fsm.northwestern.edu')</w:t>
+      </w:r>
+      <w:r>
+        <w:rPr>
+          <w:rFonts w:ascii="Courier" w:hAnsi="Courier"/>
+          <w:sz w:val="22"/>
+          <w:szCs w:val="22"/>
+        </w:rPr>
+        <w:t>;</w:t>
+      </w:r>
+    </w:p>
+    <w:p>
+      <w:pPr>
+        <w:rPr>
+          <w:rFonts w:ascii="Courier" w:hAnsi="Courier"/>
+          <w:sz w:val="22"/>
+          <w:szCs w:val="22"/>
+        </w:rPr>
+      </w:pPr>
+      <w:proofErr w:type="spellStart"/>
+      <w:r>
+        <w:rPr>
+          <w:rFonts w:ascii="Courier" w:hAnsi="Courier"/>
+          <w:sz w:val="22"/>
+          <w:szCs w:val="22"/>
+        </w:rPr>
+        <w:t>setenv</w:t>
+      </w:r>
+      <w:proofErr w:type="spellEnd"/>
+      <w:r>
+        <w:rPr>
+          <w:rFonts w:ascii="Courier" w:hAnsi="Courier"/>
+          <w:sz w:val="22"/>
+          <w:szCs w:val="22"/>
+        </w:rPr>
+        <w:t>('DJ_USER', 'Greg')</w:t>
+      </w:r>
+      <w:r>
+        <w:rPr>
+          <w:rFonts w:ascii="Courier" w:hAnsi="Courier"/>
+          <w:sz w:val="22"/>
+          <w:szCs w:val="22"/>
+        </w:rPr>
+        <w:t>;</w:t>
+      </w:r>
+    </w:p>
+    <w:p>
+      <w:pPr>
+        <w:rPr>
+          <w:rFonts w:ascii="Courier" w:hAnsi="Courier"/>
+          <w:sz w:val="22"/>
+          <w:szCs w:val="22"/>
+        </w:rPr>
+      </w:pPr>
+      <w:proofErr w:type="spellStart"/>
+      <w:r>
+        <w:rPr>
+          <w:rFonts w:ascii="Courier" w:hAnsi="Courier"/>
+          <w:sz w:val="22"/>
+          <w:szCs w:val="22"/>
+        </w:rPr>
+        <w:t>setenv</w:t>
+      </w:r>
+      <w:proofErr w:type="spellEnd"/>
+      <w:r>
+        <w:rPr>
+          <w:rFonts w:ascii="Courier" w:hAnsi="Courier"/>
+          <w:sz w:val="22"/>
+          <w:szCs w:val="22"/>
+        </w:rPr>
+        <w:t>('DJ_PASS', '</w:t>
+      </w:r>
+      <w:proofErr w:type="spellStart"/>
+      <w:r>
+        <w:rPr>
+          <w:rFonts w:ascii="Courier" w:hAnsi="Courier"/>
+          <w:sz w:val="22"/>
+          <w:szCs w:val="22"/>
+        </w:rPr>
+        <w:t>greg_new_password</w:t>
+      </w:r>
+      <w:proofErr w:type="spellEnd"/>
+      <w:r>
+        <w:rPr>
+          <w:rFonts w:ascii="Courier" w:hAnsi="Courier"/>
+          <w:sz w:val="22"/>
+          <w:szCs w:val="22"/>
+        </w:rPr>
+        <w:t>')</w:t>
+      </w:r>
+      <w:r>
+        <w:rPr>
+          <w:rFonts w:ascii="Courier" w:hAnsi="Courier"/>
+          <w:sz w:val="22"/>
+          <w:szCs w:val="22"/>
+        </w:rPr>
+        <w:t>;</w:t>
+      </w:r>
+    </w:p>
+    <w:p>
+      <w:pPr>
+        <w:rPr>
+          <w:sz w:val="22"/>
+          <w:szCs w:val="22"/>
+        </w:rPr>
+      </w:pPr>
+      <w:r>
+        <w:rPr>
+          <w:sz w:val="22"/>
+          <w:szCs w:val="22"/>
+        </w:rPr>
+        <w:t xml:space="preserve">Once you do this. When you start MATLAB again (or just run </w:t>
+      </w:r>
+      <w:proofErr w:type="spellStart"/>
+      <w:r>
+        <w:rPr>
+          <w:sz w:val="22"/>
+          <w:szCs w:val="22"/>
+        </w:rPr>
+        <w:t>startup.m</w:t>
+      </w:r>
+      <w:proofErr w:type="spellEnd"/>
+      <w:r>
+        <w:rPr>
+          <w:sz w:val="22"/>
+          <w:szCs w:val="22"/>
+        </w:rPr>
+        <w:t>), you can connect to the database by simply calling:</w:t>
+      </w:r>
+    </w:p>
+    <w:p>
+      <w:pPr>
+        <w:rPr>
+          <w:rFonts w:ascii="Courier" w:hAnsi="Courier"/>
+          <w:sz w:val="22"/>
+          <w:szCs w:val="22"/>
+        </w:rPr>
+      </w:pPr>
+      <w:proofErr w:type="spellStart"/>
+      <w:r>
+        <w:rPr>
+          <w:rFonts w:ascii="Courier" w:hAnsi="Courier"/>
           <w:sz w:val="22"/>
           <w:szCs w:val="22"/>
         </w:rPr>
         <w:lastRenderedPageBreak/>
+        <w:t>dj.conn</w:t>
+      </w:r>
+      <w:proofErr w:type="spellEnd"/>
+    </w:p>
+    <w:p>
+      <w:pPr>
+        <w:rPr>
+          <w:sz w:val="22"/>
+          <w:szCs w:val="22"/>
+        </w:rPr>
+      </w:pPr>
+      <w:r>
+        <w:rPr>
+          <w:sz w:val="22"/>
+          <w:szCs w:val="22"/>
+        </w:rPr>
+        <w:t xml:space="preserve">• </w:t>
+      </w:r>
+      <w:r>
+        <w:rPr>
+          <w:sz w:val="22"/>
+          <w:szCs w:val="22"/>
+        </w:rPr>
+        <w:t>NOTE</w:t>
+      </w:r>
+      <w:r>
+        <w:rPr>
+          <w:sz w:val="22"/>
+          <w:szCs w:val="22"/>
+        </w:rPr>
+        <w:t xml:space="preserve">: </w:t>
+      </w:r>
+      <w:r>
+        <w:rPr>
+          <w:sz w:val="22"/>
+          <w:szCs w:val="22"/>
+        </w:rPr>
+        <w:t xml:space="preserve">You will probably need to reset your password </w:t>
+      </w:r>
+      <w:r>
+        <w:rPr>
+          <w:sz w:val="22"/>
+          <w:szCs w:val="22"/>
+        </w:rPr>
+        <w:t xml:space="preserve">the first time you connect from the VPN AND the first time you connect from inside the lab. Set them to the same thing and then you won’t have to worry about it again. </w:t>
+      </w:r>
+    </w:p>
+    <w:p>
+      <w:pPr>
+        <w:rPr>
+          <w:sz w:val="22"/>
+          <w:szCs w:val="22"/>
+        </w:rPr>
+      </w:pPr>
+      <w:r>
+        <w:rPr>
+          <w:sz w:val="22"/>
+          <w:szCs w:val="22"/>
+        </w:rPr>
+        <w:t>• If you eve</w:t>
+      </w:r>
+      <w:r>
+        <w:rPr>
+          <w:sz w:val="22"/>
+          <w:szCs w:val="22"/>
+        </w:rPr>
+        <w:t>r</w:t>
+      </w:r>
+      <w:r>
+        <w:rPr>
+          <w:sz w:val="22"/>
+          <w:szCs w:val="22"/>
+        </w:rPr>
+        <w:t xml:space="preserve"> forget your password, just let me know, and I can reset it. I am the database administrator, so I can reset passwords and change permissions for each user. However, I cannot see the password you have entered.</w:t>
+      </w:r>
+    </w:p>
+    <w:p>
+      <w:pPr>
+        <w:rPr>
+          <w:sz w:val="22"/>
+          <w:szCs w:val="22"/>
+        </w:rPr>
+      </w:pPr>
+      <w:r>
+        <w:rPr>
+          <w:sz w:val="22"/>
+          <w:szCs w:val="22"/>
+        </w:rPr>
         <w:t>• If you see something that looks like this</w:t>
       </w:r>
     </w:p>
@@ -4031,7 +4297,15 @@
           <w:sz w:val="22"/>
           <w:szCs w:val="22"/>
         </w:rPr>
-        <w:t xml:space="preserve"> so that users can overwrite spike trains for particular epochs in cases where spike detection was not accurate, though most of the (large) </w:t>
+        <w:t xml:space="preserve"> so that users can overwrite </w:t>
+      </w:r>
+      <w:r>
+        <w:rPr>
+          <w:sz w:val="22"/>
+          <w:szCs w:val="22"/>
+        </w:rPr>
+        <w:lastRenderedPageBreak/>
+        <w:t xml:space="preserve">spike trains for particular epochs in cases where spike detection was not accurate, though most of the (large) </w:t>
       </w:r>
       <w:proofErr w:type="spellStart"/>
       <w:r>
@@ -4199,6 +4473,23 @@
       </w:r>
       <w:r>
         <w:rPr>
+          <w:rFonts w:ascii="Courier" w:hAnsi="Courier"/>
+          <w:sz w:val="22"/>
+          <w:szCs w:val="22"/>
+        </w:rPr>
+        <w:t xml:space="preserve"> </w:t>
+      </w:r>
+      <w:r>
+        <w:rPr>
+          <w:rFonts w:ascii="Calibri" w:hAnsi="Calibri" w:cs="Calibri"/>
+          <w:sz w:val="22"/>
+          <w:szCs w:val="22"/>
+        </w:rPr>
+        <w:t>unless you know what you are doing and it is your own pipeline you are altering</w:t>
+      </w:r>
+      <w:r>
+        <w:rPr>
+          <w:rFonts w:ascii="Calibri" w:hAnsi="Calibri" w:cs="Calibri"/>
           <w:sz w:val="22"/>
           <w:szCs w:val="22"/>
         </w:rPr>
@@ -4289,7 +4580,6 @@
           <w:szCs w:val="22"/>
           <w:u w:val="single"/>
         </w:rPr>
-        <w:lastRenderedPageBreak/>
         <w:t>Contents:</w:t>
       </w:r>
       <w:r>
@@ -5138,7 +5428,6 @@
           <w:sz w:val="22"/>
           <w:szCs w:val="22"/>
         </w:rPr>
-        <w:lastRenderedPageBreak/>
         <w:t xml:space="preserve">For numbers, you can </w:t>
       </w:r>
       <w:r>
@@ -6284,6 +6573,7 @@
           <w:sz w:val="22"/>
           <w:szCs w:val="22"/>
         </w:rPr>
+        <w:lastRenderedPageBreak/>
         <w:t xml:space="preserve">This </w:t>
       </w:r>
       <w:r>
@@ -6595,726 +6885,726 @@
           <w:szCs w:val="22"/>
           <w:u w:val="single"/>
         </w:rPr>
+        <w:t>Pipelines</w:t>
+      </w:r>
+      <w:r>
+        <w:rPr>
+          <w:rFonts w:cstheme="minorHAnsi"/>
+          <w:b/>
+          <w:sz w:val="22"/>
+          <w:szCs w:val="22"/>
+        </w:rPr>
+        <w:t>.</w:t>
+      </w:r>
+    </w:p>
+    <w:p>
+      <w:pPr>
+        <w:rPr>
+          <w:rFonts w:cstheme="minorHAnsi"/>
+          <w:sz w:val="22"/>
+          <w:szCs w:val="22"/>
+        </w:rPr>
+      </w:pPr>
+      <w:r>
+        <w:rPr>
+          <w:rFonts w:cstheme="minorHAnsi"/>
+          <w:sz w:val="22"/>
+          <w:szCs w:val="22"/>
+        </w:rPr>
+        <w:t>A pipeline is a construct that include</w:t>
+      </w:r>
+      <w:r>
+        <w:rPr>
+          <w:rFonts w:cstheme="minorHAnsi"/>
+          <w:sz w:val="22"/>
+          <w:szCs w:val="22"/>
+        </w:rPr>
+        <w:t>s</w:t>
+      </w:r>
+      <w:r>
+        <w:rPr>
+          <w:rFonts w:cstheme="minorHAnsi"/>
+          <w:sz w:val="22"/>
+          <w:szCs w:val="22"/>
+        </w:rPr>
+        <w:t xml:space="preserve"> </w:t>
+      </w:r>
+      <w:r>
+        <w:rPr>
+          <w:rFonts w:cstheme="minorHAnsi"/>
+          <w:sz w:val="22"/>
+          <w:szCs w:val="22"/>
+        </w:rPr>
+        <w:t xml:space="preserve">everything you need to go from the database to your finished analysis results (e.g. for a figure in a paper). </w:t>
+      </w:r>
+      <w:r>
+        <w:rPr>
+          <w:rFonts w:cstheme="minorHAnsi"/>
+          <w:sz w:val="22"/>
+          <w:szCs w:val="22"/>
+        </w:rPr>
+        <w:t>Pipelines have several associated parts.</w:t>
+      </w:r>
+      <w:r>
+        <w:rPr>
+          <w:rFonts w:cstheme="minorHAnsi"/>
+          <w:sz w:val="22"/>
+          <w:szCs w:val="22"/>
+        </w:rPr>
+        <w:t xml:space="preserve"> This section will introduce you to the concept, but it will not give you the tools to manipulate pipelines. I made an App for that that I will introduce in a separate document. </w:t>
+      </w:r>
+    </w:p>
+    <w:p>
+      <w:pPr>
+        <w:rPr>
+          <w:rFonts w:cstheme="minorHAnsi"/>
+          <w:sz w:val="22"/>
+          <w:szCs w:val="22"/>
+        </w:rPr>
+      </w:pPr>
+    </w:p>
+    <w:p>
+      <w:pPr>
+        <w:rPr>
+          <w:rFonts w:cstheme="minorHAnsi"/>
+          <w:b/>
+          <w:sz w:val="22"/>
+          <w:szCs w:val="22"/>
+        </w:rPr>
+      </w:pPr>
+      <w:r>
+        <w:rPr>
+          <w:rFonts w:cstheme="minorHAnsi"/>
+          <w:b/>
+          <w:sz w:val="22"/>
+          <w:szCs w:val="22"/>
+        </w:rPr>
+        <w:t>Owner</w:t>
+      </w:r>
+    </w:p>
+    <w:p>
+      <w:pPr>
+        <w:rPr>
+          <w:rFonts w:cstheme="minorHAnsi"/>
+          <w:sz w:val="22"/>
+          <w:szCs w:val="22"/>
+        </w:rPr>
+      </w:pPr>
+      <w:r>
+        <w:rPr>
+          <w:rFonts w:cstheme="minorHAnsi"/>
+          <w:sz w:val="22"/>
+          <w:szCs w:val="22"/>
+        </w:rPr>
+        <w:t xml:space="preserve">Each pipeline is owned by the user who creates it. This means that the Results for the pipeline are stored in that user’s schema. As mentioned above, however, other users can read the data in anyone’s schema so all pipeline results are readable to all. </w:t>
+      </w:r>
+    </w:p>
+    <w:p>
+      <w:pPr>
+        <w:rPr>
+          <w:rFonts w:cstheme="minorHAnsi"/>
+          <w:sz w:val="22"/>
+          <w:szCs w:val="22"/>
+        </w:rPr>
+      </w:pPr>
+    </w:p>
+    <w:p>
+      <w:pPr>
+        <w:rPr>
+          <w:rFonts w:cstheme="minorHAnsi"/>
+          <w:b/>
+          <w:sz w:val="22"/>
+          <w:szCs w:val="22"/>
+        </w:rPr>
+      </w:pPr>
+      <w:r>
+        <w:rPr>
+          <w:rFonts w:cstheme="minorHAnsi"/>
+          <w:b/>
+          <w:sz w:val="22"/>
+          <w:szCs w:val="22"/>
+        </w:rPr>
+        <w:t>Data query</w:t>
+      </w:r>
+    </w:p>
+    <w:p>
+      <w:pPr>
+        <w:rPr>
+          <w:rFonts w:cstheme="minorHAnsi"/>
+          <w:sz w:val="22"/>
+          <w:szCs w:val="22"/>
+        </w:rPr>
+      </w:pPr>
+      <w:r>
+        <w:rPr>
+          <w:rFonts w:cstheme="minorHAnsi"/>
+          <w:sz w:val="22"/>
+          <w:szCs w:val="22"/>
+        </w:rPr>
+        <w:t>This is the query that provides the input to your pi</w:t>
+      </w:r>
+      <w:r>
+        <w:rPr>
+          <w:rFonts w:cstheme="minorHAnsi"/>
+          <w:sz w:val="22"/>
+          <w:szCs w:val="22"/>
+        </w:rPr>
+        <w:t>p</w:t>
+      </w:r>
+      <w:r>
+        <w:rPr>
+          <w:rFonts w:cstheme="minorHAnsi"/>
+          <w:sz w:val="22"/>
+          <w:szCs w:val="22"/>
+        </w:rPr>
+        <w:t xml:space="preserve">eline. </w:t>
+      </w:r>
+      <w:r>
+        <w:rPr>
+          <w:rFonts w:cstheme="minorHAnsi"/>
+          <w:sz w:val="22"/>
+          <w:szCs w:val="22"/>
+        </w:rPr>
+        <w:t xml:space="preserve">It can be quite complex and include fields from different tables. For example, you could look for Datasets named “Spots Multi Size” with </w:t>
+      </w:r>
+      <w:proofErr w:type="spellStart"/>
+      <w:r>
+        <w:rPr>
+          <w:rFonts w:cstheme="minorHAnsi"/>
+          <w:sz w:val="22"/>
+          <w:szCs w:val="22"/>
+        </w:rPr>
+        <w:t>Rstar_mean</w:t>
+      </w:r>
+      <w:proofErr w:type="spellEnd"/>
+      <w:r>
+        <w:rPr>
+          <w:rFonts w:cstheme="minorHAnsi"/>
+          <w:sz w:val="22"/>
+          <w:szCs w:val="22"/>
+        </w:rPr>
+        <w:t xml:space="preserve"> = 0 from ON alpha cells or </w:t>
+      </w:r>
+      <w:proofErr w:type="spellStart"/>
+      <w:r>
+        <w:rPr>
+          <w:rFonts w:cstheme="minorHAnsi"/>
+          <w:sz w:val="22"/>
+          <w:szCs w:val="22"/>
+        </w:rPr>
+        <w:t>PixON</w:t>
+      </w:r>
+      <w:proofErr w:type="spellEnd"/>
+      <w:r>
+        <w:rPr>
+          <w:rFonts w:cstheme="minorHAnsi"/>
+          <w:sz w:val="22"/>
+          <w:szCs w:val="22"/>
+        </w:rPr>
+        <w:t xml:space="preserve"> cells from female Animals while excluding Datasets that have the word “_UV” in their names. </w:t>
+      </w:r>
+      <w:r>
+        <w:rPr>
+          <w:rFonts w:cstheme="minorHAnsi"/>
+          <w:sz w:val="22"/>
+          <w:szCs w:val="22"/>
+        </w:rPr>
+        <w:t xml:space="preserve">The beauty of writing a query as input is that if new data matching the query appears in the database, it will just “show up” in your pipeline, whether or not you recorded it. If you want to narrow your query and exclude or include particular cells or datasets directly by name you can do that too. </w:t>
+      </w:r>
+    </w:p>
+    <w:p>
+      <w:pPr>
+        <w:rPr>
+          <w:rFonts w:cstheme="minorHAnsi"/>
+          <w:sz w:val="22"/>
+          <w:szCs w:val="22"/>
+        </w:rPr>
+      </w:pPr>
+    </w:p>
+    <w:p>
+      <w:pPr>
+        <w:rPr>
+          <w:rFonts w:cstheme="minorHAnsi"/>
+          <w:b/>
+          <w:sz w:val="22"/>
+          <w:szCs w:val="22"/>
+        </w:rPr>
+      </w:pPr>
+      <w:r>
+        <w:rPr>
+          <w:rFonts w:cstheme="minorHAnsi"/>
+          <w:b/>
+          <w:sz w:val="22"/>
+          <w:szCs w:val="22"/>
+        </w:rPr>
+        <w:t>Analysis steps</w:t>
+      </w:r>
+    </w:p>
+    <w:p>
+      <w:pPr>
+        <w:rPr>
+          <w:rFonts w:cstheme="minorHAnsi"/>
+          <w:sz w:val="22"/>
+          <w:szCs w:val="22"/>
+        </w:rPr>
+      </w:pPr>
+      <w:r>
+        <w:rPr>
+          <w:rFonts w:cstheme="minorHAnsi"/>
+          <w:sz w:val="22"/>
+          <w:szCs w:val="22"/>
+        </w:rPr>
+        <w:t xml:space="preserve">This is the list of functions that you want to run on your data and the associated parameter set for each function (if </w:t>
+      </w:r>
+      <w:r>
+        <w:rPr>
+          <w:rFonts w:cstheme="minorHAnsi"/>
+          <w:sz w:val="22"/>
+          <w:szCs w:val="22"/>
+        </w:rPr>
+        <w:t>the function has</w:t>
+      </w:r>
+      <w:r>
+        <w:rPr>
+          <w:rFonts w:cstheme="minorHAnsi"/>
+          <w:sz w:val="22"/>
+          <w:szCs w:val="22"/>
+        </w:rPr>
+        <w:t xml:space="preserve"> analysis parameters). </w:t>
+      </w:r>
+      <w:r>
+        <w:rPr>
+          <w:rFonts w:cstheme="minorHAnsi"/>
+          <w:sz w:val="22"/>
+          <w:szCs w:val="22"/>
+        </w:rPr>
+        <w:t>The functions are run in an order so, for example,</w:t>
+      </w:r>
+    </w:p>
+    <w:p>
+      <w:pPr>
+        <w:rPr>
+          <w:rFonts w:cstheme="minorHAnsi"/>
+          <w:sz w:val="22"/>
+          <w:szCs w:val="22"/>
+          <w:u w:val="single"/>
+        </w:rPr>
+      </w:pPr>
+      <w:r>
+        <w:rPr>
+          <w:rFonts w:cstheme="minorHAnsi"/>
+          <w:sz w:val="22"/>
+          <w:szCs w:val="22"/>
+          <w:u w:val="single"/>
+        </w:rPr>
+        <w:t xml:space="preserve">Step1: </w:t>
+      </w:r>
+      <w:proofErr w:type="spellStart"/>
+      <w:r>
+        <w:rPr>
+          <w:rFonts w:cstheme="minorHAnsi"/>
+          <w:sz w:val="22"/>
+          <w:szCs w:val="22"/>
+          <w:u w:val="single"/>
+        </w:rPr>
+        <w:t>EpochResult</w:t>
+      </w:r>
+      <w:proofErr w:type="spellEnd"/>
+    </w:p>
+    <w:p>
+      <w:pPr>
+        <w:rPr>
+          <w:rFonts w:cstheme="minorHAnsi"/>
+          <w:sz w:val="22"/>
+          <w:szCs w:val="22"/>
+        </w:rPr>
+      </w:pPr>
+      <w:r>
+        <w:rPr>
+          <w:rFonts w:cstheme="minorHAnsi"/>
+          <w:sz w:val="22"/>
+          <w:szCs w:val="22"/>
+        </w:rPr>
+        <w:t xml:space="preserve">you can count the spikes in the pre, stim, and post times for each epoch before </w:t>
+      </w:r>
+      <w:r>
+        <w:rPr>
+          <w:rFonts w:cstheme="minorHAnsi"/>
+          <w:sz w:val="22"/>
+          <w:szCs w:val="22"/>
+        </w:rPr>
+        <w:t>…</w:t>
+      </w:r>
+    </w:p>
+    <w:p>
+      <w:pPr>
+        <w:rPr>
+          <w:rFonts w:cstheme="minorHAnsi"/>
+          <w:sz w:val="22"/>
+          <w:szCs w:val="22"/>
+          <w:u w:val="single"/>
+        </w:rPr>
+      </w:pPr>
+      <w:r>
+        <w:rPr>
+          <w:rFonts w:cstheme="minorHAnsi"/>
+          <w:sz w:val="22"/>
+          <w:szCs w:val="22"/>
+          <w:u w:val="single"/>
+        </w:rPr>
+        <w:t xml:space="preserve">Step2: </w:t>
+      </w:r>
+      <w:proofErr w:type="spellStart"/>
+      <w:r>
+        <w:rPr>
+          <w:rFonts w:cstheme="minorHAnsi"/>
+          <w:sz w:val="22"/>
+          <w:szCs w:val="22"/>
+          <w:u w:val="single"/>
+        </w:rPr>
+        <w:t>DatasetResult</w:t>
+      </w:r>
+      <w:proofErr w:type="spellEnd"/>
+    </w:p>
+    <w:p>
+      <w:pPr>
+        <w:rPr>
+          <w:rFonts w:cstheme="minorHAnsi"/>
+          <w:sz w:val="22"/>
+          <w:szCs w:val="22"/>
+        </w:rPr>
+      </w:pPr>
+      <w:r>
+        <w:rPr>
+          <w:rFonts w:cstheme="minorHAnsi"/>
+          <w:sz w:val="22"/>
+          <w:szCs w:val="22"/>
+        </w:rPr>
+        <w:t xml:space="preserve">using those spike counts to construct a curve of spikes vs. spot size. </w:t>
+      </w:r>
+      <w:r>
+        <w:rPr>
+          <w:rFonts w:cstheme="minorHAnsi"/>
+          <w:sz w:val="22"/>
+          <w:szCs w:val="22"/>
+        </w:rPr>
+        <w:t xml:space="preserve">Then you could compute some value like the suppression index </w:t>
+      </w:r>
+      <w:r>
+        <w:rPr>
+          <w:rFonts w:cstheme="minorHAnsi"/>
+          <w:sz w:val="22"/>
+          <w:szCs w:val="22"/>
+        </w:rPr>
+        <w:t xml:space="preserve">(SI) </w:t>
+      </w:r>
+      <w:r>
+        <w:rPr>
+          <w:rFonts w:cstheme="minorHAnsi"/>
+          <w:sz w:val="22"/>
+          <w:szCs w:val="22"/>
+        </w:rPr>
+        <w:t xml:space="preserve">for each of these curves and </w:t>
+      </w:r>
+      <w:r>
+        <w:rPr>
+          <w:rFonts w:cstheme="minorHAnsi"/>
+          <w:sz w:val="22"/>
+          <w:szCs w:val="22"/>
+        </w:rPr>
+        <w:t>…</w:t>
+      </w:r>
+    </w:p>
+    <w:p>
+      <w:pPr>
+        <w:rPr>
+          <w:rFonts w:cstheme="minorHAnsi"/>
+          <w:sz w:val="22"/>
+          <w:szCs w:val="22"/>
+          <w:u w:val="single"/>
+        </w:rPr>
+      </w:pPr>
+      <w:r>
+        <w:rPr>
+          <w:rFonts w:cstheme="minorHAnsi"/>
+          <w:sz w:val="22"/>
+          <w:szCs w:val="22"/>
+          <w:u w:val="single"/>
+        </w:rPr>
+        <w:t xml:space="preserve">Step3: </w:t>
+      </w:r>
+      <w:proofErr w:type="spellStart"/>
+      <w:r>
+        <w:rPr>
+          <w:rFonts w:cstheme="minorHAnsi"/>
+          <w:sz w:val="22"/>
+          <w:szCs w:val="22"/>
+          <w:u w:val="single"/>
+        </w:rPr>
+        <w:t>CellResult</w:t>
+      </w:r>
+      <w:proofErr w:type="spellEnd"/>
+    </w:p>
+    <w:p>
+      <w:pPr>
+        <w:rPr>
+          <w:rFonts w:cstheme="minorHAnsi"/>
+          <w:sz w:val="22"/>
+          <w:szCs w:val="22"/>
+        </w:rPr>
+      </w:pPr>
+      <w:r>
+        <w:rPr>
+          <w:rFonts w:cstheme="minorHAnsi"/>
+          <w:sz w:val="22"/>
+          <w:szCs w:val="22"/>
+        </w:rPr>
+        <w:t xml:space="preserve">collect </w:t>
+      </w:r>
+      <w:r>
+        <w:rPr>
+          <w:rFonts w:cstheme="minorHAnsi"/>
+          <w:sz w:val="22"/>
+          <w:szCs w:val="22"/>
+        </w:rPr>
+        <w:t xml:space="preserve">SI for each cell and </w:t>
+      </w:r>
+      <w:r>
+        <w:rPr>
+          <w:rFonts w:cstheme="minorHAnsi"/>
+          <w:sz w:val="22"/>
+          <w:szCs w:val="22"/>
+        </w:rPr>
+        <w:t xml:space="preserve"> </w:t>
+      </w:r>
+    </w:p>
+    <w:p>
+      <w:pPr>
+        <w:rPr>
+          <w:rFonts w:cstheme="minorHAnsi"/>
+          <w:sz w:val="22"/>
+          <w:szCs w:val="22"/>
+          <w:u w:val="single"/>
+        </w:rPr>
+      </w:pPr>
+      <w:r>
+        <w:rPr>
+          <w:rFonts w:cstheme="minorHAnsi"/>
+          <w:sz w:val="22"/>
+          <w:szCs w:val="22"/>
+          <w:u w:val="single"/>
+        </w:rPr>
+        <w:t>Step4: Result</w:t>
+      </w:r>
+    </w:p>
+    <w:p>
+      <w:pPr>
+        <w:rPr>
+          <w:rFonts w:cstheme="minorHAnsi"/>
+          <w:sz w:val="22"/>
+          <w:szCs w:val="22"/>
+        </w:rPr>
+      </w:pPr>
+      <w:r>
+        <w:rPr>
+          <w:rFonts w:cstheme="minorHAnsi"/>
+          <w:sz w:val="22"/>
+          <w:szCs w:val="22"/>
+        </w:rPr>
+        <w:t xml:space="preserve">compare the average </w:t>
+      </w:r>
+      <w:r>
+        <w:rPr>
+          <w:rFonts w:cstheme="minorHAnsi"/>
+          <w:sz w:val="22"/>
+          <w:szCs w:val="22"/>
+        </w:rPr>
+        <w:t>SI</w:t>
+      </w:r>
+      <w:r>
+        <w:rPr>
+          <w:rFonts w:cstheme="minorHAnsi"/>
+          <w:sz w:val="22"/>
+          <w:szCs w:val="22"/>
+        </w:rPr>
+        <w:t xml:space="preserve"> in ON alphas vs. </w:t>
+      </w:r>
+      <w:proofErr w:type="spellStart"/>
+      <w:r>
+        <w:rPr>
+          <w:rFonts w:cstheme="minorHAnsi"/>
+          <w:sz w:val="22"/>
+          <w:szCs w:val="22"/>
+        </w:rPr>
+        <w:t>PixONs</w:t>
+      </w:r>
+      <w:proofErr w:type="spellEnd"/>
+      <w:r>
+        <w:rPr>
+          <w:rFonts w:cstheme="minorHAnsi"/>
+          <w:sz w:val="22"/>
+          <w:szCs w:val="22"/>
+        </w:rPr>
+        <w:t xml:space="preserve">.  </w:t>
+      </w:r>
+    </w:p>
+    <w:p>
+      <w:pPr>
+        <w:rPr>
+          <w:rFonts w:cstheme="minorHAnsi"/>
+          <w:sz w:val="22"/>
+          <w:szCs w:val="22"/>
+        </w:rPr>
+      </w:pPr>
+    </w:p>
+    <w:p>
+      <w:pPr>
+        <w:rPr>
+          <w:rFonts w:cstheme="minorHAnsi"/>
+          <w:b/>
+          <w:sz w:val="22"/>
+          <w:szCs w:val="22"/>
+        </w:rPr>
+      </w:pPr>
+      <w:r>
+        <w:rPr>
+          <w:rFonts w:cstheme="minorHAnsi"/>
+          <w:b/>
+          <w:sz w:val="22"/>
+          <w:szCs w:val="22"/>
+        </w:rPr>
+        <w:t>Results</w:t>
+      </w:r>
+    </w:p>
+    <w:p>
+      <w:pPr>
+        <w:rPr>
+          <w:rFonts w:cstheme="minorHAnsi"/>
+          <w:sz w:val="22"/>
+          <w:szCs w:val="22"/>
+        </w:rPr>
+      </w:pPr>
+      <w:r>
+        <w:rPr>
+          <w:rFonts w:cstheme="minorHAnsi"/>
+          <w:sz w:val="22"/>
+          <w:szCs w:val="22"/>
+        </w:rPr>
+        <w:t xml:space="preserve">Results from your pipeline are tagged with the pipeline name and stored in the </w:t>
+      </w:r>
+      <w:proofErr w:type="spellStart"/>
+      <w:r>
+        <w:rPr>
+          <w:rFonts w:cstheme="minorHAnsi"/>
+          <w:sz w:val="22"/>
+          <w:szCs w:val="22"/>
+        </w:rPr>
+        <w:t>EpochResult</w:t>
+      </w:r>
+      <w:proofErr w:type="spellEnd"/>
+      <w:r>
+        <w:rPr>
+          <w:rFonts w:cstheme="minorHAnsi"/>
+          <w:sz w:val="22"/>
+          <w:szCs w:val="22"/>
+        </w:rPr>
+        <w:t xml:space="preserve">, </w:t>
+      </w:r>
+      <w:proofErr w:type="spellStart"/>
+      <w:r>
+        <w:rPr>
+          <w:rFonts w:cstheme="minorHAnsi"/>
+          <w:sz w:val="22"/>
+          <w:szCs w:val="22"/>
+        </w:rPr>
+        <w:t>DatasetResult</w:t>
+      </w:r>
+      <w:proofErr w:type="spellEnd"/>
+      <w:r>
+        <w:rPr>
+          <w:rFonts w:cstheme="minorHAnsi"/>
+          <w:sz w:val="22"/>
+          <w:szCs w:val="22"/>
+        </w:rPr>
+        <w:t xml:space="preserve">, </w:t>
+      </w:r>
+      <w:proofErr w:type="spellStart"/>
+      <w:r>
+        <w:rPr>
+          <w:rFonts w:cstheme="minorHAnsi"/>
+          <w:sz w:val="22"/>
+          <w:szCs w:val="22"/>
+        </w:rPr>
+        <w:t>CellResult</w:t>
+      </w:r>
+      <w:proofErr w:type="spellEnd"/>
+      <w:r>
+        <w:rPr>
+          <w:rFonts w:cstheme="minorHAnsi"/>
+          <w:sz w:val="22"/>
+          <w:szCs w:val="22"/>
+        </w:rPr>
+        <w:t xml:space="preserve">, and Result tables in your own schema. Storing the results in the database like this means they don’t have to be recomputed. </w:t>
+      </w:r>
+      <w:r>
+        <w:rPr>
+          <w:rFonts w:cstheme="minorHAnsi"/>
+          <w:sz w:val="22"/>
+          <w:szCs w:val="22"/>
+        </w:rPr>
+        <w:t>When</w:t>
+      </w:r>
+      <w:r>
+        <w:rPr>
+          <w:rFonts w:cstheme="minorHAnsi"/>
+          <w:sz w:val="22"/>
+          <w:szCs w:val="22"/>
+        </w:rPr>
+        <w:t xml:space="preserve"> new data arrives from your </w:t>
+      </w:r>
+      <w:r>
+        <w:rPr>
+          <w:rFonts w:cstheme="minorHAnsi"/>
+          <w:sz w:val="22"/>
+          <w:szCs w:val="22"/>
+        </w:rPr>
+        <w:t>data</w:t>
+      </w:r>
+      <w:r>
+        <w:rPr>
+          <w:rFonts w:cstheme="minorHAnsi"/>
+          <w:sz w:val="22"/>
+          <w:szCs w:val="22"/>
+        </w:rPr>
+        <w:t xml:space="preserve"> query, you can calculate the results for just that new data. If you update your analysis code, you can choose to run the pipeline and overwrite all the stored results.  </w:t>
+      </w:r>
+    </w:p>
+    <w:p>
+      <w:pPr>
+        <w:rPr>
+          <w:rFonts w:cstheme="minorHAnsi"/>
+          <w:sz w:val="22"/>
+          <w:szCs w:val="22"/>
+        </w:rPr>
+      </w:pPr>
+    </w:p>
+    <w:p>
+      <w:pPr>
+        <w:rPr>
+          <w:rFonts w:cstheme="minorHAnsi"/>
+          <w:b/>
+          <w:sz w:val="22"/>
+          <w:szCs w:val="22"/>
+        </w:rPr>
+      </w:pPr>
+      <w:r>
+        <w:rPr>
+          <w:rFonts w:cstheme="minorHAnsi"/>
+          <w:b/>
+          <w:sz w:val="22"/>
+          <w:szCs w:val="22"/>
+        </w:rPr>
         <w:lastRenderedPageBreak/>
-        <w:t>Pipelines</w:t>
-      </w:r>
-      <w:r>
-        <w:rPr>
-          <w:rFonts w:cstheme="minorHAnsi"/>
-          <w:b/>
-          <w:sz w:val="22"/>
-          <w:szCs w:val="22"/>
-        </w:rPr>
-        <w:t>.</w:t>
-      </w:r>
-    </w:p>
-    <w:p>
-      <w:pPr>
-        <w:rPr>
-          <w:rFonts w:cstheme="minorHAnsi"/>
-          <w:sz w:val="22"/>
-          <w:szCs w:val="22"/>
-        </w:rPr>
-      </w:pPr>
-      <w:r>
-        <w:rPr>
-          <w:rFonts w:cstheme="minorHAnsi"/>
-          <w:sz w:val="22"/>
-          <w:szCs w:val="22"/>
-        </w:rPr>
-        <w:t>A pipeline is a construct that include</w:t>
-      </w:r>
-      <w:r>
-        <w:rPr>
-          <w:rFonts w:cstheme="minorHAnsi"/>
-          <w:sz w:val="22"/>
-          <w:szCs w:val="22"/>
-        </w:rPr>
-        <w:t>s</w:t>
-      </w:r>
-      <w:r>
-        <w:rPr>
-          <w:rFonts w:cstheme="minorHAnsi"/>
-          <w:sz w:val="22"/>
-          <w:szCs w:val="22"/>
-        </w:rPr>
-        <w:t xml:space="preserve"> </w:t>
-      </w:r>
-      <w:r>
-        <w:rPr>
-          <w:rFonts w:cstheme="minorHAnsi"/>
-          <w:sz w:val="22"/>
-          <w:szCs w:val="22"/>
-        </w:rPr>
-        <w:t xml:space="preserve">everything you need to go from the database to your finished analysis results (e.g. for a figure in a paper). </w:t>
-      </w:r>
-      <w:r>
-        <w:rPr>
-          <w:rFonts w:cstheme="minorHAnsi"/>
-          <w:sz w:val="22"/>
-          <w:szCs w:val="22"/>
-        </w:rPr>
-        <w:t>Pipelines have several associated parts.</w:t>
-      </w:r>
-      <w:r>
-        <w:rPr>
-          <w:rFonts w:cstheme="minorHAnsi"/>
-          <w:sz w:val="22"/>
-          <w:szCs w:val="22"/>
-        </w:rPr>
-        <w:t xml:space="preserve"> This section will introduce you to the concept, but it will not give you the tools to manipulate pipelines. I made an App for that that I will introduce in a separate document. </w:t>
-      </w:r>
-    </w:p>
-    <w:p>
-      <w:pPr>
-        <w:rPr>
-          <w:rFonts w:cstheme="minorHAnsi"/>
-          <w:sz w:val="22"/>
-          <w:szCs w:val="22"/>
-        </w:rPr>
-      </w:pPr>
-    </w:p>
-    <w:p>
-      <w:pPr>
-        <w:rPr>
-          <w:rFonts w:cstheme="minorHAnsi"/>
-          <w:b/>
-          <w:sz w:val="22"/>
-          <w:szCs w:val="22"/>
-        </w:rPr>
-      </w:pPr>
-      <w:r>
-        <w:rPr>
-          <w:rFonts w:cstheme="minorHAnsi"/>
-          <w:b/>
-          <w:sz w:val="22"/>
-          <w:szCs w:val="22"/>
-        </w:rPr>
-        <w:t>Owner</w:t>
-      </w:r>
-    </w:p>
-    <w:p>
-      <w:pPr>
-        <w:rPr>
-          <w:rFonts w:cstheme="minorHAnsi"/>
-          <w:sz w:val="22"/>
-          <w:szCs w:val="22"/>
-        </w:rPr>
-      </w:pPr>
-      <w:r>
-        <w:rPr>
-          <w:rFonts w:cstheme="minorHAnsi"/>
-          <w:sz w:val="22"/>
-          <w:szCs w:val="22"/>
-        </w:rPr>
-        <w:t xml:space="preserve">Each pipeline is owned by the user who creates it. This means that the Results for the pipeline are stored in that user’s schema. As mentioned above, however, other users can read the data in anyone’s schema so all pipeline results are readable to all. </w:t>
-      </w:r>
-    </w:p>
-    <w:p>
-      <w:pPr>
-        <w:rPr>
-          <w:rFonts w:cstheme="minorHAnsi"/>
-          <w:sz w:val="22"/>
-          <w:szCs w:val="22"/>
-        </w:rPr>
-      </w:pPr>
-    </w:p>
-    <w:p>
-      <w:pPr>
-        <w:rPr>
-          <w:rFonts w:cstheme="minorHAnsi"/>
-          <w:b/>
-          <w:sz w:val="22"/>
-          <w:szCs w:val="22"/>
-        </w:rPr>
-      </w:pPr>
-      <w:r>
-        <w:rPr>
-          <w:rFonts w:cstheme="minorHAnsi"/>
-          <w:b/>
-          <w:sz w:val="22"/>
-          <w:szCs w:val="22"/>
-        </w:rPr>
-        <w:t>Data query</w:t>
-      </w:r>
-    </w:p>
-    <w:p>
-      <w:pPr>
-        <w:rPr>
-          <w:rFonts w:cstheme="minorHAnsi"/>
-          <w:sz w:val="22"/>
-          <w:szCs w:val="22"/>
-        </w:rPr>
-      </w:pPr>
-      <w:r>
-        <w:rPr>
-          <w:rFonts w:cstheme="minorHAnsi"/>
-          <w:sz w:val="22"/>
-          <w:szCs w:val="22"/>
-        </w:rPr>
-        <w:t>This is the query that provides the input to your pi</w:t>
-      </w:r>
-      <w:r>
-        <w:rPr>
-          <w:rFonts w:cstheme="minorHAnsi"/>
-          <w:sz w:val="22"/>
-          <w:szCs w:val="22"/>
-        </w:rPr>
-        <w:t>p</w:t>
-      </w:r>
-      <w:r>
-        <w:rPr>
-          <w:rFonts w:cstheme="minorHAnsi"/>
-          <w:sz w:val="22"/>
-          <w:szCs w:val="22"/>
-        </w:rPr>
-        <w:t xml:space="preserve">eline. </w:t>
-      </w:r>
-      <w:r>
-        <w:rPr>
-          <w:rFonts w:cstheme="minorHAnsi"/>
-          <w:sz w:val="22"/>
-          <w:szCs w:val="22"/>
-        </w:rPr>
-        <w:t xml:space="preserve">It can be quite complex and include fields from different tables. For example, you could look for Datasets named “Spots Multi Size” with </w:t>
-      </w:r>
-      <w:proofErr w:type="spellStart"/>
-      <w:r>
-        <w:rPr>
-          <w:rFonts w:cstheme="minorHAnsi"/>
-          <w:sz w:val="22"/>
-          <w:szCs w:val="22"/>
-        </w:rPr>
-        <w:t>Rstar_mean</w:t>
-      </w:r>
-      <w:proofErr w:type="spellEnd"/>
-      <w:r>
-        <w:rPr>
-          <w:rFonts w:cstheme="minorHAnsi"/>
-          <w:sz w:val="22"/>
-          <w:szCs w:val="22"/>
-        </w:rPr>
-        <w:t xml:space="preserve"> = 0 from ON alpha cells or </w:t>
-      </w:r>
-      <w:proofErr w:type="spellStart"/>
-      <w:r>
-        <w:rPr>
-          <w:rFonts w:cstheme="minorHAnsi"/>
-          <w:sz w:val="22"/>
-          <w:szCs w:val="22"/>
-        </w:rPr>
-        <w:t>PixON</w:t>
-      </w:r>
-      <w:proofErr w:type="spellEnd"/>
-      <w:r>
-        <w:rPr>
-          <w:rFonts w:cstheme="minorHAnsi"/>
-          <w:sz w:val="22"/>
-          <w:szCs w:val="22"/>
-        </w:rPr>
-        <w:t xml:space="preserve"> cells from female Animals while excluding Datasets that have the word “_UV” in their names. </w:t>
-      </w:r>
-      <w:r>
-        <w:rPr>
-          <w:rFonts w:cstheme="minorHAnsi"/>
-          <w:sz w:val="22"/>
-          <w:szCs w:val="22"/>
-        </w:rPr>
-        <w:t xml:space="preserve">The beauty of writing a query as input is that if new data matching the query appears in the database, it will just “show up” in your pipeline, whether or not you recorded it. If you want to narrow your query and exclude or include particular cells or datasets directly by name you can do that too. </w:t>
-      </w:r>
-    </w:p>
-    <w:p>
-      <w:pPr>
-        <w:rPr>
-          <w:rFonts w:cstheme="minorHAnsi"/>
-          <w:sz w:val="22"/>
-          <w:szCs w:val="22"/>
-        </w:rPr>
-      </w:pPr>
-    </w:p>
-    <w:p>
-      <w:pPr>
-        <w:rPr>
-          <w:rFonts w:cstheme="minorHAnsi"/>
-          <w:b/>
-          <w:sz w:val="22"/>
-          <w:szCs w:val="22"/>
-        </w:rPr>
-      </w:pPr>
-      <w:r>
-        <w:rPr>
-          <w:rFonts w:cstheme="minorHAnsi"/>
-          <w:b/>
-          <w:sz w:val="22"/>
-          <w:szCs w:val="22"/>
-        </w:rPr>
-        <w:t>Analysis steps</w:t>
-      </w:r>
-    </w:p>
-    <w:p>
-      <w:pPr>
-        <w:rPr>
-          <w:rFonts w:cstheme="minorHAnsi"/>
-          <w:sz w:val="22"/>
-          <w:szCs w:val="22"/>
-        </w:rPr>
-      </w:pPr>
-      <w:r>
-        <w:rPr>
-          <w:rFonts w:cstheme="minorHAnsi"/>
-          <w:sz w:val="22"/>
-          <w:szCs w:val="22"/>
-        </w:rPr>
-        <w:t xml:space="preserve">This is the list of functions that you want to run on your data and the associated parameter set for each function (if </w:t>
-      </w:r>
-      <w:r>
-        <w:rPr>
-          <w:rFonts w:cstheme="minorHAnsi"/>
-          <w:sz w:val="22"/>
-          <w:szCs w:val="22"/>
-        </w:rPr>
-        <w:t>the function has</w:t>
-      </w:r>
-      <w:r>
-        <w:rPr>
-          <w:rFonts w:cstheme="minorHAnsi"/>
-          <w:sz w:val="22"/>
-          <w:szCs w:val="22"/>
-        </w:rPr>
-        <w:t xml:space="preserve"> analysis parameters). </w:t>
-      </w:r>
-      <w:r>
-        <w:rPr>
-          <w:rFonts w:cstheme="minorHAnsi"/>
-          <w:sz w:val="22"/>
-          <w:szCs w:val="22"/>
-        </w:rPr>
-        <w:t>The functions are run in an order so, for example,</w:t>
-      </w:r>
-    </w:p>
-    <w:p>
-      <w:pPr>
-        <w:rPr>
-          <w:rFonts w:cstheme="minorHAnsi"/>
-          <w:sz w:val="22"/>
-          <w:szCs w:val="22"/>
-          <w:u w:val="single"/>
-        </w:rPr>
-      </w:pPr>
-      <w:r>
-        <w:rPr>
-          <w:rFonts w:cstheme="minorHAnsi"/>
-          <w:sz w:val="22"/>
-          <w:szCs w:val="22"/>
-          <w:u w:val="single"/>
-        </w:rPr>
-        <w:t xml:space="preserve">Step1: </w:t>
-      </w:r>
-      <w:proofErr w:type="spellStart"/>
-      <w:r>
-        <w:rPr>
-          <w:rFonts w:cstheme="minorHAnsi"/>
-          <w:sz w:val="22"/>
-          <w:szCs w:val="22"/>
-          <w:u w:val="single"/>
-        </w:rPr>
-        <w:t>EpochResult</w:t>
-      </w:r>
-      <w:proofErr w:type="spellEnd"/>
-    </w:p>
-    <w:p>
-      <w:pPr>
-        <w:rPr>
-          <w:rFonts w:cstheme="minorHAnsi"/>
-          <w:sz w:val="22"/>
-          <w:szCs w:val="22"/>
-        </w:rPr>
-      </w:pPr>
-      <w:r>
-        <w:rPr>
-          <w:rFonts w:cstheme="minorHAnsi"/>
-          <w:sz w:val="22"/>
-          <w:szCs w:val="22"/>
-        </w:rPr>
-        <w:t xml:space="preserve">you can count the spikes in the pre, stim, and post times for each epoch before </w:t>
-      </w:r>
-      <w:r>
-        <w:rPr>
-          <w:rFonts w:cstheme="minorHAnsi"/>
-          <w:sz w:val="22"/>
-          <w:szCs w:val="22"/>
-        </w:rPr>
-        <w:t>…</w:t>
-      </w:r>
-    </w:p>
-    <w:p>
-      <w:pPr>
-        <w:rPr>
-          <w:rFonts w:cstheme="minorHAnsi"/>
-          <w:sz w:val="22"/>
-          <w:szCs w:val="22"/>
-          <w:u w:val="single"/>
-        </w:rPr>
-      </w:pPr>
-      <w:r>
-        <w:rPr>
-          <w:rFonts w:cstheme="minorHAnsi"/>
-          <w:sz w:val="22"/>
-          <w:szCs w:val="22"/>
-          <w:u w:val="single"/>
-        </w:rPr>
-        <w:t xml:space="preserve">Step2: </w:t>
-      </w:r>
-      <w:proofErr w:type="spellStart"/>
-      <w:r>
-        <w:rPr>
-          <w:rFonts w:cstheme="minorHAnsi"/>
-          <w:sz w:val="22"/>
-          <w:szCs w:val="22"/>
-          <w:u w:val="single"/>
-        </w:rPr>
-        <w:t>DatasetResult</w:t>
-      </w:r>
-      <w:proofErr w:type="spellEnd"/>
-    </w:p>
-    <w:p>
-      <w:pPr>
-        <w:rPr>
-          <w:rFonts w:cstheme="minorHAnsi"/>
-          <w:sz w:val="22"/>
-          <w:szCs w:val="22"/>
-        </w:rPr>
-      </w:pPr>
-      <w:r>
-        <w:rPr>
-          <w:rFonts w:cstheme="minorHAnsi"/>
-          <w:sz w:val="22"/>
-          <w:szCs w:val="22"/>
-        </w:rPr>
-        <w:t xml:space="preserve">using those spike counts to construct a curve of spikes vs. spot size. </w:t>
-      </w:r>
-      <w:r>
-        <w:rPr>
-          <w:rFonts w:cstheme="minorHAnsi"/>
-          <w:sz w:val="22"/>
-          <w:szCs w:val="22"/>
-        </w:rPr>
-        <w:t xml:space="preserve">Then you could compute some value like the suppression index </w:t>
-      </w:r>
-      <w:r>
-        <w:rPr>
-          <w:rFonts w:cstheme="minorHAnsi"/>
-          <w:sz w:val="22"/>
-          <w:szCs w:val="22"/>
-        </w:rPr>
-        <w:t xml:space="preserve">(SI) </w:t>
-      </w:r>
-      <w:r>
-        <w:rPr>
-          <w:rFonts w:cstheme="minorHAnsi"/>
-          <w:sz w:val="22"/>
-          <w:szCs w:val="22"/>
-        </w:rPr>
-        <w:t xml:space="preserve">for each of these curves and </w:t>
-      </w:r>
-      <w:r>
-        <w:rPr>
-          <w:rFonts w:cstheme="minorHAnsi"/>
-          <w:sz w:val="22"/>
-          <w:szCs w:val="22"/>
-        </w:rPr>
-        <w:t>…</w:t>
-      </w:r>
-    </w:p>
-    <w:p>
-      <w:pPr>
-        <w:rPr>
-          <w:rFonts w:cstheme="minorHAnsi"/>
-          <w:sz w:val="22"/>
-          <w:szCs w:val="22"/>
-          <w:u w:val="single"/>
-        </w:rPr>
-      </w:pPr>
-      <w:r>
-        <w:rPr>
-          <w:rFonts w:cstheme="minorHAnsi"/>
-          <w:sz w:val="22"/>
-          <w:szCs w:val="22"/>
-          <w:u w:val="single"/>
-        </w:rPr>
-        <w:t xml:space="preserve">Step3: </w:t>
-      </w:r>
-      <w:proofErr w:type="spellStart"/>
-      <w:r>
-        <w:rPr>
-          <w:rFonts w:cstheme="minorHAnsi"/>
-          <w:sz w:val="22"/>
-          <w:szCs w:val="22"/>
-          <w:u w:val="single"/>
-        </w:rPr>
-        <w:t>CellResult</w:t>
-      </w:r>
-      <w:proofErr w:type="spellEnd"/>
-    </w:p>
-    <w:p>
-      <w:pPr>
-        <w:rPr>
-          <w:rFonts w:cstheme="minorHAnsi"/>
-          <w:sz w:val="22"/>
-          <w:szCs w:val="22"/>
-        </w:rPr>
-      </w:pPr>
-      <w:r>
-        <w:rPr>
-          <w:rFonts w:cstheme="minorHAnsi"/>
-          <w:sz w:val="22"/>
-          <w:szCs w:val="22"/>
-        </w:rPr>
-        <w:t xml:space="preserve">collect </w:t>
-      </w:r>
-      <w:r>
-        <w:rPr>
-          <w:rFonts w:cstheme="minorHAnsi"/>
-          <w:sz w:val="22"/>
-          <w:szCs w:val="22"/>
-        </w:rPr>
-        <w:t xml:space="preserve">SI for each cell and </w:t>
-      </w:r>
-      <w:r>
-        <w:rPr>
-          <w:rFonts w:cstheme="minorHAnsi"/>
-          <w:sz w:val="22"/>
-          <w:szCs w:val="22"/>
-        </w:rPr>
-        <w:t xml:space="preserve"> </w:t>
-      </w:r>
-    </w:p>
-    <w:p>
-      <w:pPr>
-        <w:rPr>
-          <w:rFonts w:cstheme="minorHAnsi"/>
-          <w:sz w:val="22"/>
-          <w:szCs w:val="22"/>
-          <w:u w:val="single"/>
-        </w:rPr>
-      </w:pPr>
-      <w:r>
-        <w:rPr>
-          <w:rFonts w:cstheme="minorHAnsi"/>
-          <w:sz w:val="22"/>
-          <w:szCs w:val="22"/>
-          <w:u w:val="single"/>
-        </w:rPr>
-        <w:t>Step4: Result</w:t>
-      </w:r>
-    </w:p>
-    <w:p>
-      <w:pPr>
-        <w:rPr>
-          <w:rFonts w:cstheme="minorHAnsi"/>
-          <w:sz w:val="22"/>
-          <w:szCs w:val="22"/>
-        </w:rPr>
-      </w:pPr>
-      <w:r>
-        <w:rPr>
-          <w:rFonts w:cstheme="minorHAnsi"/>
-          <w:sz w:val="22"/>
-          <w:szCs w:val="22"/>
-        </w:rPr>
-        <w:t xml:space="preserve">compare the average </w:t>
-      </w:r>
-      <w:r>
-        <w:rPr>
-          <w:rFonts w:cstheme="minorHAnsi"/>
-          <w:sz w:val="22"/>
-          <w:szCs w:val="22"/>
-        </w:rPr>
-        <w:t>SI</w:t>
-      </w:r>
-      <w:r>
-        <w:rPr>
-          <w:rFonts w:cstheme="minorHAnsi"/>
-          <w:sz w:val="22"/>
-          <w:szCs w:val="22"/>
-        </w:rPr>
-        <w:t xml:space="preserve"> in ON alphas vs. </w:t>
-      </w:r>
-      <w:proofErr w:type="spellStart"/>
-      <w:r>
-        <w:rPr>
-          <w:rFonts w:cstheme="minorHAnsi"/>
-          <w:sz w:val="22"/>
-          <w:szCs w:val="22"/>
-        </w:rPr>
-        <w:t>PixONs</w:t>
-      </w:r>
-      <w:proofErr w:type="spellEnd"/>
-      <w:r>
-        <w:rPr>
-          <w:rFonts w:cstheme="minorHAnsi"/>
-          <w:sz w:val="22"/>
-          <w:szCs w:val="22"/>
-        </w:rPr>
-        <w:t xml:space="preserve">.  </w:t>
-      </w:r>
-    </w:p>
-    <w:p>
-      <w:pPr>
-        <w:rPr>
-          <w:rFonts w:cstheme="minorHAnsi"/>
-          <w:sz w:val="22"/>
-          <w:szCs w:val="22"/>
-        </w:rPr>
-      </w:pPr>
-    </w:p>
-    <w:p>
-      <w:pPr>
-        <w:rPr>
-          <w:rFonts w:cstheme="minorHAnsi"/>
-          <w:b/>
-          <w:sz w:val="22"/>
-          <w:szCs w:val="22"/>
-        </w:rPr>
-      </w:pPr>
-      <w:r>
-        <w:rPr>
-          <w:rFonts w:cstheme="minorHAnsi"/>
-          <w:b/>
-          <w:sz w:val="22"/>
-          <w:szCs w:val="22"/>
-        </w:rPr>
-        <w:t>Results</w:t>
-      </w:r>
-    </w:p>
-    <w:p>
-      <w:pPr>
-        <w:rPr>
-          <w:rFonts w:cstheme="minorHAnsi"/>
-          <w:sz w:val="22"/>
-          <w:szCs w:val="22"/>
-        </w:rPr>
-      </w:pPr>
-      <w:r>
-        <w:rPr>
-          <w:rFonts w:cstheme="minorHAnsi"/>
-          <w:sz w:val="22"/>
-          <w:szCs w:val="22"/>
-        </w:rPr>
-        <w:t xml:space="preserve">Results from your pipeline are tagged with the pipeline name and stored in the </w:t>
-      </w:r>
-      <w:proofErr w:type="spellStart"/>
-      <w:r>
-        <w:rPr>
-          <w:rFonts w:cstheme="minorHAnsi"/>
-          <w:sz w:val="22"/>
-          <w:szCs w:val="22"/>
-        </w:rPr>
-        <w:t>EpochResult</w:t>
-      </w:r>
-      <w:proofErr w:type="spellEnd"/>
-      <w:r>
-        <w:rPr>
-          <w:rFonts w:cstheme="minorHAnsi"/>
-          <w:sz w:val="22"/>
-          <w:szCs w:val="22"/>
-        </w:rPr>
-        <w:t xml:space="preserve">, </w:t>
-      </w:r>
-      <w:proofErr w:type="spellStart"/>
-      <w:r>
-        <w:rPr>
-          <w:rFonts w:cstheme="minorHAnsi"/>
-          <w:sz w:val="22"/>
-          <w:szCs w:val="22"/>
-        </w:rPr>
-        <w:t>DatasetResult</w:t>
-      </w:r>
-      <w:proofErr w:type="spellEnd"/>
-      <w:r>
-        <w:rPr>
-          <w:rFonts w:cstheme="minorHAnsi"/>
-          <w:sz w:val="22"/>
-          <w:szCs w:val="22"/>
-        </w:rPr>
-        <w:t xml:space="preserve">, </w:t>
-      </w:r>
-      <w:proofErr w:type="spellStart"/>
-      <w:r>
-        <w:rPr>
-          <w:rFonts w:cstheme="minorHAnsi"/>
-          <w:sz w:val="22"/>
-          <w:szCs w:val="22"/>
-        </w:rPr>
-        <w:t>CellResult</w:t>
-      </w:r>
-      <w:proofErr w:type="spellEnd"/>
-      <w:r>
-        <w:rPr>
-          <w:rFonts w:cstheme="minorHAnsi"/>
-          <w:sz w:val="22"/>
-          <w:szCs w:val="22"/>
-        </w:rPr>
-        <w:t xml:space="preserve">, and Result tables in your own schema. Storing the results in the database like this means they don’t have to be recomputed. </w:t>
-      </w:r>
-      <w:r>
-        <w:rPr>
-          <w:rFonts w:cstheme="minorHAnsi"/>
-          <w:sz w:val="22"/>
-          <w:szCs w:val="22"/>
-        </w:rPr>
-        <w:t>When</w:t>
-      </w:r>
-      <w:r>
-        <w:rPr>
-          <w:rFonts w:cstheme="minorHAnsi"/>
-          <w:sz w:val="22"/>
-          <w:szCs w:val="22"/>
-        </w:rPr>
-        <w:t xml:space="preserve"> new data arrives from your </w:t>
-      </w:r>
-      <w:r>
-        <w:rPr>
-          <w:rFonts w:cstheme="minorHAnsi"/>
-          <w:sz w:val="22"/>
-          <w:szCs w:val="22"/>
-        </w:rPr>
-        <w:t>data</w:t>
-      </w:r>
-      <w:r>
-        <w:rPr>
-          <w:rFonts w:cstheme="minorHAnsi"/>
-          <w:sz w:val="22"/>
-          <w:szCs w:val="22"/>
-        </w:rPr>
-        <w:t xml:space="preserve"> query, you can calculate the results for just that new data. If you update your analysis code, you can choose to run the pipeline and overwrite all the stored results.  </w:t>
-      </w:r>
-    </w:p>
-    <w:p>
-      <w:pPr>
-        <w:rPr>
-          <w:rFonts w:cstheme="minorHAnsi"/>
-          <w:sz w:val="22"/>
-          <w:szCs w:val="22"/>
-        </w:rPr>
-      </w:pPr>
-    </w:p>
-    <w:p>
-      <w:pPr>
-        <w:rPr>
-          <w:rFonts w:cstheme="minorHAnsi"/>
-          <w:b/>
-          <w:sz w:val="22"/>
-          <w:szCs w:val="22"/>
-        </w:rPr>
-      </w:pPr>
-      <w:r>
-        <w:rPr>
-          <w:rFonts w:cstheme="minorHAnsi"/>
-          <w:b/>
-          <w:sz w:val="22"/>
-          <w:szCs w:val="22"/>
-        </w:rPr>
         <w:t>Export settings</w:t>
       </w:r>
     </w:p>
@@ -7823,7 +8113,6 @@
   <w:style w:type="character" w:default="1" w:styleId="DefaultParagraphFont">
     <w:name w:val="Default Paragraph Font"/>
     <w:uiPriority w:val="1"/>
-    <w:semiHidden/>
     <w:unhideWhenUsed/>
   </w:style>
   <w:style w:type="table" w:default="1" w:styleId="TableNormal">

</xml_diff>